<commit_message>
Added screenshots for documentation
</commit_message>
<xml_diff>
--- a/Documentation.docx
+++ b/Documentation.docx
@@ -38,8 +38,37 @@
         <w:ind w:firstLine="360"/>
         <w:jc w:val="both"/>
       </w:pPr>
-      <w:r>
-        <w:t>This  homework was done by Codreanu Florin Laurentiu and Pirjol Adina-Florina, from group 1231E. The implementation of the application was done for Android mobile devices, with minimum OS of 4.1. The project was uploaded on a Git repository for better teamwork and an efficient sharing of ideas.</w:t>
+      <w:proofErr w:type="gramStart"/>
+      <w:r>
+        <w:t>This  homework</w:t>
+      </w:r>
+      <w:proofErr w:type="gramEnd"/>
+      <w:r>
+        <w:t xml:space="preserve"> was done by </w:t>
+      </w:r>
+      <w:proofErr w:type="spellStart"/>
+      <w:r>
+        <w:t>Codreanu</w:t>
+      </w:r>
+      <w:proofErr w:type="spellEnd"/>
+      <w:r>
+        <w:t xml:space="preserve"> Florin </w:t>
+      </w:r>
+      <w:proofErr w:type="spellStart"/>
+      <w:r>
+        <w:t>Laurentiu</w:t>
+      </w:r>
+      <w:proofErr w:type="spellEnd"/>
+      <w:r>
+        <w:t xml:space="preserve"> and Pirjol Adina-Florina, from group 1231E. The implementation of the application was done for Android mobile devices, with minimum OS of 4.1. The project was uploaded on a </w:t>
+      </w:r>
+      <w:proofErr w:type="spellStart"/>
+      <w:r>
+        <w:t>Git</w:t>
+      </w:r>
+      <w:proofErr w:type="spellEnd"/>
+      <w:r>
+        <w:t xml:space="preserve"> repository for better teamwork and an efficient sharing of ideas.</w:t>
       </w:r>
     </w:p>
     <w:p>
@@ -143,11 +172,123 @@
         <w:jc w:val="both"/>
       </w:pPr>
       <w:r>
+        <w:rPr>
+          <w:noProof/>
+        </w:rPr>
+        <w:drawing>
+          <wp:anchor distT="0" distB="0" distL="114300" distR="114300" simplePos="0" relativeHeight="251658240" behindDoc="1" locked="0" layoutInCell="1" allowOverlap="1" wp14:anchorId="7D14EE7E" wp14:editId="270E5308">
+            <wp:simplePos x="0" y="0"/>
+            <wp:positionH relativeFrom="column">
+              <wp:posOffset>1771650</wp:posOffset>
+            </wp:positionH>
+            <wp:positionV relativeFrom="paragraph">
+              <wp:posOffset>770890</wp:posOffset>
+            </wp:positionV>
+            <wp:extent cx="2159000" cy="3838575"/>
+            <wp:effectExtent l="0" t="0" r="0" b="9525"/>
+            <wp:wrapTopAndBottom/>
+            <wp:docPr id="1" name="Picture 1" descr="C:\Users\nnao9_000\AppData\Local\Microsoft\Windows\INetCache\Content.Word\Screenshot_2015-01-13-23-31-18.png"/>
+            <wp:cNvGraphicFramePr>
+              <a:graphicFrameLocks xmlns:a="http://schemas.openxmlformats.org/drawingml/2006/main" noChangeAspect="1"/>
+            </wp:cNvGraphicFramePr>
+            <a:graphic xmlns:a="http://schemas.openxmlformats.org/drawingml/2006/main">
+              <a:graphicData uri="http://schemas.openxmlformats.org/drawingml/2006/picture">
+                <pic:pic xmlns:pic="http://schemas.openxmlformats.org/drawingml/2006/picture">
+                  <pic:nvPicPr>
+                    <pic:cNvPr id="0" name="Picture 1" descr="C:\Users\nnao9_000\AppData\Local\Microsoft\Windows\INetCache\Content.Word\Screenshot_2015-01-13-23-31-18.png"/>
+                    <pic:cNvPicPr>
+                      <a:picLocks noChangeAspect="1" noChangeArrowheads="1"/>
+                    </pic:cNvPicPr>
+                  </pic:nvPicPr>
+                  <pic:blipFill>
+                    <a:blip r:embed="rId5" cstate="print">
+                      <a:extLst>
+                        <a:ext uri="{28A0092B-C50C-407E-A947-70E740481C1C}">
+                          <a14:useLocalDpi xmlns:a14="http://schemas.microsoft.com/office/drawing/2010/main" val="0"/>
+                        </a:ext>
+                      </a:extLst>
+                    </a:blip>
+                    <a:srcRect/>
+                    <a:stretch>
+                      <a:fillRect/>
+                    </a:stretch>
+                  </pic:blipFill>
+                  <pic:spPr bwMode="auto">
+                    <a:xfrm>
+                      <a:off x="0" y="0"/>
+                      <a:ext cx="2159000" cy="3838575"/>
+                    </a:xfrm>
+                    <a:prstGeom prst="rect">
+                      <a:avLst/>
+                    </a:prstGeom>
+                    <a:noFill/>
+                    <a:ln>
+                      <a:noFill/>
+                    </a:ln>
+                  </pic:spPr>
+                </pic:pic>
+              </a:graphicData>
+            </a:graphic>
+          </wp:anchor>
+        </w:drawing>
+      </w:r>
+      <w:r>
         <w:t xml:space="preserve">The user login was done using the Parse.com tool. </w:t>
       </w:r>
       <w:r>
-        <w:t>Parse provides prowerful backend tools and services for developers. The Parse library was created and instantiated in the onCreate() method of the LoginActivity. In order to use Parse, we firstly needed to identify ourselves using the clientId and applicationId we received with the creation of our Parse account.</w:t>
-      </w:r>
+        <w:t xml:space="preserve">Parse provides </w:t>
+      </w:r>
+      <w:proofErr w:type="spellStart"/>
+      <w:r>
+        <w:t>prowerful</w:t>
+      </w:r>
+      <w:proofErr w:type="spellEnd"/>
+      <w:r>
+        <w:t xml:space="preserve"> backend tools and services for developers. The Parse library was created and instantiated in the </w:t>
+      </w:r>
+      <w:proofErr w:type="spellStart"/>
+      <w:proofErr w:type="gramStart"/>
+      <w:r>
+        <w:t>onCreate</w:t>
+      </w:r>
+      <w:proofErr w:type="spellEnd"/>
+      <w:r>
+        <w:t>(</w:t>
+      </w:r>
+      <w:proofErr w:type="gramEnd"/>
+      <w:r>
+        <w:t xml:space="preserve">) method of the </w:t>
+      </w:r>
+      <w:proofErr w:type="spellStart"/>
+      <w:r>
+        <w:t>LoginActivity</w:t>
+      </w:r>
+      <w:proofErr w:type="spellEnd"/>
+      <w:r>
+        <w:t xml:space="preserve">. In order to use Parse, we firstly needed to identify ourselves using the </w:t>
+      </w:r>
+      <w:proofErr w:type="spellStart"/>
+      <w:r>
+        <w:t>clientId</w:t>
+      </w:r>
+      <w:proofErr w:type="spellEnd"/>
+      <w:r>
+        <w:t xml:space="preserve"> and </w:t>
+      </w:r>
+      <w:proofErr w:type="spellStart"/>
+      <w:r>
+        <w:t>applicationId</w:t>
+      </w:r>
+      <w:proofErr w:type="spellEnd"/>
+      <w:r>
+        <w:t xml:space="preserve"> we received with the creation of our Parse account.</w:t>
+      </w:r>
+    </w:p>
+    <w:p>
+      <w:pPr>
+        <w:ind w:firstLine="360"/>
+        <w:jc w:val="center"/>
+      </w:pPr>
     </w:p>
     <w:p>
       <w:pPr>
@@ -155,6 +296,7 @@
         <w:jc w:val="both"/>
       </w:pPr>
       <w:r>
+        <w:lastRenderedPageBreak/>
         <w:t xml:space="preserve">The login activity uses the Parse service. </w:t>
       </w:r>
       <w:r>
@@ -173,7 +315,15 @@
         <w:t>used</w:t>
       </w:r>
       <w:r>
-        <w:t xml:space="preserve"> a “UserCredentials” class for storing the credentials on the cloud, </w:t>
+        <w:t xml:space="preserve"> a “</w:t>
+      </w:r>
+      <w:proofErr w:type="spellStart"/>
+      <w:r>
+        <w:t>UserCredentials</w:t>
+      </w:r>
+      <w:proofErr w:type="spellEnd"/>
+      <w:r>
+        <w:t xml:space="preserve">” class for storing the credentials on the cloud, </w:t>
       </w:r>
       <w:r>
         <w:t>which</w:t>
@@ -184,11 +334,14 @@
       <w:r>
         <w:t>with</w:t>
       </w:r>
-      <w:bookmarkStart w:id="0" w:name="_GoBack"/>
-      <w:bookmarkEnd w:id="0"/>
-      <w:r>
-        <w:t xml:space="preserve"> a table with two columns for username and password. Then, we decided that it is better to use objects of type ParseObject</w:t>
-      </w:r>
+      <w:r>
+        <w:t xml:space="preserve"> a table with two columns for username and password. Then, we decided that it is better to use objects of type </w:t>
+      </w:r>
+      <w:proofErr w:type="spellStart"/>
+      <w:r>
+        <w:t>ParseObject</w:t>
+      </w:r>
+      <w:proofErr w:type="spellEnd"/>
       <w:r>
         <w:t>, already defined by the Parse library</w:t>
       </w:r>
@@ -202,8 +355,93 @@
         <w:jc w:val="both"/>
       </w:pPr>
       <w:r>
-        <w:t>Once the user logs in successfully, he/she can see his homepage. In the top right corner, there is an welcome TextView of the format “Welcome, {currentUser}!” for ensuring and remembering to the user that he/she logged in with the right username.</w:t>
-      </w:r>
+        <w:t xml:space="preserve">Once the user logs in successfully, he/she can see his homepage. In the top right corner, there is </w:t>
+      </w:r>
+      <w:proofErr w:type="gramStart"/>
+      <w:r>
+        <w:t>an</w:t>
+      </w:r>
+      <w:proofErr w:type="gramEnd"/>
+      <w:r>
+        <w:t xml:space="preserve"> welcome </w:t>
+      </w:r>
+      <w:proofErr w:type="spellStart"/>
+      <w:r>
+        <w:t>TextView</w:t>
+      </w:r>
+      <w:proofErr w:type="spellEnd"/>
+      <w:r>
+        <w:t xml:space="preserve"> of the format “Welcome, {</w:t>
+      </w:r>
+      <w:proofErr w:type="spellStart"/>
+      <w:r>
+        <w:t>currentUser</w:t>
+      </w:r>
+      <w:proofErr w:type="spellEnd"/>
+      <w:r>
+        <w:t>}!” for ensuring and remembering to the user that he/she logged in with the right username.</w:t>
+      </w:r>
+    </w:p>
+    <w:p>
+      <w:pPr>
+        <w:ind w:firstLine="360"/>
+        <w:jc w:val="center"/>
+      </w:pPr>
+      <w:bookmarkStart w:id="0" w:name="_GoBack"/>
+      <w:r>
+        <w:rPr>
+          <w:noProof/>
+        </w:rPr>
+        <w:drawing>
+          <wp:inline distT="0" distB="0" distL="0" distR="0">
+            <wp:extent cx="2694980" cy="4791075"/>
+            <wp:effectExtent l="0" t="0" r="0" b="0"/>
+            <wp:docPr id="2" name="Picture 2" descr="C:\Users\nnao9_000\AppData\Local\Microsoft\Windows\INetCache\Content.Word\Screenshot_2015-01-13-23-35-55.png"/>
+            <wp:cNvGraphicFramePr>
+              <a:graphicFrameLocks xmlns:a="http://schemas.openxmlformats.org/drawingml/2006/main" noChangeAspect="1"/>
+            </wp:cNvGraphicFramePr>
+            <a:graphic xmlns:a="http://schemas.openxmlformats.org/drawingml/2006/main">
+              <a:graphicData uri="http://schemas.openxmlformats.org/drawingml/2006/picture">
+                <pic:pic xmlns:pic="http://schemas.openxmlformats.org/drawingml/2006/picture">
+                  <pic:nvPicPr>
+                    <pic:cNvPr id="0" name="Picture 3" descr="C:\Users\nnao9_000\AppData\Local\Microsoft\Windows\INetCache\Content.Word\Screenshot_2015-01-13-23-35-55.png"/>
+                    <pic:cNvPicPr>
+                      <a:picLocks noChangeAspect="1" noChangeArrowheads="1"/>
+                    </pic:cNvPicPr>
+                  </pic:nvPicPr>
+                  <pic:blipFill>
+                    <a:blip r:embed="rId6" cstate="print">
+                      <a:extLst>
+                        <a:ext uri="{28A0092B-C50C-407E-A947-70E740481C1C}">
+                          <a14:useLocalDpi xmlns:a14="http://schemas.microsoft.com/office/drawing/2010/main" val="0"/>
+                        </a:ext>
+                      </a:extLst>
+                    </a:blip>
+                    <a:srcRect/>
+                    <a:stretch>
+                      <a:fillRect/>
+                    </a:stretch>
+                  </pic:blipFill>
+                  <pic:spPr bwMode="auto">
+                    <a:xfrm>
+                      <a:off x="0" y="0"/>
+                      <a:ext cx="2698343" cy="4797053"/>
+                    </a:xfrm>
+                    <a:prstGeom prst="rect">
+                      <a:avLst/>
+                    </a:prstGeom>
+                    <a:noFill/>
+                    <a:ln>
+                      <a:noFill/>
+                    </a:ln>
+                  </pic:spPr>
+                </pic:pic>
+              </a:graphicData>
+            </a:graphic>
+          </wp:inline>
+        </w:drawing>
+      </w:r>
+      <w:bookmarkEnd w:id="0"/>
     </w:p>
     <w:p>
       <w:pPr>
@@ -211,7 +449,33 @@
         <w:jc w:val="both"/>
       </w:pPr>
       <w:r>
-        <w:t xml:space="preserve">Then, the is some weather information displayed, using the OpenWeatherMap api, available for free use online. The connection to the weather api is done </w:t>
+        <w:t xml:space="preserve">Then, the is some weather information displayed, using the </w:t>
+      </w:r>
+      <w:proofErr w:type="spellStart"/>
+      <w:r>
+        <w:t>OpenWeatherMap</w:t>
+      </w:r>
+      <w:proofErr w:type="spellEnd"/>
+      <w:r>
+        <w:t xml:space="preserve"> </w:t>
+      </w:r>
+      <w:proofErr w:type="spellStart"/>
+      <w:proofErr w:type="gramStart"/>
+      <w:r>
+        <w:t>api</w:t>
+      </w:r>
+      <w:proofErr w:type="spellEnd"/>
+      <w:proofErr w:type="gramEnd"/>
+      <w:r>
+        <w:t xml:space="preserve">, available for free use online. The connection to the weather </w:t>
+      </w:r>
+      <w:proofErr w:type="spellStart"/>
+      <w:r>
+        <w:t>api</w:t>
+      </w:r>
+      <w:proofErr w:type="spellEnd"/>
+      <w:r>
+        <w:t xml:space="preserve"> is done </w:t>
       </w:r>
       <w:r>
         <w:t xml:space="preserve">by establishing a http connection </w:t>
@@ -219,9 +483,11 @@
       <w:r>
         <w:t xml:space="preserve">via a </w:t>
       </w:r>
+      <w:proofErr w:type="spellStart"/>
       <w:r>
         <w:t>HttpURLConnection</w:t>
       </w:r>
+      <w:proofErr w:type="spellEnd"/>
       <w:r>
         <w:t xml:space="preserve"> object in the </w:t>
       </w:r>
@@ -232,13 +498,38 @@
         <w:t>.getWeatherMessage</w:t>
       </w:r>
       <w:r>
-        <w:t xml:space="preserve">, from where a JSON response is read regarding weather information in “Bucharest,RO”. </w:t>
-      </w:r>
-      <w:r>
-        <w:t xml:space="preserve">The response received is converted into a JSONObject, and the JSON is parsed accordingly and the needed information is extracted in the </w:t>
-      </w:r>
-      <w:r>
-        <w:t>com.app.md_hw.OpenWeatherMap.OpenWeatherMapClient</w:t>
+        <w:t>, from where a JSON response is read regarding weather information in “</w:t>
+      </w:r>
+      <w:proofErr w:type="spellStart"/>
+      <w:r>
+        <w:t>Bucharest</w:t>
+      </w:r>
+      <w:proofErr w:type="gramStart"/>
+      <w:r>
+        <w:t>,RO</w:t>
+      </w:r>
+      <w:proofErr w:type="spellEnd"/>
+      <w:proofErr w:type="gramEnd"/>
+      <w:r>
+        <w:t xml:space="preserve">”. </w:t>
+      </w:r>
+      <w:r>
+        <w:t xml:space="preserve">The response received is converted into a </w:t>
+      </w:r>
+      <w:proofErr w:type="spellStart"/>
+      <w:r>
+        <w:t>JSONObject</w:t>
+      </w:r>
+      <w:proofErr w:type="spellEnd"/>
+      <w:r>
+        <w:t xml:space="preserve">, and the JSON is parsed accordingly and the needed information is extracted in the </w:t>
+      </w:r>
+      <w:r>
+        <w:t>com.app.md_</w:t>
+      </w:r>
+      <w:proofErr w:type="gramStart"/>
+      <w:r>
+        <w:t>hw.OpenWeatherMap.OpenWeatherMapClient</w:t>
       </w:r>
       <w:r>
         <w:t>.</w:t>
@@ -247,7 +538,15 @@
         <w:t>parseWeatherMessage</w:t>
       </w:r>
       <w:r>
-        <w:t>() method, which is then stored in an object of type Weather. The Weather class stores information regarding the location, date, temperature, weather conditions and description from the place/time the homepage was accessed</w:t>
+        <w:t>(</w:t>
+      </w:r>
+      <w:proofErr w:type="gramEnd"/>
+      <w:r>
+        <w:t xml:space="preserve">) method, which is </w:t>
+      </w:r>
+      <w:r>
+        <w:lastRenderedPageBreak/>
+        <w:t>then stored in an object of type Weather. The Weather class stores information regarding the location, date, temperature, weather conditions and description from the place/time the homepage was accessed</w:t>
       </w:r>
       <w:r>
         <w:t>.</w:t>
@@ -265,17 +564,34 @@
         <w:jc w:val="both"/>
       </w:pPr>
       <w:r>
-        <w:lastRenderedPageBreak/>
         <w:t xml:space="preserve">Back on the homepage, this information is processed and displayed using the local </w:t>
       </w:r>
+      <w:proofErr w:type="spellStart"/>
       <w:r>
         <w:t>WeatherAsyncTask</w:t>
       </w:r>
-      <w:r>
-        <w:t xml:space="preserve"> class, of type AsyncClass, that allows background operations to be performed and then displayed using the UI. Our class has three generic types, &lt;String, Void, Weather&gt;, where String is the</w:t>
-      </w:r>
-      <w:r>
-        <w:t xml:space="preserve"> return type of the data extracted from the local api using a</w:t>
+      <w:proofErr w:type="spellEnd"/>
+      <w:r>
+        <w:t xml:space="preserve"> class, of type </w:t>
+      </w:r>
+      <w:proofErr w:type="spellStart"/>
+      <w:r>
+        <w:t>AsyncClass</w:t>
+      </w:r>
+      <w:proofErr w:type="spellEnd"/>
+      <w:r>
+        <w:t>, that allows background operations to be performed and then displayed using the UI. Our class has three generic types, &lt;String, Void, Weather&gt;, where String is the</w:t>
+      </w:r>
+      <w:r>
+        <w:t xml:space="preserve"> return type of the data extracted from the local </w:t>
+      </w:r>
+      <w:proofErr w:type="spellStart"/>
+      <w:r>
+        <w:t>api</w:t>
+      </w:r>
+      <w:proofErr w:type="spellEnd"/>
+      <w:r>
+        <w:t xml:space="preserve"> using a</w:t>
       </w:r>
       <w:r>
         <w:t xml:space="preserve"> location </w:t>
@@ -284,10 +600,42 @@
         <w:t xml:space="preserve">parameter, </w:t>
       </w:r>
       <w:r>
-        <w:t>void is the progress result that does not affect the homepage layout, and Weather is the result returned by the onPostExecute overridden function, that sets the TextView’s and the ImageView’</w:t>
-      </w:r>
-      <w:r>
-        <w:t>s on the home_activity layout.</w:t>
+        <w:t xml:space="preserve">void is the progress result that does not affect the homepage layout, and Weather is the result returned by the </w:t>
+      </w:r>
+      <w:proofErr w:type="spellStart"/>
+      <w:r>
+        <w:t>onPostExecute</w:t>
+      </w:r>
+      <w:proofErr w:type="spellEnd"/>
+      <w:r>
+        <w:t xml:space="preserve"> overridden function, that sets the </w:t>
+      </w:r>
+      <w:proofErr w:type="spellStart"/>
+      <w:r>
+        <w:t>TextView</w:t>
+      </w:r>
+      <w:r>
+        <w:t>s</w:t>
+      </w:r>
+      <w:proofErr w:type="spellEnd"/>
+      <w:r>
+        <w:t xml:space="preserve"> and the </w:t>
+      </w:r>
+      <w:proofErr w:type="spellStart"/>
+      <w:r>
+        <w:t>ImageView</w:t>
+      </w:r>
+      <w:proofErr w:type="spellEnd"/>
+      <w:r>
+        <w:t xml:space="preserve"> on the </w:t>
+      </w:r>
+      <w:proofErr w:type="spellStart"/>
+      <w:r>
+        <w:t>home_activity</w:t>
+      </w:r>
+      <w:proofErr w:type="spellEnd"/>
+      <w:r>
+        <w:t xml:space="preserve"> layout.</w:t>
       </w:r>
       <w:r>
         <w:t xml:space="preserve"> </w:t>

</xml_diff>

<commit_message>
Further developed Change Password functionality & modified documentation
</commit_message>
<xml_diff>
--- a/Documentation.docx
+++ b/Documentation.docx
@@ -22,6 +22,18 @@
     </w:p>
     <w:p>
       <w:pPr>
+        <w:jc w:val="center"/>
+        <w:rPr>
+          <w:b/>
+          <w:sz w:val="28"/>
+          <w:szCs w:val="28"/>
+        </w:rPr>
+      </w:pPr>
+      <w:bookmarkStart w:id="0" w:name="_GoBack"/>
+      <w:bookmarkEnd w:id="0"/>
+    </w:p>
+    <w:p>
+      <w:pPr>
         <w:pStyle w:val="ListParagraph"/>
         <w:numPr>
           <w:ilvl w:val="0"/>
@@ -38,37 +50,32 @@
         <w:ind w:firstLine="360"/>
         <w:jc w:val="both"/>
       </w:pPr>
-      <w:proofErr w:type="gramStart"/>
-      <w:r>
-        <w:t>This  homework</w:t>
-      </w:r>
-      <w:proofErr w:type="gramEnd"/>
-      <w:r>
-        <w:t xml:space="preserve"> was done by </w:t>
-      </w:r>
-      <w:proofErr w:type="spellStart"/>
-      <w:r>
-        <w:t>Codreanu</w:t>
-      </w:r>
-      <w:proofErr w:type="spellEnd"/>
-      <w:r>
-        <w:t xml:space="preserve"> Florin </w:t>
-      </w:r>
-      <w:proofErr w:type="spellStart"/>
-      <w:r>
-        <w:t>Laurentiu</w:t>
-      </w:r>
-      <w:proofErr w:type="spellEnd"/>
-      <w:r>
-        <w:t xml:space="preserve"> and Pirjol Adina-Florina, from group 1231E. The implementation of the application was done for Android mobile devices, with minimum OS of 4.1. The project was uploaded on a </w:t>
-      </w:r>
-      <w:proofErr w:type="spellStart"/>
-      <w:r>
-        <w:t>Git</w:t>
-      </w:r>
-      <w:proofErr w:type="spellEnd"/>
-      <w:r>
-        <w:t xml:space="preserve"> repository for better teamwork and an efficient sharing of ideas.</w:t>
+      <w:r>
+        <w:t xml:space="preserve">This  homework was done by Codreanu Florin Laurentiu and Pirjol Adina-Florina, from group 1231E. The implementation of the application was done for Android mobile devices, with </w:t>
+      </w:r>
+      <w:r>
+        <w:t xml:space="preserve">a targeted </w:t>
+      </w:r>
+      <w:r>
+        <w:t>minimum OS of</w:t>
+      </w:r>
+      <w:r>
+        <w:t xml:space="preserve"> Android</w:t>
+      </w:r>
+      <w:r>
+        <w:t xml:space="preserve"> 4.1</w:t>
+      </w:r>
+      <w:r>
+        <w:t xml:space="preserve"> JellyBean</w:t>
+      </w:r>
+      <w:r>
+        <w:t xml:space="preserve">. </w:t>
+      </w:r>
+      <w:r>
+        <w:t xml:space="preserve">We chose this Android build version because, as of Android Studio, around 78% of the users currently using the PlayStore have this or an above version. </w:t>
+      </w:r>
+      <w:r>
+        <w:t>The project was uploaded on a Git repository for better teamwork and an efficient sharing of ideas.</w:t>
       </w:r>
     </w:p>
     <w:p>
@@ -93,11 +100,6 @@
     </w:p>
     <w:p>
       <w:pPr>
-        <w:jc w:val="both"/>
-      </w:pPr>
-    </w:p>
-    <w:p>
-      <w:pPr>
         <w:pStyle w:val="ListParagraph"/>
         <w:numPr>
           <w:ilvl w:val="0"/>
@@ -106,7 +108,7 @@
         <w:jc w:val="both"/>
       </w:pPr>
       <w:r>
-        <w:t>User can Sign In/Sign Up in the application</w:t>
+        <w:t>When the app is opened, there is a Login interface displayed</w:t>
       </w:r>
     </w:p>
     <w:p>
@@ -119,7 +121,7 @@
         <w:jc w:val="both"/>
       </w:pPr>
       <w:r>
-        <w:t>As an authenticated user, user can see his homepage</w:t>
+        <w:t>User can Sign In/Sign Up in the application</w:t>
       </w:r>
     </w:p>
     <w:p>
@@ -132,7 +134,7 @@
         <w:jc w:val="both"/>
       </w:pPr>
       <w:r>
-        <w:t>User can see a weather widget on his homepage</w:t>
+        <w:t>As an authenticated user, user can see his homepage</w:t>
       </w:r>
     </w:p>
     <w:p>
@@ -145,7 +147,45 @@
         <w:jc w:val="both"/>
       </w:pPr>
       <w:r>
-        <w:t>On his homepage, user can change his password</w:t>
+        <w:t>User can see a weather widget on his homepage</w:t>
+      </w:r>
+    </w:p>
+    <w:p>
+      <w:pPr>
+        <w:pStyle w:val="ListParagraph"/>
+        <w:numPr>
+          <w:ilvl w:val="0"/>
+          <w:numId w:val="3"/>
+        </w:numPr>
+        <w:jc w:val="both"/>
+      </w:pPr>
+      <w:r>
+        <w:t>On his homepage, user can</w:t>
+      </w:r>
+      <w:r>
+        <w:t xml:space="preserve"> choose</w:t>
+      </w:r>
+      <w:r>
+        <w:t xml:space="preserve"> change his password</w:t>
+      </w:r>
+      <w:r>
+        <w:t xml:space="preserve"> </w:t>
+      </w:r>
+    </w:p>
+    <w:p>
+      <w:pPr>
+        <w:pStyle w:val="ListParagraph"/>
+        <w:numPr>
+          <w:ilvl w:val="0"/>
+          <w:numId w:val="3"/>
+        </w:numPr>
+        <w:jc w:val="both"/>
+      </w:pPr>
+      <w:r>
+        <w:t>Based on the chosen interests</w:t>
+      </w:r>
+      <w:r>
+        <w:t>, they will appear on his homepage</w:t>
       </w:r>
     </w:p>
     <w:p>
@@ -175,6 +215,7 @@
         <w:rPr>
           <w:noProof/>
         </w:rPr>
+        <w:lastRenderedPageBreak/>
         <w:drawing>
           <wp:anchor distT="0" distB="0" distL="114300" distR="114300" simplePos="0" relativeHeight="251658240" behindDoc="1" locked="0" layoutInCell="1" allowOverlap="1" wp14:anchorId="7D14EE7E" wp14:editId="270E5308">
             <wp:simplePos x="0" y="0"/>
@@ -236,52 +277,64 @@
         <w:t xml:space="preserve">The user login was done using the Parse.com tool. </w:t>
       </w:r>
       <w:r>
-        <w:t xml:space="preserve">Parse provides </w:t>
-      </w:r>
-      <w:proofErr w:type="spellStart"/>
-      <w:r>
-        <w:t>prowerful</w:t>
-      </w:r>
-      <w:proofErr w:type="spellEnd"/>
-      <w:r>
-        <w:t xml:space="preserve"> backend tools and services for developers. The Parse library was created and instantiated in the </w:t>
-      </w:r>
-      <w:proofErr w:type="spellStart"/>
-      <w:proofErr w:type="gramStart"/>
-      <w:r>
-        <w:t>onCreate</w:t>
-      </w:r>
-      <w:proofErr w:type="spellEnd"/>
-      <w:r>
-        <w:t>(</w:t>
-      </w:r>
-      <w:proofErr w:type="gramEnd"/>
-      <w:r>
-        <w:t xml:space="preserve">) method of the </w:t>
-      </w:r>
-      <w:proofErr w:type="spellStart"/>
-      <w:r>
-        <w:t>LoginActivity</w:t>
-      </w:r>
-      <w:proofErr w:type="spellEnd"/>
-      <w:r>
-        <w:t xml:space="preserve">. In order to use Parse, we firstly needed to identify ourselves using the </w:t>
-      </w:r>
-      <w:proofErr w:type="spellStart"/>
-      <w:r>
-        <w:t>clientId</w:t>
-      </w:r>
-      <w:proofErr w:type="spellEnd"/>
-      <w:r>
-        <w:t xml:space="preserve"> and </w:t>
-      </w:r>
-      <w:proofErr w:type="spellStart"/>
-      <w:r>
-        <w:t>applicationId</w:t>
-      </w:r>
-      <w:proofErr w:type="spellEnd"/>
-      <w:r>
-        <w:t xml:space="preserve"> we received with the creation of our Parse account.</w:t>
+        <w:t>Parse provides prowerful backend tools and services for developers. The Parse library was created and instantiated in the onCreate() method of the LoginActivity. In order to use Parse, we firstly needed to identify ourselves using the clientId and applicationId we received with the creation of our Parse account.</w:t>
+      </w:r>
+    </w:p>
+    <w:p>
+      <w:pPr>
+        <w:ind w:firstLine="360"/>
+        <w:jc w:val="both"/>
+      </w:pPr>
+      <w:r>
+        <w:t xml:space="preserve">The login activity uses the Parse service. </w:t>
+      </w:r>
+      <w:r>
+        <w:t xml:space="preserve">This way, the user credentials data for anyone that wants to login is stored safely </w:t>
+      </w:r>
+      <w:r>
+        <w:t>online. This, however, requires constant internet connection; otherwise, data might be lost</w:t>
+      </w:r>
+      <w:r>
+        <w:t xml:space="preserve"> and, of course, the user cannot login</w:t>
+      </w:r>
+      <w:r>
+        <w:t xml:space="preserve">. The first time, we </w:t>
+      </w:r>
+      <w:r>
+        <w:t>used</w:t>
+      </w:r>
+      <w:r>
+        <w:t xml:space="preserve"> a “UserCredentials” class for storing the credentials on the cloud, </w:t>
+      </w:r>
+      <w:r>
+        <w:t>which</w:t>
+      </w:r>
+      <w:r>
+        <w:t xml:space="preserve"> is similar </w:t>
+      </w:r>
+      <w:r>
+        <w:t>with</w:t>
+      </w:r>
+      <w:r>
+        <w:t xml:space="preserve"> a table with two columns for username and password. Then, we decided that it is better to use objects of type </w:t>
+      </w:r>
+      <w:r>
+        <w:t>ParseUser</w:t>
+      </w:r>
+      <w:r>
+        <w:t>, already defined by the Parse library</w:t>
+      </w:r>
+      <w:r>
+        <w:t xml:space="preserve"> in order to create the login. We added validations for creating new users/extracting existing users.</w:t>
+      </w:r>
+    </w:p>
+    <w:p>
+      <w:pPr>
+        <w:ind w:firstLine="360"/>
+        <w:jc w:val="both"/>
+      </w:pPr>
+      <w:r>
+        <w:t>Once the user logs in successfully, he/she can see his homepage. In the top right corner, there is an welcome TextView of the format “Welcome, {currentUser}!” for ensuring and remembering to the user that he/she logged in with the right username.</w:t>
       </w:r>
     </w:p>
     <w:p>
@@ -289,109 +342,11 @@
         <w:ind w:firstLine="360"/>
         <w:jc w:val="center"/>
       </w:pPr>
-    </w:p>
-    <w:p>
-      <w:pPr>
-        <w:ind w:firstLine="360"/>
-        <w:jc w:val="both"/>
-      </w:pPr>
-      <w:r>
-        <w:lastRenderedPageBreak/>
-        <w:t xml:space="preserve">The login activity uses the Parse service. </w:t>
-      </w:r>
-      <w:r>
-        <w:t xml:space="preserve">This way, the user credentials data for anyone that wants to login is stored safely </w:t>
-      </w:r>
-      <w:r>
-        <w:t>online. This, however, requires constant internet connection; otherwise, data might be lost</w:t>
-      </w:r>
-      <w:r>
-        <w:t xml:space="preserve"> and, of course, the user cannot login</w:t>
-      </w:r>
-      <w:r>
-        <w:t xml:space="preserve">. The first time, we </w:t>
-      </w:r>
-      <w:r>
-        <w:t>used</w:t>
-      </w:r>
-      <w:r>
-        <w:t xml:space="preserve"> a “</w:t>
-      </w:r>
-      <w:proofErr w:type="spellStart"/>
-      <w:r>
-        <w:t>UserCredentials</w:t>
-      </w:r>
-      <w:proofErr w:type="spellEnd"/>
-      <w:r>
-        <w:t xml:space="preserve">” class for storing the credentials on the cloud, </w:t>
-      </w:r>
-      <w:r>
-        <w:t>which</w:t>
-      </w:r>
-      <w:r>
-        <w:t xml:space="preserve"> is similar </w:t>
-      </w:r>
-      <w:r>
-        <w:t>with</w:t>
-      </w:r>
-      <w:r>
-        <w:t xml:space="preserve"> a table with two columns for username and password. Then, we decided that it is better to use objects of type </w:t>
-      </w:r>
-      <w:proofErr w:type="spellStart"/>
-      <w:r>
-        <w:t>ParseObject</w:t>
-      </w:r>
-      <w:proofErr w:type="spellEnd"/>
-      <w:r>
-        <w:t>, already defined by the Parse library</w:t>
-      </w:r>
-      <w:r>
-        <w:t xml:space="preserve"> in order to create the login. We added validations for creating new users/extracting existing users.</w:t>
-      </w:r>
-    </w:p>
-    <w:p>
-      <w:pPr>
-        <w:ind w:firstLine="360"/>
-        <w:jc w:val="both"/>
-      </w:pPr>
-      <w:r>
-        <w:t xml:space="preserve">Once the user logs in successfully, he/she can see his homepage. In the top right corner, there is </w:t>
-      </w:r>
-      <w:proofErr w:type="gramStart"/>
-      <w:r>
-        <w:t>an</w:t>
-      </w:r>
-      <w:proofErr w:type="gramEnd"/>
-      <w:r>
-        <w:t xml:space="preserve"> welcome </w:t>
-      </w:r>
-      <w:proofErr w:type="spellStart"/>
-      <w:r>
-        <w:t>TextView</w:t>
-      </w:r>
-      <w:proofErr w:type="spellEnd"/>
-      <w:r>
-        <w:t xml:space="preserve"> of the format “Welcome, {</w:t>
-      </w:r>
-      <w:proofErr w:type="spellStart"/>
-      <w:r>
-        <w:t>currentUser</w:t>
-      </w:r>
-      <w:proofErr w:type="spellEnd"/>
-      <w:r>
-        <w:t>}!” for ensuring and remembering to the user that he/she logged in with the right username.</w:t>
-      </w:r>
-    </w:p>
-    <w:p>
-      <w:pPr>
-        <w:ind w:firstLine="360"/>
-        <w:jc w:val="center"/>
-      </w:pPr>
-      <w:bookmarkStart w:id="0" w:name="_GoBack"/>
       <w:r>
         <w:rPr>
           <w:noProof/>
         </w:rPr>
+        <w:lastRenderedPageBreak/>
         <w:drawing>
           <wp:inline distT="0" distB="0" distL="0" distR="0">
             <wp:extent cx="2694980" cy="4791075"/>
@@ -441,7 +396,6 @@
           </wp:inline>
         </w:drawing>
       </w:r>
-      <w:bookmarkEnd w:id="0"/>
     </w:p>
     <w:p>
       <w:pPr>
@@ -449,33 +403,22 @@
         <w:jc w:val="both"/>
       </w:pPr>
       <w:r>
-        <w:t xml:space="preserve">Then, the is some weather information displayed, using the </w:t>
-      </w:r>
-      <w:proofErr w:type="spellStart"/>
-      <w:r>
-        <w:t>OpenWeatherMap</w:t>
-      </w:r>
-      <w:proofErr w:type="spellEnd"/>
+        <w:t xml:space="preserve">Then, the is some weather information displayed, using the OpenWeatherMap api, available for free use online. </w:t>
+      </w:r>
+      <w:r>
+        <w:t xml:space="preserve">All information regarding the api, weather parsing and weather info are in the </w:t>
+      </w:r>
+      <w:r>
+        <w:t>package com.app.md_hw.OpenWeatherMap</w:t>
+      </w:r>
+      <w:r>
+        <w:t>.</w:t>
+      </w:r>
       <w:r>
         <w:t xml:space="preserve"> </w:t>
       </w:r>
-      <w:proofErr w:type="spellStart"/>
-      <w:proofErr w:type="gramStart"/>
-      <w:r>
-        <w:t>api</w:t>
-      </w:r>
-      <w:proofErr w:type="spellEnd"/>
-      <w:proofErr w:type="gramEnd"/>
-      <w:r>
-        <w:t xml:space="preserve">, available for free use online. The connection to the weather </w:t>
-      </w:r>
-      <w:proofErr w:type="spellStart"/>
-      <w:r>
-        <w:t>api</w:t>
-      </w:r>
-      <w:proofErr w:type="spellEnd"/>
-      <w:r>
-        <w:t xml:space="preserve"> is done </w:t>
+      <w:r>
+        <w:t xml:space="preserve">The connection to the weather api is done </w:t>
       </w:r>
       <w:r>
         <w:t xml:space="preserve">by establishing a http connection </w:t>
@@ -483,11 +426,9 @@
       <w:r>
         <w:t xml:space="preserve">via a </w:t>
       </w:r>
-      <w:proofErr w:type="spellStart"/>
       <w:r>
         <w:t>HttpURLConnection</w:t>
       </w:r>
-      <w:proofErr w:type="spellEnd"/>
       <w:r>
         <w:t xml:space="preserve"> object in the </w:t>
       </w:r>
@@ -498,38 +439,19 @@
         <w:t>.getWeatherMessage</w:t>
       </w:r>
       <w:r>
-        <w:t>, from where a JSON response is read regarding weather information in “</w:t>
-      </w:r>
-      <w:proofErr w:type="spellStart"/>
-      <w:r>
-        <w:t>Bucharest</w:t>
-      </w:r>
-      <w:proofErr w:type="gramStart"/>
-      <w:r>
-        <w:t>,RO</w:t>
-      </w:r>
-      <w:proofErr w:type="spellEnd"/>
-      <w:proofErr w:type="gramEnd"/>
-      <w:r>
-        <w:t xml:space="preserve">”. </w:t>
-      </w:r>
-      <w:r>
-        <w:t xml:space="preserve">The response received is converted into a </w:t>
-      </w:r>
-      <w:proofErr w:type="spellStart"/>
-      <w:r>
-        <w:t>JSONObject</w:t>
-      </w:r>
-      <w:proofErr w:type="spellEnd"/>
-      <w:r>
-        <w:t xml:space="preserve">, and the JSON is parsed accordingly and the needed information is extracted in the </w:t>
-      </w:r>
-      <w:r>
-        <w:t>com.app.md_</w:t>
-      </w:r>
-      <w:proofErr w:type="gramStart"/>
-      <w:r>
-        <w:t>hw.OpenWeatherMap.OpenWeatherMapClient</w:t>
+        <w:t xml:space="preserve">, from where a JSON response is read regarding weather information in “Bucharest,RO”. </w:t>
+      </w:r>
+      <w:r>
+        <w:t xml:space="preserve">The response received is </w:t>
+      </w:r>
+      <w:r>
+        <w:t>converted into a JSONObject,</w:t>
+      </w:r>
+      <w:r>
+        <w:t xml:space="preserve"> the JSON is parsed accordingly and the needed information is extracted in the </w:t>
+      </w:r>
+      <w:r>
+        <w:t>com.app.md_hw.OpenWeatherMap.OpenWeatherMapClient</w:t>
       </w:r>
       <w:r>
         <w:t>.</w:t>
@@ -538,18 +460,59 @@
         <w:t>parseWeatherMessage</w:t>
       </w:r>
       <w:r>
-        <w:t>(</w:t>
-      </w:r>
-      <w:proofErr w:type="gramEnd"/>
-      <w:r>
-        <w:t xml:space="preserve">) method, which is </w:t>
-      </w:r>
+        <w:t>() method, which is then stored in an object of type Weather. The Weather class stores information regarding the location, date, temperature, weather conditions and description from the place/time the homepage was accessed</w:t>
+      </w:r>
+      <w:r>
+        <w:t>.</w:t>
+      </w:r>
+    </w:p>
+    <w:p>
+      <w:pPr>
+        <w:ind w:firstLine="360"/>
+        <w:jc w:val="both"/>
+      </w:pPr>
+      <w:r>
+        <w:t xml:space="preserve">Back on the homepage, this information is processed and displayed using the local </w:t>
+      </w:r>
+      <w:r>
+        <w:t>WeatherAsyncTask</w:t>
+      </w:r>
+      <w:r>
+        <w:t xml:space="preserve"> class, of type AsyncClass, that allows background operations to be performed and then displayed using the UI. Our class has three generic types, &lt;String, Void, Weather&gt;, where String is the</w:t>
+      </w:r>
+      <w:r>
+        <w:t xml:space="preserve"> return type of the data extracted from the local api using a</w:t>
+      </w:r>
+      <w:r>
+        <w:t xml:space="preserve"> location </w:t>
+      </w:r>
+      <w:r>
+        <w:t xml:space="preserve">parameter, </w:t>
+      </w:r>
+      <w:r>
+        <w:t>void is the progress result that does not affect the homepage layout, and Weather is the result returned by the onPostExecute overridden function, that sets the TextView</w:t>
+      </w:r>
+      <w:r>
+        <w:t>s</w:t>
+      </w:r>
+      <w:r>
+        <w:t xml:space="preserve"> and the ImageView</w:t>
+      </w:r>
+      <w:r>
+        <w:t xml:space="preserve"> on the home_activity layout.</w:t>
+      </w:r>
+      <w:r>
+        <w:t xml:space="preserve"> </w:t>
+      </w:r>
+    </w:p>
+    <w:p>
+      <w:pPr>
+        <w:ind w:firstLine="360"/>
+        <w:jc w:val="both"/>
+      </w:pPr>
       <w:r>
         <w:lastRenderedPageBreak/>
-        <w:t>then stored in an object of type Weather. The Weather class stores information regarding the location, date, temperature, weather conditions and description from the place/time the homepage was accessed</w:t>
-      </w:r>
-      <w:r>
-        <w:t>.</w:t>
+        <w:t>On the homepage activity, there are also 2 more buttons, for changing the password and for selecting/changing the user’s interests.</w:t>
       </w:r>
     </w:p>
     <w:p>
@@ -557,88 +520,158 @@
         <w:ind w:firstLine="360"/>
         <w:jc w:val="both"/>
       </w:pPr>
+      <w:r>
+        <w:t>There is no need for a save profile button as the information stored on the homepage is generated dynamically (for the weather info) or saved previously (in the Interests activity).</w:t>
+      </w:r>
     </w:p>
     <w:p>
       <w:pPr>
         <w:ind w:firstLine="360"/>
         <w:jc w:val="both"/>
       </w:pPr>
-      <w:r>
-        <w:t xml:space="preserve">Back on the homepage, this information is processed and displayed using the local </w:t>
-      </w:r>
-      <w:proofErr w:type="spellStart"/>
-      <w:r>
-        <w:t>WeatherAsyncTask</w:t>
-      </w:r>
-      <w:proofErr w:type="spellEnd"/>
-      <w:r>
-        <w:t xml:space="preserve"> class, of type </w:t>
-      </w:r>
-      <w:proofErr w:type="spellStart"/>
-      <w:r>
-        <w:t>AsyncClass</w:t>
-      </w:r>
-      <w:proofErr w:type="spellEnd"/>
-      <w:r>
-        <w:t>, that allows background operations to be performed and then displayed using the UI. Our class has three generic types, &lt;String, Void, Weather&gt;, where String is the</w:t>
-      </w:r>
-      <w:r>
-        <w:t xml:space="preserve"> return type of the data extracted from the local </w:t>
-      </w:r>
-      <w:proofErr w:type="spellStart"/>
-      <w:r>
-        <w:t>api</w:t>
-      </w:r>
-      <w:proofErr w:type="spellEnd"/>
-      <w:r>
-        <w:t xml:space="preserve"> using a</w:t>
-      </w:r>
-      <w:r>
-        <w:t xml:space="preserve"> location </w:t>
-      </w:r>
-      <w:r>
-        <w:t xml:space="preserve">parameter, </w:t>
-      </w:r>
-      <w:r>
-        <w:t xml:space="preserve">void is the progress result that does not affect the homepage layout, and Weather is the result returned by the </w:t>
-      </w:r>
-      <w:proofErr w:type="spellStart"/>
-      <w:r>
-        <w:t>onPostExecute</w:t>
-      </w:r>
-      <w:proofErr w:type="spellEnd"/>
-      <w:r>
-        <w:t xml:space="preserve"> overridden function, that sets the </w:t>
-      </w:r>
-      <w:proofErr w:type="spellStart"/>
-      <w:r>
-        <w:t>TextView</w:t>
-      </w:r>
-      <w:r>
-        <w:t>s</w:t>
-      </w:r>
-      <w:proofErr w:type="spellEnd"/>
-      <w:r>
-        <w:t xml:space="preserve"> and the </w:t>
-      </w:r>
-      <w:proofErr w:type="spellStart"/>
-      <w:r>
-        <w:t>ImageView</w:t>
-      </w:r>
-      <w:proofErr w:type="spellEnd"/>
-      <w:r>
-        <w:t xml:space="preserve"> on the </w:t>
-      </w:r>
-      <w:proofErr w:type="spellStart"/>
-      <w:r>
-        <w:t>home_activity</w:t>
-      </w:r>
-      <w:proofErr w:type="spellEnd"/>
-      <w:r>
-        <w:t xml:space="preserve"> layout.</w:t>
-      </w:r>
+    </w:p>
+    <w:p>
+      <w:pPr>
+        <w:pStyle w:val="ListParagraph"/>
+        <w:numPr>
+          <w:ilvl w:val="0"/>
+          <w:numId w:val="1"/>
+        </w:numPr>
+        <w:jc w:val="both"/>
+      </w:pPr>
+      <w:r>
+        <w:t>Conclusions &amp; perspectives</w:t>
+      </w:r>
+    </w:p>
+    <w:p>
+      <w:pPr>
+        <w:ind w:firstLine="360"/>
+        <w:jc w:val="both"/>
+      </w:pPr>
+      <w:r>
+        <w:t>This application can be used by a wide variety of people, from young students to seniors, because it provides functionalities that any human might need (anyone is interested in knowing the weather outside). Also, it has to be taken into consideration that popular web services like Facebook started from the idea of sharing for finding people with mutual interests, so the functionality of our application of saving interests can be a very powerful tool if further developed.</w:t>
+      </w:r>
+    </w:p>
+    <w:p>
+      <w:pPr>
+        <w:ind w:firstLine="360"/>
+        <w:jc w:val="both"/>
+      </w:pPr>
+    </w:p>
+    <w:p>
+      <w:pPr>
+        <w:pStyle w:val="ListParagraph"/>
+        <w:numPr>
+          <w:ilvl w:val="0"/>
+          <w:numId w:val="1"/>
+        </w:numPr>
+        <w:jc w:val="both"/>
+      </w:pPr>
+      <w:r>
+        <w:t>References</w:t>
+      </w:r>
+    </w:p>
+    <w:p>
+      <w:pPr>
+        <w:pStyle w:val="ListParagraph"/>
+        <w:numPr>
+          <w:ilvl w:val="0"/>
+          <w:numId w:val="3"/>
+        </w:numPr>
+        <w:jc w:val="both"/>
+      </w:pPr>
+      <w:hyperlink r:id="rId7" w:history="1">
+        <w:r>
+          <w:rPr>
+            <w:rStyle w:val="Hyperlink"/>
+          </w:rPr>
+          <w:t>http://developer.android.com/</w:t>
+        </w:r>
+      </w:hyperlink>
       <w:r>
         <w:t xml:space="preserve"> </w:t>
+      </w:r>
+    </w:p>
+    <w:p>
+      <w:pPr>
+        <w:pStyle w:val="ListParagraph"/>
+        <w:numPr>
+          <w:ilvl w:val="0"/>
+          <w:numId w:val="3"/>
+        </w:numPr>
+        <w:jc w:val="both"/>
+      </w:pPr>
+      <w:hyperlink r:id="rId8" w:history="1">
+        <w:r>
+          <w:rPr>
+            <w:rStyle w:val="Hyperlink"/>
+          </w:rPr>
+          <w:t>https://parse.com/docs</w:t>
+        </w:r>
+      </w:hyperlink>
+      <w:r>
+        <w:t xml:space="preserve"> </w:t>
+      </w:r>
+    </w:p>
+    <w:p>
+      <w:pPr>
+        <w:pStyle w:val="ListParagraph"/>
+        <w:numPr>
+          <w:ilvl w:val="0"/>
+          <w:numId w:val="3"/>
+        </w:numPr>
+        <w:jc w:val="both"/>
+      </w:pPr>
+      <w:hyperlink r:id="rId9" w:history="1">
+        <w:r>
+          <w:rPr>
+            <w:rStyle w:val="Hyperlink"/>
+          </w:rPr>
+          <w:t>http://openweathermap.org/API</w:t>
+        </w:r>
+      </w:hyperlink>
+      <w:r>
+        <w:t xml:space="preserve"> </w:t>
+      </w:r>
+    </w:p>
+    <w:p>
+      <w:pPr>
+        <w:pStyle w:val="ListParagraph"/>
+        <w:numPr>
+          <w:ilvl w:val="0"/>
+          <w:numId w:val="3"/>
+        </w:numPr>
+        <w:jc w:val="both"/>
+      </w:pPr>
+      <w:r>
+        <w:t xml:space="preserve">Skills developed during the Java faculty courses (Object-Oriented Programming) </w:t>
+      </w:r>
+    </w:p>
+    <w:p>
+      <w:pPr>
+        <w:pStyle w:val="ListParagraph"/>
+        <w:numPr>
+          <w:ilvl w:val="0"/>
+          <w:numId w:val="3"/>
+        </w:numPr>
+        <w:jc w:val="both"/>
+      </w:pPr>
+      <w:hyperlink r:id="rId10" w:history="1">
+        <w:r>
+          <w:rPr>
+            <w:rStyle w:val="Hyperlink"/>
+          </w:rPr>
+          <w:t>http://json.parser.online.fr/</w:t>
+        </w:r>
+      </w:hyperlink>
+      <w:r>
+        <w:t xml:space="preserve"> for helping us better take a grasp</w:t>
+      </w:r>
+      <w:r>
+        <w:t xml:space="preserve"> </w:t>
+      </w:r>
+      <w:r>
+        <w:t>of the response received from the OpenWeatherMap api</w:t>
       </w:r>
     </w:p>
     <w:sectPr>
@@ -1412,6 +1445,17 @@
       <w:contextualSpacing/>
     </w:pPr>
   </w:style>
+  <w:style w:type="character" w:styleId="Hyperlink">
+    <w:name w:val="Hyperlink"/>
+    <w:basedOn w:val="DefaultParagraphFont"/>
+    <w:uiPriority w:val="99"/>
+    <w:unhideWhenUsed/>
+    <w:rsid w:val="002E58BB"/>
+    <w:rPr>
+      <w:color w:val="0563C1" w:themeColor="hyperlink"/>
+      <w:u w:val="single"/>
+    </w:rPr>
+  </w:style>
 </w:styles>
 </file>
 

</xml_diff>

<commit_message>
Added Up button functionalit
</commit_message>
<xml_diff>
--- a/Documentation.docx
+++ b/Documentation.docx
@@ -1,6 +1,6 @@
 
 <file path=word/document.xml><?xml version="1.0" encoding="utf-8"?>
-<w:document xmlns:ve="http://schemas.openxmlformats.org/markup-compatibility/2006" xmlns:o="urn:schemas-microsoft-com:office:office" xmlns:r="http://schemas.openxmlformats.org/officeDocument/2006/relationships" xmlns:m="http://schemas.openxmlformats.org/officeDocument/2006/math" xmlns:v="urn:schemas-microsoft-com:vml" xmlns:wp="http://schemas.openxmlformats.org/drawingml/2006/wordprocessingDrawing" xmlns:w10="urn:schemas-microsoft-com:office:word" xmlns:w="http://schemas.openxmlformats.org/wordprocessingml/2006/main" xmlns:wne="http://schemas.microsoft.com/office/word/2006/wordml">
+<w:document xmlns:wpc="http://schemas.microsoft.com/office/word/2010/wordprocessingCanvas" xmlns:mc="http://schemas.openxmlformats.org/markup-compatibility/2006" xmlns:o="urn:schemas-microsoft-com:office:office" xmlns:r="http://schemas.openxmlformats.org/officeDocument/2006/relationships" xmlns:m="http://schemas.openxmlformats.org/officeDocument/2006/math" xmlns:v="urn:schemas-microsoft-com:vml" xmlns:wp14="http://schemas.microsoft.com/office/word/2010/wordprocessingDrawing" xmlns:wp="http://schemas.openxmlformats.org/drawingml/2006/wordprocessingDrawing" xmlns:w10="urn:schemas-microsoft-com:office:word" xmlns:w="http://schemas.openxmlformats.org/wordprocessingml/2006/main" xmlns:w14="http://schemas.microsoft.com/office/word/2010/wordml" xmlns:w15="http://schemas.microsoft.com/office/word/2012/wordml" xmlns:wpg="http://schemas.microsoft.com/office/word/2010/wordprocessingGroup" xmlns:wpi="http://schemas.microsoft.com/office/word/2010/wordprocessingInk" xmlns:wne="http://schemas.microsoft.com/office/word/2006/wordml" xmlns:wps="http://schemas.microsoft.com/office/word/2010/wordprocessingShape" mc:Ignorable="w14 w15 wp14">
   <w:body>
     <w:p>
       <w:pPr>
@@ -199,7 +199,13 @@
         <w:jc w:val="both"/>
       </w:pPr>
       <w:r>
-        <w:t>User can see a weather widget on his homepage</w:t>
+        <w:t>User can see a weather widget</w:t>
+      </w:r>
+      <w:r>
+        <w:t xml:space="preserve"> and information regarding his interests</w:t>
+      </w:r>
+      <w:r>
+        <w:t xml:space="preserve"> on his homepage</w:t>
       </w:r>
     </w:p>
     <w:p>
@@ -215,10 +221,10 @@
         <w:t>On his homepage, user can</w:t>
       </w:r>
       <w:r>
-        <w:t xml:space="preserve"> choose</w:t>
-      </w:r>
-      <w:r>
-        <w:t xml:space="preserve"> change his password</w:t>
+        <w:t xml:space="preserve"> </w:t>
+      </w:r>
+      <w:r>
+        <w:t>change his password</w:t>
       </w:r>
       <w:r>
         <w:t xml:space="preserve"> </w:t>
@@ -234,11 +240,39 @@
         <w:jc w:val="both"/>
       </w:pPr>
       <w:r>
+        <w:t>On his homepage, user can choose/change his interests</w:t>
+      </w:r>
+    </w:p>
+    <w:p>
+      <w:pPr>
+        <w:pStyle w:val="ListParagraph"/>
+        <w:numPr>
+          <w:ilvl w:val="0"/>
+          <w:numId w:val="3"/>
+        </w:numPr>
+        <w:jc w:val="both"/>
+      </w:pPr>
+      <w:r>
+        <w:t>On the interests screen, user can change his interests</w:t>
+      </w:r>
+    </w:p>
+    <w:p>
+      <w:pPr>
+        <w:pStyle w:val="ListParagraph"/>
+        <w:numPr>
+          <w:ilvl w:val="0"/>
+          <w:numId w:val="3"/>
+        </w:numPr>
+        <w:jc w:val="both"/>
+      </w:pPr>
+      <w:r>
         <w:t>Based on the chosen interests</w:t>
       </w:r>
       <w:r>
         <w:t>, they will appear on his homepage</w:t>
       </w:r>
+      <w:bookmarkStart w:id="0" w:name="_GoBack"/>
+      <w:bookmarkEnd w:id="0"/>
     </w:p>
     <w:p>
       <w:pPr>
@@ -298,6 +332,7 @@
       </w:r>
       <w:proofErr w:type="spellStart"/>
       <w:r>
+        <w:lastRenderedPageBreak/>
         <w:t>LoginActivity</w:t>
       </w:r>
       <w:proofErr w:type="spellEnd"/>
@@ -315,7 +350,6 @@
       <w:r>
         <w:rPr>
           <w:noProof/>
-          <w:lang w:val="ro-RO" w:eastAsia="ro-RO"/>
         </w:rPr>
         <w:drawing>
           <wp:inline distT="0" distB="0" distL="0" distR="0">
@@ -402,7 +436,6 @@
       <w:proofErr w:type="spellStart"/>
       <w:proofErr w:type="gramStart"/>
       <w:r>
-        <w:lastRenderedPageBreak/>
         <w:t>applicationId</w:t>
       </w:r>
       <w:proofErr w:type="spellEnd"/>
@@ -510,8 +543,8 @@
       <w:r>
         <w:rPr>
           <w:noProof/>
-          <w:lang w:val="ro-RO" w:eastAsia="ro-RO"/>
         </w:rPr>
+        <w:lastRenderedPageBreak/>
         <w:drawing>
           <wp:inline distT="0" distB="0" distL="0" distR="0">
             <wp:extent cx="2049679" cy="3645130"/>
@@ -706,7 +739,6 @@
         <w:jc w:val="both"/>
       </w:pPr>
       <w:r>
-        <w:lastRenderedPageBreak/>
         <w:t xml:space="preserve">Back on the homepage, this information is processed and displayed using the local </w:t>
       </w:r>
       <w:proofErr w:type="spellStart"/>
@@ -791,8 +823,8 @@
       <w:r>
         <w:rPr>
           <w:noProof/>
-          <w:lang w:val="ro-RO" w:eastAsia="ro-RO"/>
         </w:rPr>
+        <w:lastRenderedPageBreak/>
         <w:drawing>
           <wp:inline distT="0" distB="0" distL="0" distR="0">
             <wp:extent cx="1698171" cy="3316343"/>
@@ -910,7 +942,7 @@
         </w:rPr>
         <w:lastRenderedPageBreak/>
         <w:pict>
-          <v:shape id="_x0000_i1027" type="#_x0000_t75" style="width:166.45pt;height:295.5pt">
+          <v:shape id="_x0000_i1026" type="#_x0000_t75" style="width:166.45pt;height:295.5pt">
             <v:imagedata r:id="rId9" o:title="Screenshot_2015-01-14-14-33-45"/>
           </v:shape>
         </w:pict>
@@ -921,7 +953,7 @@
           <w:lang w:val="ro-RO" w:eastAsia="ro-RO"/>
         </w:rPr>
         <w:pict>
-          <v:shape id="_x0000_i1026" type="#_x0000_t75" style="width:164.55pt;height:292.7pt">
+          <v:shape id="_x0000_i1027" type="#_x0000_t75" style="width:164.55pt;height:292.7pt">
             <v:imagedata r:id="rId10" o:title="Screenshot_2015-01-14-14-29-27"/>
           </v:shape>
         </w:pict>
@@ -1129,7 +1161,6 @@
       <w:r>
         <w:rPr>
           <w:noProof/>
-          <w:lang w:val="ro-RO" w:eastAsia="ro-RO"/>
         </w:rPr>
         <w:drawing>
           <wp:inline distT="0" distB="0" distL="0" distR="0">
@@ -1321,8 +1352,6 @@
         <w:ind w:firstLine="360"/>
         <w:jc w:val="both"/>
       </w:pPr>
-      <w:bookmarkStart w:id="0" w:name="_GoBack"/>
-      <w:bookmarkEnd w:id="0"/>
     </w:p>
     <w:p>
       <w:pPr>
@@ -1470,7 +1499,7 @@
 </file>
 
 <file path=word/numbering.xml><?xml version="1.0" encoding="utf-8"?>
-<w:numbering xmlns:ve="http://schemas.openxmlformats.org/markup-compatibility/2006" xmlns:o="urn:schemas-microsoft-com:office:office" xmlns:r="http://schemas.openxmlformats.org/officeDocument/2006/relationships" xmlns:m="http://schemas.openxmlformats.org/officeDocument/2006/math" xmlns:v="urn:schemas-microsoft-com:vml" xmlns:wp="http://schemas.openxmlformats.org/drawingml/2006/wordprocessingDrawing" xmlns:w10="urn:schemas-microsoft-com:office:word" xmlns:w="http://schemas.openxmlformats.org/wordprocessingml/2006/main" xmlns:wne="http://schemas.microsoft.com/office/word/2006/wordml">
+<w:numbering xmlns:wpc="http://schemas.microsoft.com/office/word/2010/wordprocessingCanvas" xmlns:mc="http://schemas.openxmlformats.org/markup-compatibility/2006" xmlns:o="urn:schemas-microsoft-com:office:office" xmlns:r="http://schemas.openxmlformats.org/officeDocument/2006/relationships" xmlns:m="http://schemas.openxmlformats.org/officeDocument/2006/math" xmlns:v="urn:schemas-microsoft-com:vml" xmlns:wp14="http://schemas.microsoft.com/office/word/2010/wordprocessingDrawing" xmlns:wp="http://schemas.openxmlformats.org/drawingml/2006/wordprocessingDrawing" xmlns:w10="urn:schemas-microsoft-com:office:word" xmlns:w="http://schemas.openxmlformats.org/wordprocessingml/2006/main" xmlns:w14="http://schemas.microsoft.com/office/word/2010/wordml" xmlns:w15="http://schemas.microsoft.com/office/word/2012/wordml" xmlns:wpg="http://schemas.microsoft.com/office/word/2010/wordprocessingGroup" xmlns:wpi="http://schemas.microsoft.com/office/word/2010/wordprocessingInk" xmlns:wne="http://schemas.microsoft.com/office/word/2006/wordml" xmlns:wps="http://schemas.microsoft.com/office/word/2010/wordprocessingShape" mc:Ignorable="w14 w15 wp14">
   <w:abstractNum w:abstractNumId="0">
     <w:nsid w:val="0F457EB5"/>
     <w:multiLevelType w:val="hybridMultilevel"/>
@@ -1799,7 +1828,7 @@
 </file>
 
 <file path=word/styles.xml><?xml version="1.0" encoding="utf-8"?>
-<w:styles xmlns:r="http://schemas.openxmlformats.org/officeDocument/2006/relationships" xmlns:w="http://schemas.openxmlformats.org/wordprocessingml/2006/main">
+<w:styles xmlns:mc="http://schemas.openxmlformats.org/markup-compatibility/2006" xmlns:r="http://schemas.openxmlformats.org/officeDocument/2006/relationships" xmlns:w="http://schemas.openxmlformats.org/wordprocessingml/2006/main" xmlns:w14="http://schemas.microsoft.com/office/word/2010/wordml" xmlns:w15="http://schemas.microsoft.com/office/word/2012/wordml" mc:Ignorable="w14 w15">
   <w:docDefaults>
     <w:rPrDefault>
       <w:rPr>
@@ -1815,144 +1844,378 @@
       </w:pPr>
     </w:pPrDefault>
   </w:docDefaults>
-  <w:latentStyles w:defLockedState="0" w:defUIPriority="99" w:defSemiHidden="1" w:defUnhideWhenUsed="1" w:defQFormat="0" w:count="267">
-    <w:lsdException w:name="Normal" w:semiHidden="0" w:uiPriority="0" w:unhideWhenUsed="0" w:qFormat="1"/>
-    <w:lsdException w:name="heading 1" w:semiHidden="0" w:uiPriority="9" w:unhideWhenUsed="0" w:qFormat="1"/>
-    <w:lsdException w:name="heading 2" w:uiPriority="9" w:qFormat="1"/>
-    <w:lsdException w:name="heading 3" w:uiPriority="9" w:qFormat="1"/>
-    <w:lsdException w:name="heading 4" w:uiPriority="9" w:qFormat="1"/>
-    <w:lsdException w:name="heading 5" w:uiPriority="9" w:qFormat="1"/>
-    <w:lsdException w:name="heading 6" w:uiPriority="9" w:qFormat="1"/>
-    <w:lsdException w:name="heading 7" w:uiPriority="9" w:qFormat="1"/>
-    <w:lsdException w:name="heading 8" w:uiPriority="9" w:qFormat="1"/>
-    <w:lsdException w:name="heading 9" w:uiPriority="9" w:qFormat="1"/>
-    <w:lsdException w:name="toc 1" w:uiPriority="39"/>
-    <w:lsdException w:name="toc 2" w:uiPriority="39"/>
-    <w:lsdException w:name="toc 3" w:uiPriority="39"/>
-    <w:lsdException w:name="toc 4" w:uiPriority="39"/>
-    <w:lsdException w:name="toc 5" w:uiPriority="39"/>
-    <w:lsdException w:name="toc 6" w:uiPriority="39"/>
-    <w:lsdException w:name="toc 7" w:uiPriority="39"/>
-    <w:lsdException w:name="toc 8" w:uiPriority="39"/>
-    <w:lsdException w:name="toc 9" w:uiPriority="39"/>
-    <w:lsdException w:name="caption" w:uiPriority="35" w:qFormat="1"/>
-    <w:lsdException w:name="Title" w:semiHidden="0" w:uiPriority="10" w:unhideWhenUsed="0" w:qFormat="1"/>
-    <w:lsdException w:name="Default Paragraph Font" w:uiPriority="1"/>
-    <w:lsdException w:name="Subtitle" w:semiHidden="0" w:uiPriority="11" w:unhideWhenUsed="0" w:qFormat="1"/>
-    <w:lsdException w:name="Strong" w:semiHidden="0" w:uiPriority="22" w:unhideWhenUsed="0" w:qFormat="1"/>
-    <w:lsdException w:name="Emphasis" w:semiHidden="0" w:uiPriority="20" w:unhideWhenUsed="0" w:qFormat="1"/>
-    <w:lsdException w:name="Table Grid" w:semiHidden="0" w:uiPriority="39" w:unhideWhenUsed="0"/>
-    <w:lsdException w:name="Placeholder Text" w:unhideWhenUsed="0"/>
-    <w:lsdException w:name="No Spacing" w:semiHidden="0" w:uiPriority="1" w:unhideWhenUsed="0" w:qFormat="1"/>
-    <w:lsdException w:name="Light Shading" w:semiHidden="0" w:uiPriority="60" w:unhideWhenUsed="0"/>
-    <w:lsdException w:name="Light List" w:semiHidden="0" w:uiPriority="61" w:unhideWhenUsed="0"/>
-    <w:lsdException w:name="Light Grid" w:semiHidden="0" w:uiPriority="62" w:unhideWhenUsed="0"/>
-    <w:lsdException w:name="Medium Shading 1" w:semiHidden="0" w:uiPriority="63" w:unhideWhenUsed="0"/>
-    <w:lsdException w:name="Medium Shading 2" w:semiHidden="0" w:uiPriority="64" w:unhideWhenUsed="0"/>
-    <w:lsdException w:name="Medium List 1" w:semiHidden="0" w:uiPriority="65" w:unhideWhenUsed="0"/>
-    <w:lsdException w:name="Medium List 2" w:semiHidden="0" w:uiPriority="66" w:unhideWhenUsed="0"/>
-    <w:lsdException w:name="Medium Grid 1" w:semiHidden="0" w:uiPriority="67" w:unhideWhenUsed="0"/>
-    <w:lsdException w:name="Medium Grid 2" w:semiHidden="0" w:uiPriority="68" w:unhideWhenUsed="0"/>
-    <w:lsdException w:name="Medium Grid 3" w:semiHidden="0" w:uiPriority="69" w:unhideWhenUsed="0"/>
-    <w:lsdException w:name="Dark List" w:semiHidden="0" w:uiPriority="70" w:unhideWhenUsed="0"/>
-    <w:lsdException w:name="Colorful Shading" w:semiHidden="0" w:uiPriority="71" w:unhideWhenUsed="0"/>
-    <w:lsdException w:name="Colorful List" w:semiHidden="0" w:uiPriority="72" w:unhideWhenUsed="0"/>
-    <w:lsdException w:name="Colorful Grid" w:semiHidden="0" w:uiPriority="73" w:unhideWhenUsed="0"/>
-    <w:lsdException w:name="Light Shading Accent 1" w:semiHidden="0" w:uiPriority="60" w:unhideWhenUsed="0"/>
-    <w:lsdException w:name="Light List Accent 1" w:semiHidden="0" w:uiPriority="61" w:unhideWhenUsed="0"/>
-    <w:lsdException w:name="Light Grid Accent 1" w:semiHidden="0" w:uiPriority="62" w:unhideWhenUsed="0"/>
-    <w:lsdException w:name="Medium Shading 1 Accent 1" w:semiHidden="0" w:uiPriority="63" w:unhideWhenUsed="0"/>
-    <w:lsdException w:name="Medium Shading 2 Accent 1" w:semiHidden="0" w:uiPriority="64" w:unhideWhenUsed="0"/>
-    <w:lsdException w:name="Medium List 1 Accent 1" w:semiHidden="0" w:uiPriority="65" w:unhideWhenUsed="0"/>
-    <w:lsdException w:name="Revision" w:unhideWhenUsed="0"/>
-    <w:lsdException w:name="List Paragraph" w:semiHidden="0" w:uiPriority="34" w:unhideWhenUsed="0" w:qFormat="1"/>
-    <w:lsdException w:name="Quote" w:semiHidden="0" w:uiPriority="29" w:unhideWhenUsed="0" w:qFormat="1"/>
-    <w:lsdException w:name="Intense Quote" w:semiHidden="0" w:uiPriority="30" w:unhideWhenUsed="0" w:qFormat="1"/>
-    <w:lsdException w:name="Medium List 2 Accent 1" w:semiHidden="0" w:uiPriority="66" w:unhideWhenUsed="0"/>
-    <w:lsdException w:name="Medium Grid 1 Accent 1" w:semiHidden="0" w:uiPriority="67" w:unhideWhenUsed="0"/>
-    <w:lsdException w:name="Medium Grid 2 Accent 1" w:semiHidden="0" w:uiPriority="68" w:unhideWhenUsed="0"/>
-    <w:lsdException w:name="Medium Grid 3 Accent 1" w:semiHidden="0" w:uiPriority="69" w:unhideWhenUsed="0"/>
-    <w:lsdException w:name="Dark List Accent 1" w:semiHidden="0" w:uiPriority="70" w:unhideWhenUsed="0"/>
-    <w:lsdException w:name="Colorful Shading Accent 1" w:semiHidden="0" w:uiPriority="71" w:unhideWhenUsed="0"/>
-    <w:lsdException w:name="Colorful List Accent 1" w:semiHidden="0" w:uiPriority="72" w:unhideWhenUsed="0"/>
-    <w:lsdException w:name="Colorful Grid Accent 1" w:semiHidden="0" w:uiPriority="73" w:unhideWhenUsed="0"/>
-    <w:lsdException w:name="Light Shading Accent 2" w:semiHidden="0" w:uiPriority="60" w:unhideWhenUsed="0"/>
-    <w:lsdException w:name="Light List Accent 2" w:semiHidden="0" w:uiPriority="61" w:unhideWhenUsed="0"/>
-    <w:lsdException w:name="Light Grid Accent 2" w:semiHidden="0" w:uiPriority="62" w:unhideWhenUsed="0"/>
-    <w:lsdException w:name="Medium Shading 1 Accent 2" w:semiHidden="0" w:uiPriority="63" w:unhideWhenUsed="0"/>
-    <w:lsdException w:name="Medium Shading 2 Accent 2" w:semiHidden="0" w:uiPriority="64" w:unhideWhenUsed="0"/>
-    <w:lsdException w:name="Medium List 1 Accent 2" w:semiHidden="0" w:uiPriority="65" w:unhideWhenUsed="0"/>
-    <w:lsdException w:name="Medium List 2 Accent 2" w:semiHidden="0" w:uiPriority="66" w:unhideWhenUsed="0"/>
-    <w:lsdException w:name="Medium Grid 1 Accent 2" w:semiHidden="0" w:uiPriority="67" w:unhideWhenUsed="0"/>
-    <w:lsdException w:name="Medium Grid 2 Accent 2" w:semiHidden="0" w:uiPriority="68" w:unhideWhenUsed="0"/>
-    <w:lsdException w:name="Medium Grid 3 Accent 2" w:semiHidden="0" w:uiPriority="69" w:unhideWhenUsed="0"/>
-    <w:lsdException w:name="Dark List Accent 2" w:semiHidden="0" w:uiPriority="70" w:unhideWhenUsed="0"/>
-    <w:lsdException w:name="Colorful Shading Accent 2" w:semiHidden="0" w:uiPriority="71" w:unhideWhenUsed="0"/>
-    <w:lsdException w:name="Colorful List Accent 2" w:semiHidden="0" w:uiPriority="72" w:unhideWhenUsed="0"/>
-    <w:lsdException w:name="Colorful Grid Accent 2" w:semiHidden="0" w:uiPriority="73" w:unhideWhenUsed="0"/>
-    <w:lsdException w:name="Light Shading Accent 3" w:semiHidden="0" w:uiPriority="60" w:unhideWhenUsed="0"/>
-    <w:lsdException w:name="Light List Accent 3" w:semiHidden="0" w:uiPriority="61" w:unhideWhenUsed="0"/>
-    <w:lsdException w:name="Light Grid Accent 3" w:semiHidden="0" w:uiPriority="62" w:unhideWhenUsed="0"/>
-    <w:lsdException w:name="Medium Shading 1 Accent 3" w:semiHidden="0" w:uiPriority="63" w:unhideWhenUsed="0"/>
-    <w:lsdException w:name="Medium Shading 2 Accent 3" w:semiHidden="0" w:uiPriority="64" w:unhideWhenUsed="0"/>
-    <w:lsdException w:name="Medium List 1 Accent 3" w:semiHidden="0" w:uiPriority="65" w:unhideWhenUsed="0"/>
-    <w:lsdException w:name="Medium List 2 Accent 3" w:semiHidden="0" w:uiPriority="66" w:unhideWhenUsed="0"/>
-    <w:lsdException w:name="Medium Grid 1 Accent 3" w:semiHidden="0" w:uiPriority="67" w:unhideWhenUsed="0"/>
-    <w:lsdException w:name="Medium Grid 2 Accent 3" w:semiHidden="0" w:uiPriority="68" w:unhideWhenUsed="0"/>
-    <w:lsdException w:name="Medium Grid 3 Accent 3" w:semiHidden="0" w:uiPriority="69" w:unhideWhenUsed="0"/>
-    <w:lsdException w:name="Dark List Accent 3" w:semiHidden="0" w:uiPriority="70" w:unhideWhenUsed="0"/>
-    <w:lsdException w:name="Colorful Shading Accent 3" w:semiHidden="0" w:uiPriority="71" w:unhideWhenUsed="0"/>
-    <w:lsdException w:name="Colorful List Accent 3" w:semiHidden="0" w:uiPriority="72" w:unhideWhenUsed="0"/>
-    <w:lsdException w:name="Colorful Grid Accent 3" w:semiHidden="0" w:uiPriority="73" w:unhideWhenUsed="0"/>
-    <w:lsdException w:name="Light Shading Accent 4" w:semiHidden="0" w:uiPriority="60" w:unhideWhenUsed="0"/>
-    <w:lsdException w:name="Light List Accent 4" w:semiHidden="0" w:uiPriority="61" w:unhideWhenUsed="0"/>
-    <w:lsdException w:name="Light Grid Accent 4" w:semiHidden="0" w:uiPriority="62" w:unhideWhenUsed="0"/>
-    <w:lsdException w:name="Medium Shading 1 Accent 4" w:semiHidden="0" w:uiPriority="63" w:unhideWhenUsed="0"/>
-    <w:lsdException w:name="Medium Shading 2 Accent 4" w:semiHidden="0" w:uiPriority="64" w:unhideWhenUsed="0"/>
-    <w:lsdException w:name="Medium List 1 Accent 4" w:semiHidden="0" w:uiPriority="65" w:unhideWhenUsed="0"/>
-    <w:lsdException w:name="Medium List 2 Accent 4" w:semiHidden="0" w:uiPriority="66" w:unhideWhenUsed="0"/>
-    <w:lsdException w:name="Medium Grid 1 Accent 4" w:semiHidden="0" w:uiPriority="67" w:unhideWhenUsed="0"/>
-    <w:lsdException w:name="Medium Grid 2 Accent 4" w:semiHidden="0" w:uiPriority="68" w:unhideWhenUsed="0"/>
-    <w:lsdException w:name="Medium Grid 3 Accent 4" w:semiHidden="0" w:uiPriority="69" w:unhideWhenUsed="0"/>
-    <w:lsdException w:name="Dark List Accent 4" w:semiHidden="0" w:uiPriority="70" w:unhideWhenUsed="0"/>
-    <w:lsdException w:name="Colorful Shading Accent 4" w:semiHidden="0" w:uiPriority="71" w:unhideWhenUsed="0"/>
-    <w:lsdException w:name="Colorful List Accent 4" w:semiHidden="0" w:uiPriority="72" w:unhideWhenUsed="0"/>
-    <w:lsdException w:name="Colorful Grid Accent 4" w:semiHidden="0" w:uiPriority="73" w:unhideWhenUsed="0"/>
-    <w:lsdException w:name="Light Shading Accent 5" w:semiHidden="0" w:uiPriority="60" w:unhideWhenUsed="0"/>
-    <w:lsdException w:name="Light List Accent 5" w:semiHidden="0" w:uiPriority="61" w:unhideWhenUsed="0"/>
-    <w:lsdException w:name="Light Grid Accent 5" w:semiHidden="0" w:uiPriority="62" w:unhideWhenUsed="0"/>
-    <w:lsdException w:name="Medium Shading 1 Accent 5" w:semiHidden="0" w:uiPriority="63" w:unhideWhenUsed="0"/>
-    <w:lsdException w:name="Medium Shading 2 Accent 5" w:semiHidden="0" w:uiPriority="64" w:unhideWhenUsed="0"/>
-    <w:lsdException w:name="Medium List 1 Accent 5" w:semiHidden="0" w:uiPriority="65" w:unhideWhenUsed="0"/>
-    <w:lsdException w:name="Medium List 2 Accent 5" w:semiHidden="0" w:uiPriority="66" w:unhideWhenUsed="0"/>
-    <w:lsdException w:name="Medium Grid 1 Accent 5" w:semiHidden="0" w:uiPriority="67" w:unhideWhenUsed="0"/>
-    <w:lsdException w:name="Medium Grid 2 Accent 5" w:semiHidden="0" w:uiPriority="68" w:unhideWhenUsed="0"/>
-    <w:lsdException w:name="Medium Grid 3 Accent 5" w:semiHidden="0" w:uiPriority="69" w:unhideWhenUsed="0"/>
-    <w:lsdException w:name="Dark List Accent 5" w:semiHidden="0" w:uiPriority="70" w:unhideWhenUsed="0"/>
-    <w:lsdException w:name="Colorful Shading Accent 5" w:semiHidden="0" w:uiPriority="71" w:unhideWhenUsed="0"/>
-    <w:lsdException w:name="Colorful List Accent 5" w:semiHidden="0" w:uiPriority="72" w:unhideWhenUsed="0"/>
-    <w:lsdException w:name="Colorful Grid Accent 5" w:semiHidden="0" w:uiPriority="73" w:unhideWhenUsed="0"/>
-    <w:lsdException w:name="Light Shading Accent 6" w:semiHidden="0" w:uiPriority="60" w:unhideWhenUsed="0"/>
-    <w:lsdException w:name="Light List Accent 6" w:semiHidden="0" w:uiPriority="61" w:unhideWhenUsed="0"/>
-    <w:lsdException w:name="Light Grid Accent 6" w:semiHidden="0" w:uiPriority="62" w:unhideWhenUsed="0"/>
-    <w:lsdException w:name="Medium Shading 1 Accent 6" w:semiHidden="0" w:uiPriority="63" w:unhideWhenUsed="0"/>
-    <w:lsdException w:name="Medium Shading 2 Accent 6" w:semiHidden="0" w:uiPriority="64" w:unhideWhenUsed="0"/>
-    <w:lsdException w:name="Medium List 1 Accent 6" w:semiHidden="0" w:uiPriority="65" w:unhideWhenUsed="0"/>
-    <w:lsdException w:name="Medium List 2 Accent 6" w:semiHidden="0" w:uiPriority="66" w:unhideWhenUsed="0"/>
-    <w:lsdException w:name="Medium Grid 1 Accent 6" w:semiHidden="0" w:uiPriority="67" w:unhideWhenUsed="0"/>
-    <w:lsdException w:name="Medium Grid 2 Accent 6" w:semiHidden="0" w:uiPriority="68" w:unhideWhenUsed="0"/>
-    <w:lsdException w:name="Medium Grid 3 Accent 6" w:semiHidden="0" w:uiPriority="69" w:unhideWhenUsed="0"/>
-    <w:lsdException w:name="Dark List Accent 6" w:semiHidden="0" w:uiPriority="70" w:unhideWhenUsed="0"/>
-    <w:lsdException w:name="Colorful Shading Accent 6" w:semiHidden="0" w:uiPriority="71" w:unhideWhenUsed="0"/>
-    <w:lsdException w:name="Colorful List Accent 6" w:semiHidden="0" w:uiPriority="72" w:unhideWhenUsed="0"/>
-    <w:lsdException w:name="Colorful Grid Accent 6" w:semiHidden="0" w:uiPriority="73" w:unhideWhenUsed="0"/>
-    <w:lsdException w:name="Subtle Emphasis" w:semiHidden="0" w:uiPriority="19" w:unhideWhenUsed="0" w:qFormat="1"/>
-    <w:lsdException w:name="Intense Emphasis" w:semiHidden="0" w:uiPriority="21" w:unhideWhenUsed="0" w:qFormat="1"/>
-    <w:lsdException w:name="Subtle Reference" w:semiHidden="0" w:uiPriority="31" w:unhideWhenUsed="0" w:qFormat="1"/>
-    <w:lsdException w:name="Intense Reference" w:semiHidden="0" w:uiPriority="32" w:unhideWhenUsed="0" w:qFormat="1"/>
-    <w:lsdException w:name="Book Title" w:semiHidden="0" w:uiPriority="33" w:unhideWhenUsed="0" w:qFormat="1"/>
-    <w:lsdException w:name="Bibliography" w:uiPriority="37"/>
-    <w:lsdException w:name="TOC Heading" w:uiPriority="39" w:qFormat="1"/>
+  <w:latentStyles w:defLockedState="0" w:defUIPriority="99" w:defSemiHidden="0" w:defUnhideWhenUsed="0" w:defQFormat="0" w:count="371">
+    <w:lsdException w:name="Normal" w:uiPriority="0" w:qFormat="1"/>
+    <w:lsdException w:name="heading 1" w:uiPriority="9" w:qFormat="1"/>
+    <w:lsdException w:name="heading 2" w:semiHidden="1" w:uiPriority="9" w:unhideWhenUsed="1" w:qFormat="1"/>
+    <w:lsdException w:name="heading 3" w:semiHidden="1" w:uiPriority="9" w:unhideWhenUsed="1" w:qFormat="1"/>
+    <w:lsdException w:name="heading 4" w:semiHidden="1" w:uiPriority="9" w:unhideWhenUsed="1" w:qFormat="1"/>
+    <w:lsdException w:name="heading 5" w:semiHidden="1" w:uiPriority="9" w:unhideWhenUsed="1" w:qFormat="1"/>
+    <w:lsdException w:name="heading 6" w:semiHidden="1" w:uiPriority="9" w:unhideWhenUsed="1" w:qFormat="1"/>
+    <w:lsdException w:name="heading 7" w:semiHidden="1" w:uiPriority="9" w:unhideWhenUsed="1" w:qFormat="1"/>
+    <w:lsdException w:name="heading 8" w:semiHidden="1" w:uiPriority="9" w:unhideWhenUsed="1" w:qFormat="1"/>
+    <w:lsdException w:name="heading 9" w:semiHidden="1" w:uiPriority="9" w:unhideWhenUsed="1" w:qFormat="1"/>
+    <w:lsdException w:name="index 1" w:semiHidden="1" w:unhideWhenUsed="1"/>
+    <w:lsdException w:name="index 2" w:semiHidden="1" w:unhideWhenUsed="1"/>
+    <w:lsdException w:name="index 3" w:semiHidden="1" w:unhideWhenUsed="1"/>
+    <w:lsdException w:name="index 4" w:semiHidden="1" w:unhideWhenUsed="1"/>
+    <w:lsdException w:name="index 5" w:semiHidden="1" w:unhideWhenUsed="1"/>
+    <w:lsdException w:name="index 6" w:semiHidden="1" w:unhideWhenUsed="1"/>
+    <w:lsdException w:name="index 7" w:semiHidden="1" w:unhideWhenUsed="1"/>
+    <w:lsdException w:name="index 8" w:semiHidden="1" w:unhideWhenUsed="1"/>
+    <w:lsdException w:name="index 9" w:semiHidden="1" w:unhideWhenUsed="1"/>
+    <w:lsdException w:name="toc 1" w:semiHidden="1" w:uiPriority="39" w:unhideWhenUsed="1"/>
+    <w:lsdException w:name="toc 2" w:semiHidden="1" w:uiPriority="39" w:unhideWhenUsed="1"/>
+    <w:lsdException w:name="toc 3" w:semiHidden="1" w:uiPriority="39" w:unhideWhenUsed="1"/>
+    <w:lsdException w:name="toc 4" w:semiHidden="1" w:uiPriority="39" w:unhideWhenUsed="1"/>
+    <w:lsdException w:name="toc 5" w:semiHidden="1" w:uiPriority="39" w:unhideWhenUsed="1"/>
+    <w:lsdException w:name="toc 6" w:semiHidden="1" w:uiPriority="39" w:unhideWhenUsed="1"/>
+    <w:lsdException w:name="toc 7" w:semiHidden="1" w:uiPriority="39" w:unhideWhenUsed="1"/>
+    <w:lsdException w:name="toc 8" w:semiHidden="1" w:uiPriority="39" w:unhideWhenUsed="1"/>
+    <w:lsdException w:name="toc 9" w:semiHidden="1" w:uiPriority="39" w:unhideWhenUsed="1"/>
+    <w:lsdException w:name="Normal Indent" w:semiHidden="1" w:unhideWhenUsed="1"/>
+    <w:lsdException w:name="footnote text" w:semiHidden="1" w:unhideWhenUsed="1"/>
+    <w:lsdException w:name="annotation text" w:semiHidden="1" w:unhideWhenUsed="1"/>
+    <w:lsdException w:name="header" w:semiHidden="1" w:unhideWhenUsed="1"/>
+    <w:lsdException w:name="footer" w:semiHidden="1" w:unhideWhenUsed="1"/>
+    <w:lsdException w:name="index heading" w:semiHidden="1" w:unhideWhenUsed="1"/>
+    <w:lsdException w:name="caption" w:semiHidden="1" w:uiPriority="35" w:unhideWhenUsed="1" w:qFormat="1"/>
+    <w:lsdException w:name="table of figures" w:semiHidden="1" w:unhideWhenUsed="1"/>
+    <w:lsdException w:name="envelope address" w:semiHidden="1" w:unhideWhenUsed="1"/>
+    <w:lsdException w:name="envelope return" w:semiHidden="1" w:unhideWhenUsed="1"/>
+    <w:lsdException w:name="footnote reference" w:semiHidden="1" w:unhideWhenUsed="1"/>
+    <w:lsdException w:name="annotation reference" w:semiHidden="1" w:unhideWhenUsed="1"/>
+    <w:lsdException w:name="line number" w:semiHidden="1" w:unhideWhenUsed="1"/>
+    <w:lsdException w:name="page number" w:semiHidden="1" w:unhideWhenUsed="1"/>
+    <w:lsdException w:name="endnote reference" w:semiHidden="1" w:unhideWhenUsed="1"/>
+    <w:lsdException w:name="endnote text" w:semiHidden="1" w:unhideWhenUsed="1"/>
+    <w:lsdException w:name="table of authorities" w:semiHidden="1" w:unhideWhenUsed="1"/>
+    <w:lsdException w:name="macro" w:semiHidden="1" w:unhideWhenUsed="1"/>
+    <w:lsdException w:name="toa heading" w:semiHidden="1" w:unhideWhenUsed="1"/>
+    <w:lsdException w:name="List" w:semiHidden="1" w:unhideWhenUsed="1"/>
+    <w:lsdException w:name="List Bullet" w:semiHidden="1" w:unhideWhenUsed="1"/>
+    <w:lsdException w:name="List Number" w:semiHidden="1" w:unhideWhenUsed="1"/>
+    <w:lsdException w:name="List 2" w:semiHidden="1" w:unhideWhenUsed="1"/>
+    <w:lsdException w:name="List 3" w:semiHidden="1" w:unhideWhenUsed="1"/>
+    <w:lsdException w:name="List 4" w:semiHidden="1" w:unhideWhenUsed="1"/>
+    <w:lsdException w:name="List 5" w:semiHidden="1" w:unhideWhenUsed="1"/>
+    <w:lsdException w:name="List Bullet 2" w:semiHidden="1" w:unhideWhenUsed="1"/>
+    <w:lsdException w:name="List Bullet 3" w:semiHidden="1" w:unhideWhenUsed="1"/>
+    <w:lsdException w:name="List Bullet 4" w:semiHidden="1" w:unhideWhenUsed="1"/>
+    <w:lsdException w:name="List Bullet 5" w:semiHidden="1" w:unhideWhenUsed="1"/>
+    <w:lsdException w:name="List Number 2" w:semiHidden="1" w:unhideWhenUsed="1"/>
+    <w:lsdException w:name="List Number 3" w:semiHidden="1" w:unhideWhenUsed="1"/>
+    <w:lsdException w:name="List Number 4" w:semiHidden="1" w:unhideWhenUsed="1"/>
+    <w:lsdException w:name="List Number 5" w:semiHidden="1" w:unhideWhenUsed="1"/>
+    <w:lsdException w:name="Title" w:uiPriority="10" w:qFormat="1"/>
+    <w:lsdException w:name="Closing" w:semiHidden="1" w:unhideWhenUsed="1"/>
+    <w:lsdException w:name="Signature" w:semiHidden="1" w:unhideWhenUsed="1"/>
+    <w:lsdException w:name="Default Paragraph Font" w:semiHidden="1" w:uiPriority="1" w:unhideWhenUsed="1"/>
+    <w:lsdException w:name="Body Text" w:semiHidden="1" w:unhideWhenUsed="1"/>
+    <w:lsdException w:name="Body Text Indent" w:semiHidden="1" w:unhideWhenUsed="1"/>
+    <w:lsdException w:name="List Continue" w:semiHidden="1" w:unhideWhenUsed="1"/>
+    <w:lsdException w:name="List Continue 2" w:semiHidden="1" w:unhideWhenUsed="1"/>
+    <w:lsdException w:name="List Continue 3" w:semiHidden="1" w:unhideWhenUsed="1"/>
+    <w:lsdException w:name="List Continue 4" w:semiHidden="1" w:unhideWhenUsed="1"/>
+    <w:lsdException w:name="List Continue 5" w:semiHidden="1" w:unhideWhenUsed="1"/>
+    <w:lsdException w:name="Message Header" w:semiHidden="1" w:unhideWhenUsed="1"/>
+    <w:lsdException w:name="Subtitle" w:uiPriority="11" w:qFormat="1"/>
+    <w:lsdException w:name="Salutation" w:semiHidden="1" w:unhideWhenUsed="1"/>
+    <w:lsdException w:name="Date" w:semiHidden="1" w:unhideWhenUsed="1"/>
+    <w:lsdException w:name="Body Text First Indent" w:semiHidden="1" w:unhideWhenUsed="1"/>
+    <w:lsdException w:name="Body Text First Indent 2" w:semiHidden="1" w:unhideWhenUsed="1"/>
+    <w:lsdException w:name="Note Heading" w:semiHidden="1" w:unhideWhenUsed="1"/>
+    <w:lsdException w:name="Body Text 2" w:semiHidden="1" w:unhideWhenUsed="1"/>
+    <w:lsdException w:name="Body Text 3" w:semiHidden="1" w:unhideWhenUsed="1"/>
+    <w:lsdException w:name="Body Text Indent 2" w:semiHidden="1" w:unhideWhenUsed="1"/>
+    <w:lsdException w:name="Body Text Indent 3" w:semiHidden="1" w:unhideWhenUsed="1"/>
+    <w:lsdException w:name="Block Text" w:semiHidden="1" w:unhideWhenUsed="1"/>
+    <w:lsdException w:name="Hyperlink" w:semiHidden="1" w:unhideWhenUsed="1"/>
+    <w:lsdException w:name="FollowedHyperlink" w:semiHidden="1" w:unhideWhenUsed="1"/>
+    <w:lsdException w:name="Strong" w:uiPriority="22" w:qFormat="1"/>
+    <w:lsdException w:name="Emphasis" w:uiPriority="20" w:qFormat="1"/>
+    <w:lsdException w:name="Document Map" w:semiHidden="1" w:unhideWhenUsed="1"/>
+    <w:lsdException w:name="Plain Text" w:semiHidden="1" w:unhideWhenUsed="1"/>
+    <w:lsdException w:name="E-mail Signature" w:semiHidden="1" w:unhideWhenUsed="1"/>
+    <w:lsdException w:name="HTML Top of Form" w:semiHidden="1" w:unhideWhenUsed="1"/>
+    <w:lsdException w:name="HTML Bottom of Form" w:semiHidden="1" w:unhideWhenUsed="1"/>
+    <w:lsdException w:name="Normal (Web)" w:semiHidden="1" w:unhideWhenUsed="1"/>
+    <w:lsdException w:name="HTML Acronym" w:semiHidden="1" w:unhideWhenUsed="1"/>
+    <w:lsdException w:name="HTML Address" w:semiHidden="1" w:unhideWhenUsed="1"/>
+    <w:lsdException w:name="HTML Cite" w:semiHidden="1" w:unhideWhenUsed="1"/>
+    <w:lsdException w:name="HTML Code" w:semiHidden="1" w:unhideWhenUsed="1"/>
+    <w:lsdException w:name="HTML Definition" w:semiHidden="1" w:unhideWhenUsed="1"/>
+    <w:lsdException w:name="HTML Keyboard" w:semiHidden="1" w:unhideWhenUsed="1"/>
+    <w:lsdException w:name="HTML Preformatted" w:semiHidden="1" w:unhideWhenUsed="1"/>
+    <w:lsdException w:name="HTML Sample" w:semiHidden="1" w:unhideWhenUsed="1"/>
+    <w:lsdException w:name="HTML Typewriter" w:semiHidden="1" w:unhideWhenUsed="1"/>
+    <w:lsdException w:name="HTML Variable" w:semiHidden="1" w:unhideWhenUsed="1"/>
+    <w:lsdException w:name="Normal Table" w:semiHidden="1" w:unhideWhenUsed="1"/>
+    <w:lsdException w:name="annotation subject" w:semiHidden="1" w:unhideWhenUsed="1"/>
+    <w:lsdException w:name="No List" w:semiHidden="1" w:unhideWhenUsed="1"/>
+    <w:lsdException w:name="Outline List 1" w:semiHidden="1" w:unhideWhenUsed="1"/>
+    <w:lsdException w:name="Outline List 2" w:semiHidden="1" w:unhideWhenUsed="1"/>
+    <w:lsdException w:name="Outline List 3" w:semiHidden="1" w:unhideWhenUsed="1"/>
+    <w:lsdException w:name="Table Simple 1" w:semiHidden="1" w:unhideWhenUsed="1"/>
+    <w:lsdException w:name="Table Simple 2" w:semiHidden="1" w:unhideWhenUsed="1"/>
+    <w:lsdException w:name="Table Simple 3" w:semiHidden="1" w:unhideWhenUsed="1"/>
+    <w:lsdException w:name="Table Classic 1" w:semiHidden="1" w:unhideWhenUsed="1"/>
+    <w:lsdException w:name="Table Classic 2" w:semiHidden="1" w:unhideWhenUsed="1"/>
+    <w:lsdException w:name="Table Classic 3" w:semiHidden="1" w:unhideWhenUsed="1"/>
+    <w:lsdException w:name="Table Classic 4" w:semiHidden="1" w:unhideWhenUsed="1"/>
+    <w:lsdException w:name="Table Colorful 1" w:semiHidden="1" w:unhideWhenUsed="1"/>
+    <w:lsdException w:name="Table Colorful 2" w:semiHidden="1" w:unhideWhenUsed="1"/>
+    <w:lsdException w:name="Table Colorful 3" w:semiHidden="1" w:unhideWhenUsed="1"/>
+    <w:lsdException w:name="Table Columns 1" w:semiHidden="1" w:unhideWhenUsed="1"/>
+    <w:lsdException w:name="Table Columns 2" w:semiHidden="1" w:unhideWhenUsed="1"/>
+    <w:lsdException w:name="Table Columns 3" w:semiHidden="1" w:unhideWhenUsed="1"/>
+    <w:lsdException w:name="Table Columns 4" w:semiHidden="1" w:unhideWhenUsed="1"/>
+    <w:lsdException w:name="Table Columns 5" w:semiHidden="1" w:unhideWhenUsed="1"/>
+    <w:lsdException w:name="Table Grid 1" w:semiHidden="1" w:unhideWhenUsed="1"/>
+    <w:lsdException w:name="Table Grid 2" w:semiHidden="1" w:unhideWhenUsed="1"/>
+    <w:lsdException w:name="Table Grid 3" w:semiHidden="1" w:unhideWhenUsed="1"/>
+    <w:lsdException w:name="Table Grid 4" w:semiHidden="1" w:unhideWhenUsed="1"/>
+    <w:lsdException w:name="Table Grid 5" w:semiHidden="1" w:unhideWhenUsed="1"/>
+    <w:lsdException w:name="Table Grid 6" w:semiHidden="1" w:unhideWhenUsed="1"/>
+    <w:lsdException w:name="Table Grid 7" w:semiHidden="1" w:unhideWhenUsed="1"/>
+    <w:lsdException w:name="Table Grid 8" w:semiHidden="1" w:unhideWhenUsed="1"/>
+    <w:lsdException w:name="Table List 1" w:semiHidden="1" w:unhideWhenUsed="1"/>
+    <w:lsdException w:name="Table List 2" w:semiHidden="1" w:unhideWhenUsed="1"/>
+    <w:lsdException w:name="Table List 3" w:semiHidden="1" w:unhideWhenUsed="1"/>
+    <w:lsdException w:name="Table List 4" w:semiHidden="1" w:unhideWhenUsed="1"/>
+    <w:lsdException w:name="Table List 5" w:semiHidden="1" w:unhideWhenUsed="1"/>
+    <w:lsdException w:name="Table List 6" w:semiHidden="1" w:unhideWhenUsed="1"/>
+    <w:lsdException w:name="Table List 7" w:semiHidden="1" w:unhideWhenUsed="1"/>
+    <w:lsdException w:name="Table List 8" w:semiHidden="1" w:unhideWhenUsed="1"/>
+    <w:lsdException w:name="Table 3D effects 1" w:semiHidden="1" w:unhideWhenUsed="1"/>
+    <w:lsdException w:name="Table 3D effects 2" w:semiHidden="1" w:unhideWhenUsed="1"/>
+    <w:lsdException w:name="Table 3D effects 3" w:semiHidden="1" w:unhideWhenUsed="1"/>
+    <w:lsdException w:name="Table Contemporary" w:semiHidden="1" w:unhideWhenUsed="1"/>
+    <w:lsdException w:name="Table Elegant" w:semiHidden="1" w:unhideWhenUsed="1"/>
+    <w:lsdException w:name="Table Professional" w:semiHidden="1" w:unhideWhenUsed="1"/>
+    <w:lsdException w:name="Table Subtle 1" w:semiHidden="1" w:unhideWhenUsed="1"/>
+    <w:lsdException w:name="Table Subtle 2" w:semiHidden="1" w:unhideWhenUsed="1"/>
+    <w:lsdException w:name="Table Web 1" w:semiHidden="1" w:unhideWhenUsed="1"/>
+    <w:lsdException w:name="Table Web 2" w:semiHidden="1" w:unhideWhenUsed="1"/>
+    <w:lsdException w:name="Table Web 3" w:semiHidden="1" w:unhideWhenUsed="1"/>
+    <w:lsdException w:name="Balloon Text" w:semiHidden="1" w:unhideWhenUsed="1"/>
+    <w:lsdException w:name="Table Grid" w:uiPriority="39"/>
+    <w:lsdException w:name="Table Theme" w:semiHidden="1" w:unhideWhenUsed="1"/>
+    <w:lsdException w:name="Placeholder Text" w:semiHidden="1"/>
+    <w:lsdException w:name="No Spacing" w:uiPriority="1" w:qFormat="1"/>
+    <w:lsdException w:name="Light Shading" w:uiPriority="60"/>
+    <w:lsdException w:name="Light List" w:uiPriority="61"/>
+    <w:lsdException w:name="Light Grid" w:uiPriority="62"/>
+    <w:lsdException w:name="Medium Shading 1" w:uiPriority="63"/>
+    <w:lsdException w:name="Medium Shading 2" w:uiPriority="64"/>
+    <w:lsdException w:name="Medium List 1" w:uiPriority="65"/>
+    <w:lsdException w:name="Medium List 2" w:uiPriority="66"/>
+    <w:lsdException w:name="Medium Grid 1" w:uiPriority="67"/>
+    <w:lsdException w:name="Medium Grid 2" w:uiPriority="68"/>
+    <w:lsdException w:name="Medium Grid 3" w:uiPriority="69"/>
+    <w:lsdException w:name="Dark List" w:uiPriority="70"/>
+    <w:lsdException w:name="Colorful Shading" w:uiPriority="71"/>
+    <w:lsdException w:name="Colorful List" w:uiPriority="72"/>
+    <w:lsdException w:name="Colorful Grid" w:uiPriority="73"/>
+    <w:lsdException w:name="Light Shading Accent 1" w:uiPriority="60"/>
+    <w:lsdException w:name="Light List Accent 1" w:uiPriority="61"/>
+    <w:lsdException w:name="Light Grid Accent 1" w:uiPriority="62"/>
+    <w:lsdException w:name="Medium Shading 1 Accent 1" w:uiPriority="63"/>
+    <w:lsdException w:name="Medium Shading 2 Accent 1" w:uiPriority="64"/>
+    <w:lsdException w:name="Medium List 1 Accent 1" w:uiPriority="65"/>
+    <w:lsdException w:name="Revision" w:semiHidden="1"/>
+    <w:lsdException w:name="List Paragraph" w:uiPriority="34" w:qFormat="1"/>
+    <w:lsdException w:name="Quote" w:uiPriority="29" w:qFormat="1"/>
+    <w:lsdException w:name="Intense Quote" w:uiPriority="30" w:qFormat="1"/>
+    <w:lsdException w:name="Medium List 2 Accent 1" w:uiPriority="66"/>
+    <w:lsdException w:name="Medium Grid 1 Accent 1" w:uiPriority="67"/>
+    <w:lsdException w:name="Medium Grid 2 Accent 1" w:uiPriority="68"/>
+    <w:lsdException w:name="Medium Grid 3 Accent 1" w:uiPriority="69"/>
+    <w:lsdException w:name="Dark List Accent 1" w:uiPriority="70"/>
+    <w:lsdException w:name="Colorful Shading Accent 1" w:uiPriority="71"/>
+    <w:lsdException w:name="Colorful List Accent 1" w:uiPriority="72"/>
+    <w:lsdException w:name="Colorful Grid Accent 1" w:uiPriority="73"/>
+    <w:lsdException w:name="Light Shading Accent 2" w:uiPriority="60"/>
+    <w:lsdException w:name="Light List Accent 2" w:uiPriority="61"/>
+    <w:lsdException w:name="Light Grid Accent 2" w:uiPriority="62"/>
+    <w:lsdException w:name="Medium Shading 1 Accent 2" w:uiPriority="63"/>
+    <w:lsdException w:name="Medium Shading 2 Accent 2" w:uiPriority="64"/>
+    <w:lsdException w:name="Medium List 1 Accent 2" w:uiPriority="65"/>
+    <w:lsdException w:name="Medium List 2 Accent 2" w:uiPriority="66"/>
+    <w:lsdException w:name="Medium Grid 1 Accent 2" w:uiPriority="67"/>
+    <w:lsdException w:name="Medium Grid 2 Accent 2" w:uiPriority="68"/>
+    <w:lsdException w:name="Medium Grid 3 Accent 2" w:uiPriority="69"/>
+    <w:lsdException w:name="Dark List Accent 2" w:uiPriority="70"/>
+    <w:lsdException w:name="Colorful Shading Accent 2" w:uiPriority="71"/>
+    <w:lsdException w:name="Colorful List Accent 2" w:uiPriority="72"/>
+    <w:lsdException w:name="Colorful Grid Accent 2" w:uiPriority="73"/>
+    <w:lsdException w:name="Light Shading Accent 3" w:uiPriority="60"/>
+    <w:lsdException w:name="Light List Accent 3" w:uiPriority="61"/>
+    <w:lsdException w:name="Light Grid Accent 3" w:uiPriority="62"/>
+    <w:lsdException w:name="Medium Shading 1 Accent 3" w:uiPriority="63"/>
+    <w:lsdException w:name="Medium Shading 2 Accent 3" w:uiPriority="64"/>
+    <w:lsdException w:name="Medium List 1 Accent 3" w:uiPriority="65"/>
+    <w:lsdException w:name="Medium List 2 Accent 3" w:uiPriority="66"/>
+    <w:lsdException w:name="Medium Grid 1 Accent 3" w:uiPriority="67"/>
+    <w:lsdException w:name="Medium Grid 2 Accent 3" w:uiPriority="68"/>
+    <w:lsdException w:name="Medium Grid 3 Accent 3" w:uiPriority="69"/>
+    <w:lsdException w:name="Dark List Accent 3" w:uiPriority="70"/>
+    <w:lsdException w:name="Colorful Shading Accent 3" w:uiPriority="71"/>
+    <w:lsdException w:name="Colorful List Accent 3" w:uiPriority="72"/>
+    <w:lsdException w:name="Colorful Grid Accent 3" w:uiPriority="73"/>
+    <w:lsdException w:name="Light Shading Accent 4" w:uiPriority="60"/>
+    <w:lsdException w:name="Light List Accent 4" w:uiPriority="61"/>
+    <w:lsdException w:name="Light Grid Accent 4" w:uiPriority="62"/>
+    <w:lsdException w:name="Medium Shading 1 Accent 4" w:uiPriority="63"/>
+    <w:lsdException w:name="Medium Shading 2 Accent 4" w:uiPriority="64"/>
+    <w:lsdException w:name="Medium List 1 Accent 4" w:uiPriority="65"/>
+    <w:lsdException w:name="Medium List 2 Accent 4" w:uiPriority="66"/>
+    <w:lsdException w:name="Medium Grid 1 Accent 4" w:uiPriority="67"/>
+    <w:lsdException w:name="Medium Grid 2 Accent 4" w:uiPriority="68"/>
+    <w:lsdException w:name="Medium Grid 3 Accent 4" w:uiPriority="69"/>
+    <w:lsdException w:name="Dark List Accent 4" w:uiPriority="70"/>
+    <w:lsdException w:name="Colorful Shading Accent 4" w:uiPriority="71"/>
+    <w:lsdException w:name="Colorful List Accent 4" w:uiPriority="72"/>
+    <w:lsdException w:name="Colorful Grid Accent 4" w:uiPriority="73"/>
+    <w:lsdException w:name="Light Shading Accent 5" w:uiPriority="60"/>
+    <w:lsdException w:name="Light List Accent 5" w:uiPriority="61"/>
+    <w:lsdException w:name="Light Grid Accent 5" w:uiPriority="62"/>
+    <w:lsdException w:name="Medium Shading 1 Accent 5" w:uiPriority="63"/>
+    <w:lsdException w:name="Medium Shading 2 Accent 5" w:uiPriority="64"/>
+    <w:lsdException w:name="Medium List 1 Accent 5" w:uiPriority="65"/>
+    <w:lsdException w:name="Medium List 2 Accent 5" w:uiPriority="66"/>
+    <w:lsdException w:name="Medium Grid 1 Accent 5" w:uiPriority="67"/>
+    <w:lsdException w:name="Medium Grid 2 Accent 5" w:uiPriority="68"/>
+    <w:lsdException w:name="Medium Grid 3 Accent 5" w:uiPriority="69"/>
+    <w:lsdException w:name="Dark List Accent 5" w:uiPriority="70"/>
+    <w:lsdException w:name="Colorful Shading Accent 5" w:uiPriority="71"/>
+    <w:lsdException w:name="Colorful List Accent 5" w:uiPriority="72"/>
+    <w:lsdException w:name="Colorful Grid Accent 5" w:uiPriority="73"/>
+    <w:lsdException w:name="Light Shading Accent 6" w:uiPriority="60"/>
+    <w:lsdException w:name="Light List Accent 6" w:uiPriority="61"/>
+    <w:lsdException w:name="Light Grid Accent 6" w:uiPriority="62"/>
+    <w:lsdException w:name="Medium Shading 1 Accent 6" w:uiPriority="63"/>
+    <w:lsdException w:name="Medium Shading 2 Accent 6" w:uiPriority="64"/>
+    <w:lsdException w:name="Medium List 1 Accent 6" w:uiPriority="65"/>
+    <w:lsdException w:name="Medium List 2 Accent 6" w:uiPriority="66"/>
+    <w:lsdException w:name="Medium Grid 1 Accent 6" w:uiPriority="67"/>
+    <w:lsdException w:name="Medium Grid 2 Accent 6" w:uiPriority="68"/>
+    <w:lsdException w:name="Medium Grid 3 Accent 6" w:uiPriority="69"/>
+    <w:lsdException w:name="Dark List Accent 6" w:uiPriority="70"/>
+    <w:lsdException w:name="Colorful Shading Accent 6" w:uiPriority="71"/>
+    <w:lsdException w:name="Colorful List Accent 6" w:uiPriority="72"/>
+    <w:lsdException w:name="Colorful Grid Accent 6" w:uiPriority="73"/>
+    <w:lsdException w:name="Subtle Emphasis" w:uiPriority="19" w:qFormat="1"/>
+    <w:lsdException w:name="Intense Emphasis" w:uiPriority="21" w:qFormat="1"/>
+    <w:lsdException w:name="Subtle Reference" w:uiPriority="31" w:qFormat="1"/>
+    <w:lsdException w:name="Intense Reference" w:uiPriority="32" w:qFormat="1"/>
+    <w:lsdException w:name="Book Title" w:uiPriority="33" w:qFormat="1"/>
+    <w:lsdException w:name="Bibliography" w:semiHidden="1" w:uiPriority="37" w:unhideWhenUsed="1"/>
+    <w:lsdException w:name="TOC Heading" w:semiHidden="1" w:uiPriority="39" w:unhideWhenUsed="1" w:qFormat="1"/>
+    <w:lsdException w:name="Plain Table 1" w:uiPriority="41"/>
+    <w:lsdException w:name="Plain Table 2" w:uiPriority="42"/>
+    <w:lsdException w:name="Plain Table 3" w:uiPriority="43"/>
+    <w:lsdException w:name="Plain Table 4" w:uiPriority="44"/>
+    <w:lsdException w:name="Plain Table 5" w:uiPriority="45"/>
+    <w:lsdException w:name="Grid Table Light" w:uiPriority="40"/>
+    <w:lsdException w:name="Grid Table 1 Light" w:uiPriority="46"/>
+    <w:lsdException w:name="Grid Table 2" w:uiPriority="47"/>
+    <w:lsdException w:name="Grid Table 3" w:uiPriority="48"/>
+    <w:lsdException w:name="Grid Table 4" w:uiPriority="49"/>
+    <w:lsdException w:name="Grid Table 5 Dark" w:uiPriority="50"/>
+    <w:lsdException w:name="Grid Table 6 Colorful" w:uiPriority="51"/>
+    <w:lsdException w:name="Grid Table 7 Colorful" w:uiPriority="52"/>
+    <w:lsdException w:name="Grid Table 1 Light Accent 1" w:uiPriority="46"/>
+    <w:lsdException w:name="Grid Table 2 Accent 1" w:uiPriority="47"/>
+    <w:lsdException w:name="Grid Table 3 Accent 1" w:uiPriority="48"/>
+    <w:lsdException w:name="Grid Table 4 Accent 1" w:uiPriority="49"/>
+    <w:lsdException w:name="Grid Table 5 Dark Accent 1" w:uiPriority="50"/>
+    <w:lsdException w:name="Grid Table 6 Colorful Accent 1" w:uiPriority="51"/>
+    <w:lsdException w:name="Grid Table 7 Colorful Accent 1" w:uiPriority="52"/>
+    <w:lsdException w:name="Grid Table 1 Light Accent 2" w:uiPriority="46"/>
+    <w:lsdException w:name="Grid Table 2 Accent 2" w:uiPriority="47"/>
+    <w:lsdException w:name="Grid Table 3 Accent 2" w:uiPriority="48"/>
+    <w:lsdException w:name="Grid Table 4 Accent 2" w:uiPriority="49"/>
+    <w:lsdException w:name="Grid Table 5 Dark Accent 2" w:uiPriority="50"/>
+    <w:lsdException w:name="Grid Table 6 Colorful Accent 2" w:uiPriority="51"/>
+    <w:lsdException w:name="Grid Table 7 Colorful Accent 2" w:uiPriority="52"/>
+    <w:lsdException w:name="Grid Table 1 Light Accent 3" w:uiPriority="46"/>
+    <w:lsdException w:name="Grid Table 2 Accent 3" w:uiPriority="47"/>
+    <w:lsdException w:name="Grid Table 3 Accent 3" w:uiPriority="48"/>
+    <w:lsdException w:name="Grid Table 4 Accent 3" w:uiPriority="49"/>
+    <w:lsdException w:name="Grid Table 5 Dark Accent 3" w:uiPriority="50"/>
+    <w:lsdException w:name="Grid Table 6 Colorful Accent 3" w:uiPriority="51"/>
+    <w:lsdException w:name="Grid Table 7 Colorful Accent 3" w:uiPriority="52"/>
+    <w:lsdException w:name="Grid Table 1 Light Accent 4" w:uiPriority="46"/>
+    <w:lsdException w:name="Grid Table 2 Accent 4" w:uiPriority="47"/>
+    <w:lsdException w:name="Grid Table 3 Accent 4" w:uiPriority="48"/>
+    <w:lsdException w:name="Grid Table 4 Accent 4" w:uiPriority="49"/>
+    <w:lsdException w:name="Grid Table 5 Dark Accent 4" w:uiPriority="50"/>
+    <w:lsdException w:name="Grid Table 6 Colorful Accent 4" w:uiPriority="51"/>
+    <w:lsdException w:name="Grid Table 7 Colorful Accent 4" w:uiPriority="52"/>
+    <w:lsdException w:name="Grid Table 1 Light Accent 5" w:uiPriority="46"/>
+    <w:lsdException w:name="Grid Table 2 Accent 5" w:uiPriority="47"/>
+    <w:lsdException w:name="Grid Table 3 Accent 5" w:uiPriority="48"/>
+    <w:lsdException w:name="Grid Table 4 Accent 5" w:uiPriority="49"/>
+    <w:lsdException w:name="Grid Table 5 Dark Accent 5" w:uiPriority="50"/>
+    <w:lsdException w:name="Grid Table 6 Colorful Accent 5" w:uiPriority="51"/>
+    <w:lsdException w:name="Grid Table 7 Colorful Accent 5" w:uiPriority="52"/>
+    <w:lsdException w:name="Grid Table 1 Light Accent 6" w:uiPriority="46"/>
+    <w:lsdException w:name="Grid Table 2 Accent 6" w:uiPriority="47"/>
+    <w:lsdException w:name="Grid Table 3 Accent 6" w:uiPriority="48"/>
+    <w:lsdException w:name="Grid Table 4 Accent 6" w:uiPriority="49"/>
+    <w:lsdException w:name="Grid Table 5 Dark Accent 6" w:uiPriority="50"/>
+    <w:lsdException w:name="Grid Table 6 Colorful Accent 6" w:uiPriority="51"/>
+    <w:lsdException w:name="Grid Table 7 Colorful Accent 6" w:uiPriority="52"/>
+    <w:lsdException w:name="List Table 1 Light" w:uiPriority="46"/>
+    <w:lsdException w:name="List Table 2" w:uiPriority="47"/>
+    <w:lsdException w:name="List Table 3" w:uiPriority="48"/>
+    <w:lsdException w:name="List Table 4" w:uiPriority="49"/>
+    <w:lsdException w:name="List Table 5 Dark" w:uiPriority="50"/>
+    <w:lsdException w:name="List Table 6 Colorful" w:uiPriority="51"/>
+    <w:lsdException w:name="List Table 7 Colorful" w:uiPriority="52"/>
+    <w:lsdException w:name="List Table 1 Light Accent 1" w:uiPriority="46"/>
+    <w:lsdException w:name="List Table 2 Accent 1" w:uiPriority="47"/>
+    <w:lsdException w:name="List Table 3 Accent 1" w:uiPriority="48"/>
+    <w:lsdException w:name="List Table 4 Accent 1" w:uiPriority="49"/>
+    <w:lsdException w:name="List Table 5 Dark Accent 1" w:uiPriority="50"/>
+    <w:lsdException w:name="List Table 6 Colorful Accent 1" w:uiPriority="51"/>
+    <w:lsdException w:name="List Table 7 Colorful Accent 1" w:uiPriority="52"/>
+    <w:lsdException w:name="List Table 1 Light Accent 2" w:uiPriority="46"/>
+    <w:lsdException w:name="List Table 2 Accent 2" w:uiPriority="47"/>
+    <w:lsdException w:name="List Table 3 Accent 2" w:uiPriority="48"/>
+    <w:lsdException w:name="List Table 4 Accent 2" w:uiPriority="49"/>
+    <w:lsdException w:name="List Table 5 Dark Accent 2" w:uiPriority="50"/>
+    <w:lsdException w:name="List Table 6 Colorful Accent 2" w:uiPriority="51"/>
+    <w:lsdException w:name="List Table 7 Colorful Accent 2" w:uiPriority="52"/>
+    <w:lsdException w:name="List Table 1 Light Accent 3" w:uiPriority="46"/>
+    <w:lsdException w:name="List Table 2 Accent 3" w:uiPriority="47"/>
+    <w:lsdException w:name="List Table 3 Accent 3" w:uiPriority="48"/>
+    <w:lsdException w:name="List Table 4 Accent 3" w:uiPriority="49"/>
+    <w:lsdException w:name="List Table 5 Dark Accent 3" w:uiPriority="50"/>
+    <w:lsdException w:name="List Table 6 Colorful Accent 3" w:uiPriority="51"/>
+    <w:lsdException w:name="List Table 7 Colorful Accent 3" w:uiPriority="52"/>
+    <w:lsdException w:name="List Table 1 Light Accent 4" w:uiPriority="46"/>
+    <w:lsdException w:name="List Table 2 Accent 4" w:uiPriority="47"/>
+    <w:lsdException w:name="List Table 3 Accent 4" w:uiPriority="48"/>
+    <w:lsdException w:name="List Table 4 Accent 4" w:uiPriority="49"/>
+    <w:lsdException w:name="List Table 5 Dark Accent 4" w:uiPriority="50"/>
+    <w:lsdException w:name="List Table 6 Colorful Accent 4" w:uiPriority="51"/>
+    <w:lsdException w:name="List Table 7 Colorful Accent 4" w:uiPriority="52"/>
+    <w:lsdException w:name="List Table 1 Light Accent 5" w:uiPriority="46"/>
+    <w:lsdException w:name="List Table 2 Accent 5" w:uiPriority="47"/>
+    <w:lsdException w:name="List Table 3 Accent 5" w:uiPriority="48"/>
+    <w:lsdException w:name="List Table 4 Accent 5" w:uiPriority="49"/>
+    <w:lsdException w:name="List Table 5 Dark Accent 5" w:uiPriority="50"/>
+    <w:lsdException w:name="List Table 6 Colorful Accent 5" w:uiPriority="51"/>
+    <w:lsdException w:name="List Table 7 Colorful Accent 5" w:uiPriority="52"/>
+    <w:lsdException w:name="List Table 1 Light Accent 6" w:uiPriority="46"/>
+    <w:lsdException w:name="List Table 2 Accent 6" w:uiPriority="47"/>
+    <w:lsdException w:name="List Table 3 Accent 6" w:uiPriority="48"/>
+    <w:lsdException w:name="List Table 4 Accent 6" w:uiPriority="49"/>
+    <w:lsdException w:name="List Table 5 Dark Accent 6" w:uiPriority="50"/>
+    <w:lsdException w:name="List Table 6 Colorful Accent 6" w:uiPriority="51"/>
+    <w:lsdException w:name="List Table 7 Colorful Accent 6" w:uiPriority="52"/>
   </w:latentStyles>
   <w:style w:type="paragraph" w:default="1" w:styleId="Normal">
     <w:name w:val="Normal"/>
@@ -1970,7 +2233,6 @@
     <w:uiPriority w:val="99"/>
     <w:semiHidden/>
     <w:unhideWhenUsed/>
-    <w:qFormat/>
     <w:tblPr>
       <w:tblInd w:w="0" w:type="dxa"/>
       <w:tblCellMar>
@@ -2297,7 +2559,7 @@
   <a:extraClrSchemeLst/>
   <a:extLst>
     <a:ext uri="{05A4C25C-085E-4340-85A3-A5531E510DB2}">
-      <thm15:themeFamily xmlns:thm15="http://schemas.microsoft.com/office/thememl/2012/main" xmlns="" name="Office Theme" id="{62F939B6-93AF-4DB8-9C6B-D6C7DFDC589F}" vid="{4A3C46E8-61CC-4603-A589-7422A47A8E4A}"/>
+      <thm15:themeFamily xmlns:thm15="http://schemas.microsoft.com/office/thememl/2012/main" name="Office Theme" id="{62F939B6-93AF-4DB8-9C6B-D6C7DFDC589F}" vid="{4A3C46E8-61CC-4603-A589-7422A47A8E4A}"/>
     </a:ext>
   </a:extLst>
 </a:theme>

</xml_diff>

<commit_message>
documentation modifications for fragments
</commit_message>
<xml_diff>
--- a/Documentation.docx
+++ b/Documentation.docx
@@ -62,53 +62,12 @@
           <w:szCs w:val="28"/>
         </w:rPr>
       </w:pPr>
-      <w:proofErr w:type="gramStart"/>
-      <w:r>
-        <w:rPr>
-          <w:sz w:val="28"/>
-          <w:szCs w:val="28"/>
-        </w:rPr>
-        <w:t>This  homework</w:t>
-      </w:r>
-      <w:proofErr w:type="gramEnd"/>
-      <w:r>
-        <w:rPr>
-          <w:sz w:val="28"/>
-          <w:szCs w:val="28"/>
-        </w:rPr>
-        <w:t xml:space="preserve"> was done by </w:t>
-      </w:r>
-      <w:proofErr w:type="spellStart"/>
-      <w:r>
-        <w:rPr>
-          <w:sz w:val="28"/>
-          <w:szCs w:val="28"/>
-        </w:rPr>
-        <w:t>Codreanu</w:t>
-      </w:r>
-      <w:proofErr w:type="spellEnd"/>
-      <w:r>
-        <w:rPr>
-          <w:sz w:val="28"/>
-          <w:szCs w:val="28"/>
-        </w:rPr>
-        <w:t xml:space="preserve"> Florin </w:t>
-      </w:r>
-      <w:proofErr w:type="spellStart"/>
-      <w:r>
-        <w:rPr>
-          <w:sz w:val="28"/>
-          <w:szCs w:val="28"/>
-        </w:rPr>
-        <w:t>Laurentiu</w:t>
-      </w:r>
-      <w:proofErr w:type="spellEnd"/>
-      <w:r>
-        <w:rPr>
-          <w:sz w:val="28"/>
-          <w:szCs w:val="28"/>
-        </w:rPr>
-        <w:t xml:space="preserve"> and Pirjol Adina-Florina, from group 1231E. The implementation of the application was done for Android mobile devices, with </w:t>
+      <w:r>
+        <w:rPr>
+          <w:sz w:val="28"/>
+          <w:szCs w:val="28"/>
+        </w:rPr>
+        <w:t xml:space="preserve">This  homework was done by Codreanu Florin Laurentiu and Pirjol Adina-Florina, from group 1231E. The implementation of the application was done for Android mobile devices, with </w:t>
       </w:r>
       <w:r>
         <w:rPr>
@@ -143,17 +102,8 @@
           <w:sz w:val="28"/>
           <w:szCs w:val="28"/>
         </w:rPr>
-        <w:t xml:space="preserve"> </w:t>
-      </w:r>
-      <w:proofErr w:type="spellStart"/>
-      <w:r>
-        <w:rPr>
-          <w:sz w:val="28"/>
-          <w:szCs w:val="28"/>
-        </w:rPr>
-        <w:t>JellyBean</w:t>
-      </w:r>
-      <w:proofErr w:type="spellEnd"/>
+        <w:t xml:space="preserve"> JellyBean</w:t>
+      </w:r>
       <w:r>
         <w:rPr>
           <w:sz w:val="28"/>
@@ -166,46 +116,14 @@
           <w:sz w:val="28"/>
           <w:szCs w:val="28"/>
         </w:rPr>
-        <w:t xml:space="preserve">We chose this Android build version because, as of Android Studio, around 78% of the users currently using the </w:t>
-      </w:r>
-      <w:proofErr w:type="spellStart"/>
-      <w:r>
-        <w:rPr>
-          <w:sz w:val="28"/>
-          <w:szCs w:val="28"/>
-        </w:rPr>
-        <w:t>PlayStore</w:t>
-      </w:r>
-      <w:proofErr w:type="spellEnd"/>
-      <w:r>
-        <w:rPr>
-          <w:sz w:val="28"/>
-          <w:szCs w:val="28"/>
-        </w:rPr>
-        <w:t xml:space="preserve"> have this or an above version. </w:t>
-      </w:r>
-      <w:r>
-        <w:rPr>
-          <w:sz w:val="28"/>
-          <w:szCs w:val="28"/>
-        </w:rPr>
-        <w:t xml:space="preserve">The project was uploaded on a </w:t>
-      </w:r>
-      <w:proofErr w:type="spellStart"/>
-      <w:r>
-        <w:rPr>
-          <w:sz w:val="28"/>
-          <w:szCs w:val="28"/>
-        </w:rPr>
-        <w:t>Git</w:t>
-      </w:r>
-      <w:proofErr w:type="spellEnd"/>
-      <w:r>
-        <w:rPr>
-          <w:sz w:val="28"/>
-          <w:szCs w:val="28"/>
-        </w:rPr>
-        <w:t xml:space="preserve"> repository for better teamwork and an efficient sharing of ideas.</w:t>
+        <w:t xml:space="preserve">We chose this Android build version because, as of Android Studio, around 78% of the users currently using the PlayStore have this or an above version. </w:t>
+      </w:r>
+      <w:r>
+        <w:rPr>
+          <w:sz w:val="28"/>
+          <w:szCs w:val="28"/>
+        </w:rPr>
+        <w:t>The project was uploaded on a Git repository for better teamwork and an efficient sharing of ideas.</w:t>
       </w:r>
     </w:p>
     <w:p>
@@ -507,80 +425,7 @@
           <w:sz w:val="28"/>
           <w:szCs w:val="28"/>
         </w:rPr>
-        <w:t xml:space="preserve">Parse provides </w:t>
-      </w:r>
-      <w:proofErr w:type="spellStart"/>
-      <w:r>
-        <w:rPr>
-          <w:sz w:val="28"/>
-          <w:szCs w:val="28"/>
-        </w:rPr>
-        <w:t>prowerful</w:t>
-      </w:r>
-      <w:proofErr w:type="spellEnd"/>
-      <w:r>
-        <w:rPr>
-          <w:sz w:val="28"/>
-          <w:szCs w:val="28"/>
-        </w:rPr>
-        <w:t xml:space="preserve"> backend tools and services for developers. The Parse library was created and instantiated in the </w:t>
-      </w:r>
-      <w:proofErr w:type="spellStart"/>
-      <w:proofErr w:type="gramStart"/>
-      <w:r>
-        <w:rPr>
-          <w:sz w:val="28"/>
-          <w:szCs w:val="28"/>
-        </w:rPr>
-        <w:t>onCreate</w:t>
-      </w:r>
-      <w:proofErr w:type="spellEnd"/>
-      <w:r>
-        <w:rPr>
-          <w:sz w:val="28"/>
-          <w:szCs w:val="28"/>
-        </w:rPr>
-        <w:t>(</w:t>
-      </w:r>
-      <w:proofErr w:type="gramEnd"/>
-      <w:r>
-        <w:rPr>
-          <w:sz w:val="28"/>
-          <w:szCs w:val="28"/>
-        </w:rPr>
-        <w:t xml:space="preserve">) method of the </w:t>
-      </w:r>
-      <w:proofErr w:type="spellStart"/>
-      <w:r>
-        <w:rPr>
-          <w:sz w:val="28"/>
-          <w:szCs w:val="28"/>
-        </w:rPr>
-        <w:t>LoginActivity</w:t>
-      </w:r>
-      <w:proofErr w:type="spellEnd"/>
-      <w:r>
-        <w:rPr>
-          <w:sz w:val="28"/>
-          <w:szCs w:val="28"/>
-        </w:rPr>
-        <w:t xml:space="preserve">. In order to use Parse, we firstly needed to identify ourselves using the </w:t>
-      </w:r>
-      <w:proofErr w:type="spellStart"/>
-      <w:r>
-        <w:rPr>
-          <w:sz w:val="28"/>
-          <w:szCs w:val="28"/>
-        </w:rPr>
-        <w:t>clientId</w:t>
-      </w:r>
-      <w:proofErr w:type="spellEnd"/>
-      <w:r>
-        <w:rPr>
-          <w:sz w:val="28"/>
-          <w:szCs w:val="28"/>
-        </w:rPr>
-        <w:t xml:space="preserve"> and </w:t>
+        <w:t xml:space="preserve">Parse provides prowerful backend tools and services for developers. The Parse library was created and instantiated in the onCreate() method of the LoginActivity. In order to use Parse, we firstly needed to identify ourselves using the clientId and </w:t>
       </w:r>
     </w:p>
     <w:p>
@@ -687,23 +532,12 @@
           <w:szCs w:val="28"/>
         </w:rPr>
       </w:pPr>
-      <w:proofErr w:type="spellStart"/>
-      <w:proofErr w:type="gramStart"/>
-      <w:r>
-        <w:rPr>
-          <w:sz w:val="28"/>
-          <w:szCs w:val="28"/>
-        </w:rPr>
-        <w:t>applicationId</w:t>
-      </w:r>
-      <w:proofErr w:type="spellEnd"/>
-      <w:proofErr w:type="gramEnd"/>
-      <w:r>
-        <w:rPr>
-          <w:sz w:val="28"/>
-          <w:szCs w:val="28"/>
-        </w:rPr>
-        <w:t xml:space="preserve"> we received with the creation of our Parse account.</w:t>
+      <w:r>
+        <w:rPr>
+          <w:sz w:val="28"/>
+          <w:szCs w:val="28"/>
+        </w:rPr>
+        <w:t>applicationId we received with the creation of our Parse account.</w:t>
       </w:r>
     </w:p>
     <w:p>
@@ -762,23 +596,7 @@
           <w:sz w:val="28"/>
           <w:szCs w:val="28"/>
         </w:rPr>
-        <w:t xml:space="preserve"> a “</w:t>
-      </w:r>
-      <w:proofErr w:type="spellStart"/>
-      <w:r>
-        <w:rPr>
-          <w:sz w:val="28"/>
-          <w:szCs w:val="28"/>
-        </w:rPr>
-        <w:t>UserCredentials</w:t>
-      </w:r>
-      <w:proofErr w:type="spellEnd"/>
-      <w:r>
-        <w:rPr>
-          <w:sz w:val="28"/>
-          <w:szCs w:val="28"/>
-        </w:rPr>
-        <w:t xml:space="preserve">” class for storing the credentials on the cloud, </w:t>
+        <w:t xml:space="preserve"> a “UserCredentials” class for storing the credentials on the cloud, </w:t>
       </w:r>
       <w:r>
         <w:rPr>
@@ -808,7 +626,6 @@
         </w:rPr>
         <w:t xml:space="preserve"> a table with two columns for username and password. Then, we decided that it is better to use objects of type </w:t>
       </w:r>
-      <w:proofErr w:type="spellStart"/>
       <w:r>
         <w:rPr>
           <w:sz w:val="28"/>
@@ -816,7 +633,6 @@
         </w:rPr>
         <w:t>ParseUser</w:t>
       </w:r>
-      <w:proofErr w:type="spellEnd"/>
       <w:r>
         <w:rPr>
           <w:sz w:val="28"/>
@@ -836,39 +652,7 @@
           <w:sz w:val="28"/>
           <w:szCs w:val="28"/>
         </w:rPr>
-        <w:t xml:space="preserve"> To make sure we don’t store corrupted data we put a </w:t>
-      </w:r>
-      <w:proofErr w:type="spellStart"/>
-      <w:r>
-        <w:rPr>
-          <w:sz w:val="28"/>
-          <w:szCs w:val="28"/>
-        </w:rPr>
-        <w:t>validator</w:t>
-      </w:r>
-      <w:proofErr w:type="spellEnd"/>
-      <w:r>
-        <w:rPr>
-          <w:sz w:val="28"/>
-          <w:szCs w:val="28"/>
-        </w:rPr>
-        <w:t xml:space="preserve"> on the signup form to check if either the user or the </w:t>
-      </w:r>
-      <w:proofErr w:type="gramStart"/>
-      <w:r>
-        <w:rPr>
-          <w:sz w:val="28"/>
-          <w:szCs w:val="28"/>
-        </w:rPr>
-        <w:t>password are</w:t>
-      </w:r>
-      <w:proofErr w:type="gramEnd"/>
-      <w:r>
-        <w:rPr>
-          <w:sz w:val="28"/>
-          <w:szCs w:val="28"/>
-        </w:rPr>
-        <w:t xml:space="preserve"> null.</w:t>
+        <w:t xml:space="preserve"> To make sure we don’t store corrupted data we put a validator on the signup form to check if either the user or the password are null.</w:t>
       </w:r>
     </w:p>
     <w:p>
@@ -936,14 +720,17 @@
       </w:r>
       <w:r>
         <w:rPr>
-          <w:sz w:val="28"/>
-          <w:szCs w:val="28"/>
+          <w:b/>
+          <w:noProof/>
+          <w:sz w:val="28"/>
+          <w:szCs w:val="28"/>
+          <w:lang w:val="ro-RO" w:eastAsia="ro-RO"/>
         </w:rPr>
         <w:drawing>
           <wp:inline distT="0" distB="0" distL="0" distR="0">
-            <wp:extent cx="2049679" cy="3645130"/>
-            <wp:effectExtent l="19050" t="0" r="7721" b="0"/>
-            <wp:docPr id="1" name="Picture 29" descr="C:\Users\Lau\AppData\Local\Microsoft\Windows\INetCache\Content.Word\Screenshot_2015-01-14-14-25-34.png"/>
+            <wp:extent cx="2045163" cy="3638899"/>
+            <wp:effectExtent l="19050" t="0" r="0" b="0"/>
+            <wp:docPr id="17" name="Picture 17" descr="C:\Users\Lau\AppData\Local\Microsoft\Windows\INetCache\Content.Word\Screenshot_2015-01-15-23-42-04.png"/>
             <wp:cNvGraphicFramePr>
               <a:graphicFrameLocks xmlns:a="http://schemas.openxmlformats.org/drawingml/2006/main" noChangeAspect="1"/>
             </wp:cNvGraphicFramePr>
@@ -951,7 +738,7 @@
               <a:graphicData uri="http://schemas.openxmlformats.org/drawingml/2006/picture">
                 <pic:pic xmlns:pic="http://schemas.openxmlformats.org/drawingml/2006/picture">
                   <pic:nvPicPr>
-                    <pic:cNvPr id="0" name="Picture 29" descr="C:\Users\Lau\AppData\Local\Microsoft\Windows\INetCache\Content.Word\Screenshot_2015-01-14-14-25-34.png"/>
+                    <pic:cNvPr id="0" name="Picture 17" descr="C:\Users\Lau\AppData\Local\Microsoft\Windows\INetCache\Content.Word\Screenshot_2015-01-15-23-42-04.png"/>
                     <pic:cNvPicPr>
                       <a:picLocks noChangeAspect="1" noChangeArrowheads="1"/>
                     </pic:cNvPicPr>
@@ -966,7 +753,7 @@
                   <pic:spPr bwMode="auto">
                     <a:xfrm>
                       <a:off x="0" y="0"/>
-                      <a:ext cx="2049696" cy="3645159"/>
+                      <a:ext cx="2048446" cy="3644739"/>
                     </a:xfrm>
                     <a:prstGeom prst="rect">
                       <a:avLst/>
@@ -1000,55 +787,7 @@
           <w:sz w:val="28"/>
           <w:szCs w:val="28"/>
         </w:rPr>
-        <w:t xml:space="preserve">Once the user logs in successfully, he/she can see his homepage. In the top right corner, there is </w:t>
-      </w:r>
-      <w:proofErr w:type="gramStart"/>
-      <w:r>
-        <w:rPr>
-          <w:sz w:val="28"/>
-          <w:szCs w:val="28"/>
-        </w:rPr>
-        <w:t>an</w:t>
-      </w:r>
-      <w:proofErr w:type="gramEnd"/>
-      <w:r>
-        <w:rPr>
-          <w:sz w:val="28"/>
-          <w:szCs w:val="28"/>
-        </w:rPr>
-        <w:t xml:space="preserve"> welcome </w:t>
-      </w:r>
-      <w:proofErr w:type="spellStart"/>
-      <w:r>
-        <w:rPr>
-          <w:sz w:val="28"/>
-          <w:szCs w:val="28"/>
-        </w:rPr>
-        <w:t>TextView</w:t>
-      </w:r>
-      <w:proofErr w:type="spellEnd"/>
-      <w:r>
-        <w:rPr>
-          <w:sz w:val="28"/>
-          <w:szCs w:val="28"/>
-        </w:rPr>
-        <w:t xml:space="preserve"> of the format “Welcome, {</w:t>
-      </w:r>
-      <w:proofErr w:type="spellStart"/>
-      <w:r>
-        <w:rPr>
-          <w:sz w:val="28"/>
-          <w:szCs w:val="28"/>
-        </w:rPr>
-        <w:t>currentUser</w:t>
-      </w:r>
-      <w:proofErr w:type="spellEnd"/>
-      <w:r>
-        <w:rPr>
-          <w:sz w:val="28"/>
-          <w:szCs w:val="28"/>
-        </w:rPr>
-        <w:t>}!” for ensuring and remembering to the user that he/she logged in with the right username.</w:t>
+        <w:t>Once the user logs in successfully, he/she can see his homepage. In the top right corner, there is an welcome TextView of the format “Welcome, {currentUser}!” for ensuring and remembering to the user that he/she logged in with the right username.</w:t>
       </w:r>
     </w:p>
     <w:p>
@@ -1065,105 +804,21 @@
           <w:sz w:val="28"/>
           <w:szCs w:val="28"/>
         </w:rPr>
-        <w:t xml:space="preserve">Then, the is some weather information displayed, using the </w:t>
-      </w:r>
-      <w:proofErr w:type="spellStart"/>
-      <w:r>
-        <w:rPr>
-          <w:sz w:val="28"/>
-          <w:szCs w:val="28"/>
-        </w:rPr>
-        <w:t>OpenWeatherMap</w:t>
-      </w:r>
-      <w:proofErr w:type="spellEnd"/>
-      <w:r>
-        <w:rPr>
-          <w:sz w:val="28"/>
-          <w:szCs w:val="28"/>
-        </w:rPr>
-        <w:t xml:space="preserve"> </w:t>
-      </w:r>
-      <w:proofErr w:type="spellStart"/>
-      <w:proofErr w:type="gramStart"/>
-      <w:r>
-        <w:rPr>
-          <w:sz w:val="28"/>
-          <w:szCs w:val="28"/>
-        </w:rPr>
-        <w:t>api</w:t>
-      </w:r>
-      <w:proofErr w:type="spellEnd"/>
-      <w:proofErr w:type="gramEnd"/>
-      <w:r>
-        <w:rPr>
-          <w:sz w:val="28"/>
-          <w:szCs w:val="28"/>
-        </w:rPr>
-        <w:t xml:space="preserve">, available for free use online. </w:t>
-      </w:r>
-      <w:r>
-        <w:rPr>
-          <w:sz w:val="28"/>
-          <w:szCs w:val="28"/>
-        </w:rPr>
-        <w:t xml:space="preserve">All information regarding the </w:t>
-      </w:r>
-      <w:proofErr w:type="spellStart"/>
-      <w:proofErr w:type="gramStart"/>
-      <w:r>
-        <w:rPr>
-          <w:sz w:val="28"/>
-          <w:szCs w:val="28"/>
-        </w:rPr>
-        <w:t>api</w:t>
-      </w:r>
-      <w:proofErr w:type="spellEnd"/>
-      <w:proofErr w:type="gramEnd"/>
-      <w:r>
-        <w:rPr>
-          <w:sz w:val="28"/>
-          <w:szCs w:val="28"/>
-        </w:rPr>
-        <w:t xml:space="preserve">, weather parsing and weather info are in the package </w:t>
-      </w:r>
-      <w:proofErr w:type="spellStart"/>
-      <w:r>
-        <w:rPr>
-          <w:sz w:val="28"/>
-          <w:szCs w:val="28"/>
-        </w:rPr>
-        <w:t>com.app.md_hw.OpenWeatherMap</w:t>
-      </w:r>
-      <w:proofErr w:type="spellEnd"/>
-      <w:r>
-        <w:rPr>
-          <w:sz w:val="28"/>
-          <w:szCs w:val="28"/>
-        </w:rPr>
-        <w:t xml:space="preserve">. </w:t>
-      </w:r>
-      <w:r>
-        <w:rPr>
-          <w:sz w:val="28"/>
-          <w:szCs w:val="28"/>
-        </w:rPr>
-        <w:t xml:space="preserve">The connection to the weather </w:t>
-      </w:r>
-      <w:proofErr w:type="spellStart"/>
-      <w:r>
-        <w:rPr>
-          <w:sz w:val="28"/>
-          <w:szCs w:val="28"/>
-        </w:rPr>
-        <w:t>api</w:t>
-      </w:r>
-      <w:proofErr w:type="spellEnd"/>
-      <w:r>
-        <w:rPr>
-          <w:sz w:val="28"/>
-          <w:szCs w:val="28"/>
-        </w:rPr>
-        <w:t xml:space="preserve"> is done </w:t>
+        <w:t xml:space="preserve">Then, the is some weather information displayed, using the OpenWeatherMap api, available for free use online. </w:t>
+      </w:r>
+      <w:r>
+        <w:rPr>
+          <w:sz w:val="28"/>
+          <w:szCs w:val="28"/>
+        </w:rPr>
+        <w:t xml:space="preserve">All information regarding the api, weather parsing and weather info are in the package com.app.md_hw.OpenWeatherMap. </w:t>
+      </w:r>
+      <w:r>
+        <w:rPr>
+          <w:sz w:val="28"/>
+          <w:szCs w:val="28"/>
+        </w:rPr>
+        <w:t xml:space="preserve">The connection to the weather api is done </w:t>
       </w:r>
       <w:r>
         <w:rPr>
@@ -1179,7 +834,6 @@
         </w:rPr>
         <w:t xml:space="preserve">via a </w:t>
       </w:r>
-      <w:proofErr w:type="spellStart"/>
       <w:r>
         <w:rPr>
           <w:sz w:val="28"/>
@@ -1187,7 +841,6 @@
         </w:rPr>
         <w:t>HttpURLConnection</w:t>
       </w:r>
-      <w:proofErr w:type="spellEnd"/>
       <w:r>
         <w:rPr>
           <w:sz w:val="28"/>
@@ -1200,32 +853,7 @@
           <w:sz w:val="28"/>
           <w:szCs w:val="28"/>
         </w:rPr>
-        <w:t>, from where a JSON response is read regarding weather information in “</w:t>
-      </w:r>
-      <w:proofErr w:type="spellStart"/>
-      <w:r>
-        <w:rPr>
-          <w:sz w:val="28"/>
-          <w:szCs w:val="28"/>
-        </w:rPr>
-        <w:t>Bucharest</w:t>
-      </w:r>
-      <w:proofErr w:type="gramStart"/>
-      <w:r>
-        <w:rPr>
-          <w:sz w:val="28"/>
-          <w:szCs w:val="28"/>
-        </w:rPr>
-        <w:t>,RO</w:t>
-      </w:r>
-      <w:proofErr w:type="spellEnd"/>
-      <w:proofErr w:type="gramEnd"/>
-      <w:r>
-        <w:rPr>
-          <w:sz w:val="28"/>
-          <w:szCs w:val="28"/>
-        </w:rPr>
-        <w:t xml:space="preserve">”. </w:t>
+        <w:t xml:space="preserve">, from where a JSON response is read regarding weather information in “Bucharest,RO”. </w:t>
       </w:r>
       <w:r>
         <w:rPr>
@@ -1239,46 +867,14 @@
           <w:sz w:val="28"/>
           <w:szCs w:val="28"/>
         </w:rPr>
-        <w:t xml:space="preserve">converted into a </w:t>
-      </w:r>
-      <w:proofErr w:type="spellStart"/>
-      <w:r>
-        <w:rPr>
-          <w:sz w:val="28"/>
-          <w:szCs w:val="28"/>
-        </w:rPr>
-        <w:t>JSONObject</w:t>
-      </w:r>
-      <w:proofErr w:type="spellEnd"/>
-      <w:r>
-        <w:rPr>
-          <w:sz w:val="28"/>
-          <w:szCs w:val="28"/>
-        </w:rPr>
-        <w:t>,</w:t>
-      </w:r>
-      <w:r>
-        <w:rPr>
-          <w:sz w:val="28"/>
-          <w:szCs w:val="28"/>
-        </w:rPr>
-        <w:t xml:space="preserve"> the JSON is parsed accordingly and the needed information is extracted in the com.app.md_</w:t>
-      </w:r>
-      <w:proofErr w:type="gramStart"/>
-      <w:r>
-        <w:rPr>
-          <w:sz w:val="28"/>
-          <w:szCs w:val="28"/>
-        </w:rPr>
-        <w:t>hw.OpenWeatherMap.OpenWeatherMapClient.parseWeatherMessage(</w:t>
-      </w:r>
-      <w:proofErr w:type="gramEnd"/>
-      <w:r>
-        <w:rPr>
-          <w:sz w:val="28"/>
-          <w:szCs w:val="28"/>
-        </w:rPr>
-        <w:t>) method, which is then stored in an object of type Weather. The Weather class stores information regarding the location, date, temperature, weather conditions and description from the place/time the homepage was accessed</w:t>
+        <w:t>converted into a JSONObject,</w:t>
+      </w:r>
+      <w:r>
+        <w:rPr>
+          <w:sz w:val="28"/>
+          <w:szCs w:val="28"/>
+        </w:rPr>
+        <w:t xml:space="preserve"> the JSON is parsed accordingly and the needed information is extracted in the com.app.md_hw.OpenWeatherMap.OpenWeatherMapClient.parseWeatherMessage() method, which is then stored in an object of type Weather. The Weather class stores information regarding the location, date, temperature, weather conditions and description from the place/time the homepage was accessed</w:t>
       </w:r>
       <w:r>
         <w:rPr>
@@ -1303,119 +899,7 @@
           <w:szCs w:val="28"/>
         </w:rPr>
         <w:lastRenderedPageBreak/>
-        <w:t xml:space="preserve">Back on the homepage, this information is processed and displayed using the local </w:t>
-      </w:r>
-      <w:proofErr w:type="spellStart"/>
-      <w:r>
-        <w:rPr>
-          <w:sz w:val="28"/>
-          <w:szCs w:val="28"/>
-        </w:rPr>
-        <w:t>WeatherAsyncTask</w:t>
-      </w:r>
-      <w:proofErr w:type="spellEnd"/>
-      <w:r>
-        <w:rPr>
-          <w:sz w:val="28"/>
-          <w:szCs w:val="28"/>
-        </w:rPr>
-        <w:t xml:space="preserve"> class, of type </w:t>
-      </w:r>
-      <w:proofErr w:type="spellStart"/>
-      <w:r>
-        <w:rPr>
-          <w:sz w:val="28"/>
-          <w:szCs w:val="28"/>
-        </w:rPr>
-        <w:t>AsyncClass</w:t>
-      </w:r>
-      <w:proofErr w:type="spellEnd"/>
-      <w:r>
-        <w:rPr>
-          <w:sz w:val="28"/>
-          <w:szCs w:val="28"/>
-        </w:rPr>
-        <w:t xml:space="preserve">, that allows background operations to be performed and then displayed using the UI. Our class has three generic types, &lt;String, Void, Weather&gt;, where String is the return type of the data extracted from the local </w:t>
-      </w:r>
-      <w:proofErr w:type="spellStart"/>
-      <w:r>
-        <w:rPr>
-          <w:sz w:val="28"/>
-          <w:szCs w:val="28"/>
-        </w:rPr>
-        <w:t>api</w:t>
-      </w:r>
-      <w:proofErr w:type="spellEnd"/>
-      <w:r>
-        <w:rPr>
-          <w:sz w:val="28"/>
-          <w:szCs w:val="28"/>
-        </w:rPr>
-        <w:t xml:space="preserve"> using a location parameter, void is the progress result that does not affect the homepage layout, and Weather is the result returned by the </w:t>
-      </w:r>
-      <w:proofErr w:type="spellStart"/>
-      <w:r>
-        <w:rPr>
-          <w:sz w:val="28"/>
-          <w:szCs w:val="28"/>
-        </w:rPr>
-        <w:t>onPostExecute</w:t>
-      </w:r>
-      <w:proofErr w:type="spellEnd"/>
-      <w:r>
-        <w:rPr>
-          <w:sz w:val="28"/>
-          <w:szCs w:val="28"/>
-        </w:rPr>
-        <w:t xml:space="preserve"> overridden function, that sets the </w:t>
-      </w:r>
-      <w:proofErr w:type="spellStart"/>
-      <w:r>
-        <w:rPr>
-          <w:sz w:val="28"/>
-          <w:szCs w:val="28"/>
-        </w:rPr>
-        <w:t>TextViews</w:t>
-      </w:r>
-      <w:proofErr w:type="spellEnd"/>
-      <w:r>
-        <w:rPr>
-          <w:sz w:val="28"/>
-          <w:szCs w:val="28"/>
-        </w:rPr>
-        <w:t xml:space="preserve"> and the </w:t>
-      </w:r>
-      <w:proofErr w:type="spellStart"/>
-      <w:r>
-        <w:rPr>
-          <w:sz w:val="28"/>
-          <w:szCs w:val="28"/>
-        </w:rPr>
-        <w:t>ImageView</w:t>
-      </w:r>
-      <w:proofErr w:type="spellEnd"/>
-      <w:r>
-        <w:rPr>
-          <w:sz w:val="28"/>
-          <w:szCs w:val="28"/>
-        </w:rPr>
-        <w:t xml:space="preserve"> on the </w:t>
-      </w:r>
-      <w:proofErr w:type="spellStart"/>
-      <w:r>
-        <w:rPr>
-          <w:sz w:val="28"/>
-          <w:szCs w:val="28"/>
-        </w:rPr>
-        <w:t>home_activity</w:t>
-      </w:r>
-      <w:proofErr w:type="spellEnd"/>
-      <w:r>
-        <w:rPr>
-          <w:sz w:val="28"/>
-          <w:szCs w:val="28"/>
-        </w:rPr>
-        <w:t xml:space="preserve"> layout</w:t>
+        <w:t>Back on the homepage, this information is processed and displayed using the local WeatherAsyncTask class, of type AsyncClass, that allows background operations to be performed and then displayed using the UI. Our class has three generic types, &lt;String, Void, Weather&gt;, where String is the return type of the data extracted from the local api using a location parameter, void is the progress result that does not affect the homepage layout, and Weather is the result returned by the onPostExecute overridden function, that sets the TextViews and the ImageView on the home_activity layout</w:t>
       </w:r>
     </w:p>
     <w:p>
@@ -1432,23 +916,7 @@
           <w:sz w:val="28"/>
           <w:szCs w:val="28"/>
         </w:rPr>
-        <w:t xml:space="preserve">The user interface also provides a change password button that calls a new </w:t>
-      </w:r>
-      <w:proofErr w:type="spellStart"/>
-      <w:r>
-        <w:rPr>
-          <w:sz w:val="28"/>
-          <w:szCs w:val="28"/>
-        </w:rPr>
-        <w:t>ChangePasswordActivity</w:t>
-      </w:r>
-      <w:proofErr w:type="spellEnd"/>
-      <w:r>
-        <w:rPr>
-          <w:sz w:val="28"/>
-          <w:szCs w:val="28"/>
-        </w:rPr>
-        <w:t xml:space="preserve"> to store the new Password. This prompts you to a new layout where the user can change the password if it passes the validations. After changing the password the user is prompted back to the homepage.</w:t>
+        <w:t>The user interface also provides a change password button that calls a new ChangePasswordActivity to store the new Password. This prompts you to a new layout where the user can change the password if it passes the validations. After changing the password the user is prompted back to the homepage.</w:t>
       </w:r>
     </w:p>
     <w:p>
@@ -1528,55 +996,7 @@
           <w:sz w:val="28"/>
           <w:szCs w:val="28"/>
         </w:rPr>
-        <w:t xml:space="preserve">The layout consists of two </w:t>
-      </w:r>
-      <w:proofErr w:type="spellStart"/>
-      <w:r>
-        <w:rPr>
-          <w:sz w:val="28"/>
-          <w:szCs w:val="28"/>
-        </w:rPr>
-        <w:t>EditTexts</w:t>
-      </w:r>
-      <w:proofErr w:type="spellEnd"/>
-      <w:r>
-        <w:rPr>
-          <w:sz w:val="28"/>
-          <w:szCs w:val="28"/>
-        </w:rPr>
-        <w:t xml:space="preserve"> and two </w:t>
-      </w:r>
-      <w:proofErr w:type="spellStart"/>
-      <w:r>
-        <w:rPr>
-          <w:sz w:val="28"/>
-          <w:szCs w:val="28"/>
-        </w:rPr>
-        <w:t>TextViews</w:t>
-      </w:r>
-      <w:proofErr w:type="spellEnd"/>
-      <w:r>
-        <w:rPr>
-          <w:sz w:val="28"/>
-          <w:szCs w:val="28"/>
-        </w:rPr>
-        <w:t xml:space="preserve">; one to type the new password and one to retype it. On top of that, there is a save new password button that has an </w:t>
-      </w:r>
-      <w:proofErr w:type="spellStart"/>
-      <w:r>
-        <w:rPr>
-          <w:sz w:val="28"/>
-          <w:szCs w:val="28"/>
-        </w:rPr>
-        <w:t>onClick</w:t>
-      </w:r>
-      <w:proofErr w:type="spellEnd"/>
-      <w:r>
-        <w:rPr>
-          <w:sz w:val="28"/>
-          <w:szCs w:val="28"/>
-        </w:rPr>
-        <w:t xml:space="preserve"> event to trigger the validation course. If the two passwords are null the user is prompted with a toast that says that the two passwords must not be null. Also the two passwords must match in order for them to be saved. If the passwords correspond to the regulation then the new </w:t>
+        <w:t xml:space="preserve">The layout consists of two EditTexts and two TextViews; one to type the new password and one to retype it. On top of that, there is a save new password button that has an onClick event to trigger the validation course. If the two passwords are null the user is prompted with a toast that says that the two passwords must not be null. Also the two passwords must match in order for them to be saved. If the passwords correspond to the regulation then the new </w:t>
       </w:r>
       <w:r>
         <w:rPr>
@@ -1601,87 +1021,7 @@
           <w:sz w:val="28"/>
           <w:szCs w:val="28"/>
         </w:rPr>
-        <w:t xml:space="preserve">Another implemented feature is </w:t>
-      </w:r>
-      <w:proofErr w:type="spellStart"/>
-      <w:r>
-        <w:rPr>
-          <w:sz w:val="28"/>
-          <w:szCs w:val="28"/>
-        </w:rPr>
-        <w:t>FavoriteLinks</w:t>
-      </w:r>
-      <w:proofErr w:type="spellEnd"/>
-      <w:r>
-        <w:rPr>
-          <w:sz w:val="28"/>
-          <w:szCs w:val="28"/>
-        </w:rPr>
-        <w:t xml:space="preserve"> section, where the user can edit 3 favorite links that he can access anytime he wants by a simple click on the URL. For the implementation we used a </w:t>
-      </w:r>
-      <w:proofErr w:type="spellStart"/>
-      <w:r>
-        <w:rPr>
-          <w:sz w:val="28"/>
-          <w:szCs w:val="28"/>
-        </w:rPr>
-        <w:t>FavoriteLinks</w:t>
-      </w:r>
-      <w:proofErr w:type="spellEnd"/>
-      <w:r>
-        <w:rPr>
-          <w:sz w:val="28"/>
-          <w:szCs w:val="28"/>
-        </w:rPr>
-        <w:t xml:space="preserve"> table where we stored the </w:t>
-      </w:r>
-      <w:proofErr w:type="spellStart"/>
-      <w:r>
-        <w:rPr>
-          <w:sz w:val="28"/>
-          <w:szCs w:val="28"/>
-        </w:rPr>
-        <w:t>currentUser</w:t>
-      </w:r>
-      <w:proofErr w:type="spellEnd"/>
-      <w:r>
-        <w:rPr>
-          <w:sz w:val="28"/>
-          <w:szCs w:val="28"/>
-        </w:rPr>
-        <w:t xml:space="preserve"> and the set of links he/she implements by querying the database. On the first iteration, the links section is empty and awaits the first iteration. On press of the Edit Links button, a new layout is opened. Here, we create a new pair of </w:t>
-      </w:r>
-      <w:proofErr w:type="spellStart"/>
-      <w:r>
-        <w:rPr>
-          <w:sz w:val="28"/>
-          <w:szCs w:val="28"/>
-        </w:rPr>
-        <w:t>ParseObjects</w:t>
-      </w:r>
-      <w:proofErr w:type="spellEnd"/>
-      <w:r>
-        <w:rPr>
-          <w:sz w:val="28"/>
-          <w:szCs w:val="28"/>
-        </w:rPr>
-        <w:t xml:space="preserve"> (username, </w:t>
-      </w:r>
-      <w:proofErr w:type="spellStart"/>
-      <w:r>
-        <w:rPr>
-          <w:sz w:val="28"/>
-          <w:szCs w:val="28"/>
-        </w:rPr>
-        <w:t>favorite_links</w:t>
-      </w:r>
-      <w:proofErr w:type="spellEnd"/>
-      <w:r>
-        <w:rPr>
-          <w:sz w:val="28"/>
-          <w:szCs w:val="28"/>
-        </w:rPr>
-        <w:t xml:space="preserve">) pair. </w:t>
+        <w:t xml:space="preserve">Another implemented feature is FavoriteLinks section, where the user can edit 3 favorite links that he can access anytime he wants by a simple click on the URL. For the implementation we used a FavoriteLinks table where we stored the currentUser and the set of links he/she implements by querying the database. On the first iteration, the links section is empty and awaits the first iteration. On press of the Edit Links button, a new layout is opened. Here, we create a new pair of ParseObjects (username, favorite_links) pair. </w:t>
       </w:r>
     </w:p>
     <w:p>
@@ -1695,8 +1035,10 @@
       </w:pPr>
       <w:r>
         <w:rPr>
-          <w:sz w:val="28"/>
-          <w:szCs w:val="28"/>
+          <w:noProof/>
+          <w:sz w:val="28"/>
+          <w:szCs w:val="28"/>
+          <w:lang w:val="ro-RO" w:eastAsia="ro-RO"/>
         </w:rPr>
         <w:drawing>
           <wp:inline distT="0" distB="0" distL="0" distR="0">
@@ -1766,64 +1108,7 @@
           <w:sz w:val="28"/>
           <w:szCs w:val="28"/>
         </w:rPr>
-        <w:t xml:space="preserve">links, the corresponding </w:t>
-      </w:r>
-      <w:proofErr w:type="spellStart"/>
-      <w:r>
-        <w:rPr>
-          <w:sz w:val="28"/>
-          <w:szCs w:val="28"/>
-        </w:rPr>
-        <w:t>editText</w:t>
-      </w:r>
-      <w:proofErr w:type="spellEnd"/>
-      <w:r>
-        <w:rPr>
-          <w:sz w:val="28"/>
-          <w:szCs w:val="28"/>
-        </w:rPr>
-        <w:t xml:space="preserve"> is filled with the information gained through a </w:t>
-      </w:r>
-      <w:proofErr w:type="spellStart"/>
-      <w:r>
-        <w:rPr>
-          <w:sz w:val="28"/>
-          <w:szCs w:val="28"/>
-        </w:rPr>
-        <w:t>ParseQuery</w:t>
-      </w:r>
-      <w:proofErr w:type="spellEnd"/>
-      <w:r>
-        <w:rPr>
-          <w:sz w:val="28"/>
-          <w:szCs w:val="28"/>
-        </w:rPr>
-        <w:t xml:space="preserve"> object that retrieves a String with all the previous links. If the database was empty then we put in it through the </w:t>
-      </w:r>
-      <w:proofErr w:type="spellStart"/>
-      <w:proofErr w:type="gramStart"/>
-      <w:r>
-        <w:rPr>
-          <w:sz w:val="28"/>
-          <w:szCs w:val="28"/>
-        </w:rPr>
-        <w:t>query.put</w:t>
-      </w:r>
-      <w:proofErr w:type="spellEnd"/>
-      <w:r>
-        <w:rPr>
-          <w:sz w:val="28"/>
-          <w:szCs w:val="28"/>
-        </w:rPr>
-        <w:t>(</w:t>
-      </w:r>
-      <w:proofErr w:type="gramEnd"/>
-      <w:r>
-        <w:rPr>
-          <w:sz w:val="28"/>
-          <w:szCs w:val="28"/>
-        </w:rPr>
-        <w:t>) objects in the database on the Save Links button click.</w:t>
+        <w:t>links, the corresponding editText is filled with the information gained through a ParseQuery object that retrieves a String with all the previous links. If the database was empty then we put in it through the query.put() objects in the database on the Save Links button click.</w:t>
       </w:r>
     </w:p>
     <w:p>
@@ -1844,7 +1129,7 @@
         </w:rPr>
         <w:lastRenderedPageBreak/>
         <w:pict>
-          <v:shape id="_x0000_i1030" type="#_x0000_t75" style="width:163.65pt;height:289.85pt">
+          <v:shape id="_x0000_i1026" type="#_x0000_t75" style="width:163.65pt;height:289.85pt">
             <v:imagedata r:id="rId11" o:title="Screenshot_2015-01-15-23-16-20"/>
           </v:shape>
         </w:pict>
@@ -1917,41 +1202,7 @@
           <w:sz w:val="28"/>
           <w:szCs w:val="28"/>
         </w:rPr>
-        <w:t xml:space="preserve">After that, we prompt the user with a toast informing him/her that the links were saved and return to the homepage to update the fields through a new query to check for the database elements. Here after the array has been parsed we create the </w:t>
-      </w:r>
-      <w:proofErr w:type="spellStart"/>
-      <w:r>
-        <w:rPr>
-          <w:sz w:val="28"/>
-          <w:szCs w:val="28"/>
-        </w:rPr>
-        <w:t>ediTexts</w:t>
-      </w:r>
-      <w:proofErr w:type="spellEnd"/>
-      <w:r>
-        <w:rPr>
-          <w:sz w:val="28"/>
-          <w:szCs w:val="28"/>
-        </w:rPr>
-        <w:t xml:space="preserve"> dynamically by setting their text as the text received from the database. Afterwards we use a Pattern object to parse a new </w:t>
-      </w:r>
-      <w:proofErr w:type="spellStart"/>
-      <w:proofErr w:type="gramStart"/>
-      <w:r>
-        <w:rPr>
-          <w:sz w:val="28"/>
-          <w:szCs w:val="28"/>
-        </w:rPr>
-        <w:t>url</w:t>
-      </w:r>
-      <w:proofErr w:type="spellEnd"/>
-      <w:proofErr w:type="gramEnd"/>
-      <w:r>
-        <w:rPr>
-          <w:sz w:val="28"/>
-          <w:szCs w:val="28"/>
-        </w:rPr>
-        <w:t xml:space="preserve"> that will </w:t>
+        <w:t xml:space="preserve">After that, we prompt the user with a toast informing him/her that the links were saved and return to the homepage to update the fields through a new query to check for the database elements. Here after the array has been parsed we create the ediTexts dynamically by setting their text as the text received from the database. Afterwards we use a Pattern object to parse a new url that will </w:t>
       </w:r>
       <w:r>
         <w:rPr>
@@ -1977,15 +1228,17 @@
         </w:rPr>
         <w:lastRenderedPageBreak/>
         <w:pict>
-          <v:shape id="_x0000_i1029" type="#_x0000_t75" style="width:161.75pt;height:288.95pt">
+          <v:shape id="_x0000_i1027" type="#_x0000_t75" style="width:161.75pt;height:288.95pt">
             <v:imagedata r:id="rId13" o:title="Screenshot_2015-01-15-23-15-55"/>
           </v:shape>
         </w:pict>
       </w:r>
       <w:r>
         <w:rPr>
-          <w:sz w:val="28"/>
-          <w:szCs w:val="28"/>
+          <w:noProof/>
+          <w:sz w:val="28"/>
+          <w:szCs w:val="28"/>
+          <w:lang w:val="ro-RO" w:eastAsia="ro-RO"/>
         </w:rPr>
         <w:drawing>
           <wp:inline distT="0" distB="0" distL="0" distR="0">
@@ -2048,39 +1301,7 @@
           <w:sz w:val="28"/>
           <w:szCs w:val="28"/>
         </w:rPr>
-        <w:t xml:space="preserve">Another feature on the homepage is the “INTERESTS” section. On the first iteration the I’m interested in button has an </w:t>
-      </w:r>
-      <w:proofErr w:type="spellStart"/>
-      <w:r>
-        <w:rPr>
-          <w:sz w:val="28"/>
-          <w:szCs w:val="28"/>
-        </w:rPr>
-        <w:t>onClicked</w:t>
-      </w:r>
-      <w:proofErr w:type="spellEnd"/>
-      <w:r>
-        <w:rPr>
-          <w:sz w:val="28"/>
-          <w:szCs w:val="28"/>
-        </w:rPr>
-        <w:t xml:space="preserve"> activity that prompts the user to an </w:t>
-      </w:r>
-      <w:proofErr w:type="spellStart"/>
-      <w:r>
-        <w:rPr>
-          <w:sz w:val="28"/>
-          <w:szCs w:val="28"/>
-        </w:rPr>
-        <w:t>InterestsActivity</w:t>
-      </w:r>
-      <w:proofErr w:type="spellEnd"/>
-      <w:r>
-        <w:rPr>
-          <w:sz w:val="28"/>
-          <w:szCs w:val="28"/>
-        </w:rPr>
-        <w:t xml:space="preserve"> where he/she can set a list of things he/ she is interested in and would like to see on his/her homepage.</w:t>
+        <w:t>Another feature on the homepage is the “INTERESTS” section. On the first iteration the I’m interested in button has an onClicked activity that prompts the user to an InterestsActivity where he/she can set a list of things he/ she is interested in and would like to see on his/her homepage.</w:t>
       </w:r>
     </w:p>
     <w:p>
@@ -2094,402 +1315,18 @@
       </w:pPr>
       <w:r>
         <w:rPr>
+          <w:b/>
           <w:noProof/>
           <w:sz w:val="28"/>
           <w:szCs w:val="28"/>
           <w:lang w:val="ro-RO" w:eastAsia="ro-RO"/>
         </w:rPr>
         <w:lastRenderedPageBreak/>
-        <w:pict>
-          <v:shape id="_x0000_i1026" type="#_x0000_t75" style="width:166.45pt;height:290.8pt">
-            <v:imagedata r:id="rId15" o:title="Screenshot_2015-01-14-14-33-45"/>
-          </v:shape>
-        </w:pict>
-      </w:r>
-      <w:r>
-        <w:rPr>
-          <w:noProof/>
-          <w:sz w:val="28"/>
-          <w:szCs w:val="28"/>
-          <w:lang w:val="ro-RO" w:eastAsia="ro-RO"/>
-        </w:rPr>
-        <w:pict>
-          <v:shape id="_x0000_i1027" type="#_x0000_t75" style="width:164.55pt;height:290.8pt">
-            <v:imagedata r:id="rId16" o:title="Screenshot_2015-01-14-14-29-27"/>
-          </v:shape>
-        </w:pict>
-      </w:r>
-    </w:p>
-    <w:p>
-      <w:pPr>
-        <w:ind w:firstLine="567"/>
-        <w:jc w:val="both"/>
-        <w:rPr>
-          <w:sz w:val="28"/>
-          <w:szCs w:val="28"/>
-        </w:rPr>
-      </w:pPr>
-      <w:r>
-        <w:rPr>
-          <w:sz w:val="28"/>
-          <w:szCs w:val="28"/>
-        </w:rPr>
-        <w:t xml:space="preserve">The </w:t>
-      </w:r>
-      <w:proofErr w:type="gramStart"/>
-      <w:r>
-        <w:rPr>
-          <w:sz w:val="28"/>
-          <w:szCs w:val="28"/>
-        </w:rPr>
-        <w:t>interests</w:t>
-      </w:r>
-      <w:proofErr w:type="gramEnd"/>
-      <w:r>
-        <w:rPr>
-          <w:sz w:val="28"/>
-          <w:szCs w:val="28"/>
-        </w:rPr>
-        <w:t xml:space="preserve"> layout consists of 3 </w:t>
-      </w:r>
-      <w:proofErr w:type="spellStart"/>
-      <w:r>
-        <w:rPr>
-          <w:sz w:val="28"/>
-          <w:szCs w:val="28"/>
-        </w:rPr>
-        <w:t>TextViews</w:t>
-      </w:r>
-      <w:proofErr w:type="spellEnd"/>
-      <w:r>
-        <w:rPr>
-          <w:sz w:val="28"/>
-          <w:szCs w:val="28"/>
-        </w:rPr>
-        <w:t xml:space="preserve">: Movies, Music and Programming Languages. These views offer a set of checkboxes with options such as: Titanic, Hunger Games, Casablanca or Hard Rock, R&amp;B, Dance and What is that?, C/C++/C#/anything C, </w:t>
-      </w:r>
-      <w:proofErr w:type="spellStart"/>
-      <w:r>
-        <w:rPr>
-          <w:sz w:val="28"/>
-          <w:szCs w:val="28"/>
-        </w:rPr>
-        <w:t>Pything</w:t>
-      </w:r>
-      <w:proofErr w:type="spellEnd"/>
-      <w:r>
-        <w:rPr>
-          <w:sz w:val="28"/>
-          <w:szCs w:val="28"/>
-        </w:rPr>
-        <w:t xml:space="preserve">/Perl/Ruby/PHP/Web/web/WEB, </w:t>
-      </w:r>
-      <w:proofErr w:type="spellStart"/>
-      <w:r>
-        <w:rPr>
-          <w:sz w:val="28"/>
-          <w:szCs w:val="28"/>
-        </w:rPr>
-        <w:t>Java?Java.JAVA</w:t>
-      </w:r>
-      <w:proofErr w:type="spellEnd"/>
-      <w:r>
-        <w:rPr>
-          <w:sz w:val="28"/>
-          <w:szCs w:val="28"/>
-        </w:rPr>
-        <w:t xml:space="preserve"> . The options the user selects are then sent via a JSON back to the Homepage using the “SEND INTERESTS” button.</w:t>
-      </w:r>
-    </w:p>
-    <w:p>
-      <w:pPr>
-        <w:ind w:firstLine="567"/>
-        <w:jc w:val="both"/>
-        <w:rPr>
-          <w:sz w:val="28"/>
-          <w:szCs w:val="28"/>
-        </w:rPr>
-      </w:pPr>
-      <w:r>
-        <w:rPr>
-          <w:sz w:val="28"/>
-          <w:szCs w:val="28"/>
-        </w:rPr>
-        <w:t xml:space="preserve">The layout is generated using a JSON stored internally in a text file named interests.txt in the assets folder. When the Interests activity is accessed, the layout is generated automatically based on the information found in that file. This way, the interest information can be changed easily. </w:t>
-      </w:r>
-    </w:p>
-    <w:p>
-      <w:pPr>
-        <w:ind w:firstLine="567"/>
-        <w:jc w:val="both"/>
-        <w:rPr>
-          <w:sz w:val="28"/>
-          <w:szCs w:val="28"/>
-        </w:rPr>
-      </w:pPr>
-      <w:r>
-        <w:rPr>
-          <w:sz w:val="28"/>
-          <w:szCs w:val="28"/>
-        </w:rPr>
-        <w:t xml:space="preserve">After the layout is generated, the user can select his/her interests by using the </w:t>
-      </w:r>
-      <w:proofErr w:type="spellStart"/>
-      <w:r>
-        <w:rPr>
-          <w:sz w:val="28"/>
-          <w:szCs w:val="28"/>
-        </w:rPr>
-        <w:t>CheckBoxes</w:t>
-      </w:r>
-      <w:proofErr w:type="spellEnd"/>
-      <w:r>
-        <w:rPr>
-          <w:sz w:val="28"/>
-          <w:szCs w:val="28"/>
-        </w:rPr>
-        <w:t xml:space="preserve"> provided for each category. When the “Save Interests” button is pressed, the </w:t>
-      </w:r>
-      <w:proofErr w:type="spellStart"/>
-      <w:r>
-        <w:rPr>
-          <w:sz w:val="28"/>
-          <w:szCs w:val="28"/>
-        </w:rPr>
-        <w:t>onClickButtonListener</w:t>
-      </w:r>
-      <w:proofErr w:type="spellEnd"/>
-      <w:r>
-        <w:rPr>
-          <w:sz w:val="28"/>
-          <w:szCs w:val="28"/>
-        </w:rPr>
-        <w:t xml:space="preserve"> saves the choices the user made in the “Interests” table on Parse in the column interests of type String</w:t>
-      </w:r>
-      <w:proofErr w:type="gramStart"/>
-      <w:r>
-        <w:rPr>
-          <w:sz w:val="28"/>
-          <w:szCs w:val="28"/>
-        </w:rPr>
-        <w:t>,  and</w:t>
-      </w:r>
-      <w:proofErr w:type="gramEnd"/>
-      <w:r>
-        <w:rPr>
-          <w:sz w:val="28"/>
-          <w:szCs w:val="28"/>
-        </w:rPr>
-        <w:t xml:space="preserve"> is redirected back to the Home activity.</w:t>
-      </w:r>
-    </w:p>
-    <w:p>
-      <w:pPr>
-        <w:ind w:firstLine="567"/>
-        <w:jc w:val="both"/>
-        <w:rPr>
-          <w:sz w:val="28"/>
-          <w:szCs w:val="28"/>
-        </w:rPr>
-      </w:pPr>
-      <w:r>
-        <w:rPr>
-          <w:sz w:val="28"/>
-          <w:szCs w:val="28"/>
-        </w:rPr>
-        <w:t xml:space="preserve">If there were changes made in the interests section, the </w:t>
-      </w:r>
-      <w:proofErr w:type="gramStart"/>
-      <w:r>
-        <w:rPr>
-          <w:sz w:val="28"/>
-          <w:szCs w:val="28"/>
-        </w:rPr>
-        <w:t>interests</w:t>
-      </w:r>
-      <w:proofErr w:type="gramEnd"/>
-      <w:r>
-        <w:rPr>
-          <w:sz w:val="28"/>
-          <w:szCs w:val="28"/>
-        </w:rPr>
-        <w:t xml:space="preserve"> data is retrieved from the Parse table using a </w:t>
-      </w:r>
-      <w:proofErr w:type="spellStart"/>
-      <w:r>
-        <w:rPr>
-          <w:sz w:val="28"/>
-          <w:szCs w:val="28"/>
-        </w:rPr>
-        <w:t>ParseQuery</w:t>
-      </w:r>
-      <w:proofErr w:type="spellEnd"/>
-      <w:r>
-        <w:rPr>
-          <w:rFonts w:cs="Helvetica"/>
-          <w:color w:val="000000"/>
-          <w:sz w:val="28"/>
-          <w:szCs w:val="28"/>
-          <w:shd w:val="clear" w:color="auto" w:fill="FFFFFF"/>
-        </w:rPr>
-        <w:t xml:space="preserve">. </w:t>
-      </w:r>
-      <w:r>
-        <w:rPr>
-          <w:sz w:val="28"/>
-          <w:szCs w:val="28"/>
-        </w:rPr>
-        <w:t xml:space="preserve">The general pattern is to </w:t>
-      </w:r>
-      <w:r>
-        <w:rPr>
-          <w:sz w:val="28"/>
-          <w:szCs w:val="28"/>
-        </w:rPr>
-        <w:lastRenderedPageBreak/>
-        <w:t>create a </w:t>
-      </w:r>
-      <w:proofErr w:type="spellStart"/>
-      <w:r>
-        <w:rPr>
-          <w:sz w:val="28"/>
-          <w:szCs w:val="28"/>
-        </w:rPr>
-        <w:t>ParseQuery</w:t>
-      </w:r>
-      <w:proofErr w:type="spellEnd"/>
-      <w:r>
-        <w:rPr>
-          <w:sz w:val="28"/>
-          <w:szCs w:val="28"/>
-        </w:rPr>
-        <w:t>, put conditions on it, and then retrieve a List of matching </w:t>
-      </w:r>
-      <w:proofErr w:type="spellStart"/>
-      <w:r>
-        <w:rPr>
-          <w:sz w:val="28"/>
-          <w:szCs w:val="28"/>
-        </w:rPr>
-        <w:t>ParseObjects</w:t>
-      </w:r>
-      <w:proofErr w:type="spellEnd"/>
-      <w:r>
-        <w:rPr>
-          <w:sz w:val="28"/>
-          <w:szCs w:val="28"/>
-        </w:rPr>
-        <w:t xml:space="preserve"> using the </w:t>
-      </w:r>
-      <w:proofErr w:type="spellStart"/>
-      <w:r>
-        <w:rPr>
-          <w:sz w:val="28"/>
-          <w:szCs w:val="28"/>
-        </w:rPr>
-        <w:t>findInBackground</w:t>
-      </w:r>
-      <w:proofErr w:type="spellEnd"/>
-      <w:r>
-        <w:rPr>
-          <w:sz w:val="28"/>
-          <w:szCs w:val="28"/>
-        </w:rPr>
-        <w:t> method with a </w:t>
-      </w:r>
-      <w:proofErr w:type="spellStart"/>
-      <w:r>
-        <w:rPr>
-          <w:sz w:val="28"/>
-          <w:szCs w:val="28"/>
-        </w:rPr>
-        <w:t>FindCallback</w:t>
-      </w:r>
-      <w:proofErr w:type="spellEnd"/>
-      <w:r>
-        <w:rPr>
-          <w:sz w:val="28"/>
-          <w:szCs w:val="28"/>
-        </w:rPr>
-        <w:t>. For example, we retrieved the interests column, by using the </w:t>
-      </w:r>
-      <w:proofErr w:type="spellStart"/>
-      <w:r>
-        <w:rPr>
-          <w:sz w:val="28"/>
-          <w:szCs w:val="28"/>
-        </w:rPr>
-        <w:t>whereEqualTo</w:t>
-      </w:r>
-      <w:proofErr w:type="spellEnd"/>
-      <w:r>
-        <w:rPr>
-          <w:sz w:val="28"/>
-          <w:szCs w:val="28"/>
-        </w:rPr>
-        <w:t xml:space="preserve"> method to constrain the value for </w:t>
-      </w:r>
-      <w:proofErr w:type="gramStart"/>
-      <w:r>
-        <w:rPr>
-          <w:sz w:val="28"/>
-          <w:szCs w:val="28"/>
-        </w:rPr>
-        <w:t>the  username</w:t>
-      </w:r>
-      <w:proofErr w:type="gramEnd"/>
-      <w:r>
-        <w:rPr>
-          <w:sz w:val="28"/>
-          <w:szCs w:val="28"/>
-        </w:rPr>
-        <w:t>.</w:t>
-      </w:r>
-    </w:p>
-    <w:p>
-      <w:pPr>
-        <w:ind w:firstLine="360"/>
-        <w:jc w:val="both"/>
-        <w:rPr>
-          <w:sz w:val="28"/>
-          <w:szCs w:val="28"/>
-        </w:rPr>
-      </w:pPr>
-    </w:p>
-    <w:p>
-      <w:pPr>
-        <w:ind w:firstLine="360"/>
-        <w:jc w:val="center"/>
-        <w:rPr>
-          <w:sz w:val="28"/>
-          <w:szCs w:val="28"/>
-        </w:rPr>
-      </w:pPr>
-      <w:r>
-        <w:rPr>
-          <w:noProof/>
-          <w:sz w:val="28"/>
-          <w:szCs w:val="28"/>
-          <w:lang w:val="ro-RO" w:eastAsia="ro-RO"/>
-        </w:rPr>
-        <w:pict>
-          <v:shape id="_x0000_i1028" type="#_x0000_t75" style="width:129.95pt;height:230.95pt">
-            <v:imagedata r:id="rId17" o:title="Screenshot_2015-01-14-14-36-01"/>
-          </v:shape>
-        </w:pict>
-      </w:r>
-      <w:r>
-        <w:rPr>
-          <w:noProof/>
-          <w:sz w:val="28"/>
-          <w:szCs w:val="28"/>
-          <w:lang w:val="ro-RO" w:eastAsia="ro-RO"/>
-        </w:rPr>
         <w:drawing>
           <wp:inline distT="0" distB="0" distL="0" distR="0">
-            <wp:extent cx="1669017" cy="2897579"/>
-            <wp:effectExtent l="19050" t="0" r="7383" b="0"/>
-            <wp:docPr id="10" name="Picture 10" descr="Screenshot_2015-01-14-14-29-27"/>
+            <wp:extent cx="2185427" cy="3880943"/>
+            <wp:effectExtent l="19050" t="0" r="5323" b="0"/>
+            <wp:docPr id="5" name="Picture 25" descr="C:\Users\Lau\AppData\Local\Microsoft\Windows\INetCache\Content.Word\Screenshot_2015-01-15-23-40-52.png"/>
             <wp:cNvGraphicFramePr>
               <a:graphicFrameLocks xmlns:a="http://schemas.openxmlformats.org/drawingml/2006/main" noChangeAspect="1"/>
             </wp:cNvGraphicFramePr>
@@ -2497,13 +1334,13 @@
               <a:graphicData uri="http://schemas.openxmlformats.org/drawingml/2006/picture">
                 <pic:pic xmlns:pic="http://schemas.openxmlformats.org/drawingml/2006/picture">
                   <pic:nvPicPr>
-                    <pic:cNvPr id="0" name="Picture 10" descr="Screenshot_2015-01-14-14-29-27"/>
+                    <pic:cNvPr id="0" name="Picture 25" descr="C:\Users\Lau\AppData\Local\Microsoft\Windows\INetCache\Content.Word\Screenshot_2015-01-15-23-40-52.png"/>
                     <pic:cNvPicPr>
                       <a:picLocks noChangeAspect="1" noChangeArrowheads="1"/>
                     </pic:cNvPicPr>
                   </pic:nvPicPr>
                   <pic:blipFill>
-                    <a:blip r:embed="rId18" cstate="print"/>
+                    <a:blip r:embed="rId15" cstate="print"/>
                     <a:srcRect/>
                     <a:stretch>
                       <a:fillRect/>
@@ -2512,7 +1349,7 @@
                   <pic:spPr bwMode="auto">
                     <a:xfrm>
                       <a:off x="0" y="0"/>
-                      <a:ext cx="1669299" cy="2898069"/>
+                      <a:ext cx="2186613" cy="3883049"/>
                     </a:xfrm>
                     <a:prstGeom prst="rect">
                       <a:avLst/>
@@ -2546,6 +1383,339 @@
           <w:sz w:val="28"/>
           <w:szCs w:val="28"/>
         </w:rPr>
+        <w:t xml:space="preserve">The interests layout consists of 3 </w:t>
+      </w:r>
+      <w:r>
+        <w:rPr>
+          <w:sz w:val="28"/>
+          <w:szCs w:val="28"/>
+        </w:rPr>
+        <w:t>fragments</w:t>
+      </w:r>
+      <w:r>
+        <w:rPr>
+          <w:sz w:val="28"/>
+          <w:szCs w:val="28"/>
+        </w:rPr>
+        <w:t>: Movies</w:t>
+      </w:r>
+      <w:r>
+        <w:rPr>
+          <w:sz w:val="28"/>
+          <w:szCs w:val="28"/>
+        </w:rPr>
+        <w:t>Fragment</w:t>
+      </w:r>
+      <w:r>
+        <w:rPr>
+          <w:sz w:val="28"/>
+          <w:szCs w:val="28"/>
+        </w:rPr>
+        <w:t>, Music</w:t>
+      </w:r>
+      <w:r>
+        <w:rPr>
+          <w:sz w:val="28"/>
+          <w:szCs w:val="28"/>
+        </w:rPr>
+        <w:t>Fragment</w:t>
+      </w:r>
+      <w:r>
+        <w:rPr>
+          <w:sz w:val="28"/>
+          <w:szCs w:val="28"/>
+        </w:rPr>
+        <w:t xml:space="preserve"> and ProgrammingLanguages</w:t>
+      </w:r>
+      <w:r>
+        <w:rPr>
+          <w:sz w:val="28"/>
+          <w:szCs w:val="28"/>
+        </w:rPr>
+        <w:t>Fragment</w:t>
+      </w:r>
+      <w:r>
+        <w:rPr>
+          <w:sz w:val="28"/>
+          <w:szCs w:val="28"/>
+        </w:rPr>
+        <w:t xml:space="preserve">. </w:t>
+      </w:r>
+      <w:r>
+        <w:rPr>
+          <w:sz w:val="28"/>
+          <w:szCs w:val="28"/>
+        </w:rPr>
+        <w:t xml:space="preserve">Each of them has is connected to an individual layout and for each calss with a fragment there is a dynamical request to retrieve the users’ data from the database. </w:t>
+      </w:r>
+      <w:r>
+        <w:rPr>
+          <w:sz w:val="28"/>
+          <w:szCs w:val="28"/>
+        </w:rPr>
+        <w:t>These views offer a set of checkboxes with options such as: Titanic, Hunger Games, Casablanca or Hard Rock, R&amp;B, Dance and What is that?, C/C++/C#/anything C, Pything/Perl/Ruby/PHP/Web/web/WEB, Java?Java.JAVA . The options the user selects are then sent via a JSON back to the Homepage using the “SEND INTERESTS” button.</w:t>
+      </w:r>
+    </w:p>
+    <w:p>
+      <w:pPr>
+        <w:ind w:firstLine="567"/>
+        <w:jc w:val="both"/>
+        <w:rPr>
+          <w:sz w:val="28"/>
+          <w:szCs w:val="28"/>
+        </w:rPr>
+      </w:pPr>
+      <w:r>
+        <w:rPr>
+          <w:sz w:val="28"/>
+          <w:szCs w:val="28"/>
+        </w:rPr>
+        <w:t xml:space="preserve">The </w:t>
+      </w:r>
+      <w:r>
+        <w:rPr>
+          <w:sz w:val="28"/>
+          <w:szCs w:val="28"/>
+        </w:rPr>
+        <w:t xml:space="preserve">ViewInterests </w:t>
+      </w:r>
+      <w:r>
+        <w:rPr>
+          <w:sz w:val="28"/>
+          <w:szCs w:val="28"/>
+        </w:rPr>
+        <w:t xml:space="preserve">layout is generated using a JSON stored internally in a text file named interests.txt in the assets folder. When the </w:t>
+      </w:r>
+      <w:r>
+        <w:rPr>
+          <w:sz w:val="28"/>
+          <w:szCs w:val="28"/>
+        </w:rPr>
+        <w:t>Change</w:t>
+      </w:r>
+      <w:r>
+        <w:rPr>
+          <w:sz w:val="28"/>
+          <w:szCs w:val="28"/>
+        </w:rPr>
+        <w:t>Interests activity is accessed, the layout is generated automatically based on the information found in that file. This way, the interest information can be changed easily</w:t>
+      </w:r>
+      <w:r>
+        <w:rPr>
+          <w:sz w:val="28"/>
+          <w:szCs w:val="28"/>
+        </w:rPr>
+        <w:t xml:space="preserve"> and stored dynamically in different fragments of the screen</w:t>
+      </w:r>
+      <w:r>
+        <w:rPr>
+          <w:sz w:val="28"/>
+          <w:szCs w:val="28"/>
+        </w:rPr>
+        <w:t xml:space="preserve">. </w:t>
+      </w:r>
+    </w:p>
+    <w:p>
+      <w:pPr>
+        <w:ind w:firstLine="567"/>
+        <w:jc w:val="both"/>
+        <w:rPr>
+          <w:sz w:val="28"/>
+          <w:szCs w:val="28"/>
+        </w:rPr>
+      </w:pPr>
+      <w:r>
+        <w:rPr>
+          <w:sz w:val="28"/>
+          <w:szCs w:val="28"/>
+        </w:rPr>
+        <w:t xml:space="preserve">After the layout is generated, the user can select his/her interests by using the CheckBoxes provided for each category. When the “Save Interests” button is pressed, the onClickButtonListener saves the choices the user made in the </w:t>
+      </w:r>
+      <w:r>
+        <w:rPr>
+          <w:sz w:val="28"/>
+          <w:szCs w:val="28"/>
+        </w:rPr>
+        <w:lastRenderedPageBreak/>
+        <w:t>“Interests” table on Parse in the column interests of type String,  and is redirected back to the Home activity.</w:t>
+      </w:r>
+    </w:p>
+    <w:p>
+      <w:pPr>
+        <w:ind w:firstLine="567"/>
+        <w:jc w:val="both"/>
+        <w:rPr>
+          <w:sz w:val="28"/>
+          <w:szCs w:val="28"/>
+        </w:rPr>
+      </w:pPr>
+      <w:r>
+        <w:rPr>
+          <w:sz w:val="28"/>
+          <w:szCs w:val="28"/>
+        </w:rPr>
+        <w:t>If there were changes made in the interests section, the interests data is retrieved from the Parse table using a ParseQuery</w:t>
+      </w:r>
+      <w:r>
+        <w:rPr>
+          <w:rFonts w:cs="Helvetica"/>
+          <w:color w:val="000000"/>
+          <w:sz w:val="28"/>
+          <w:szCs w:val="28"/>
+          <w:shd w:val="clear" w:color="auto" w:fill="FFFFFF"/>
+        </w:rPr>
+        <w:t xml:space="preserve">. </w:t>
+      </w:r>
+      <w:r>
+        <w:rPr>
+          <w:sz w:val="28"/>
+          <w:szCs w:val="28"/>
+        </w:rPr>
+        <w:t>The general pattern is to create a ParseQuery, put conditions on it, and then retrieve a List of matching ParseObjects using the findInBackground method with a FindCallback. For example, we retrieved the interests column, by using the whereEqualTo method to constrain the value for the  username.</w:t>
+      </w:r>
+    </w:p>
+    <w:p>
+      <w:pPr>
+        <w:ind w:firstLine="360"/>
+        <w:jc w:val="both"/>
+        <w:rPr>
+          <w:sz w:val="28"/>
+          <w:szCs w:val="28"/>
+        </w:rPr>
+      </w:pPr>
+    </w:p>
+    <w:p>
+      <w:pPr>
+        <w:ind w:firstLine="360"/>
+        <w:jc w:val="center"/>
+        <w:rPr>
+          <w:sz w:val="28"/>
+          <w:szCs w:val="28"/>
+        </w:rPr>
+      </w:pPr>
+      <w:r>
+        <w:rPr>
+          <w:b/>
+          <w:noProof/>
+          <w:sz w:val="28"/>
+          <w:szCs w:val="28"/>
+          <w:lang w:val="ro-RO" w:eastAsia="ro-RO"/>
+        </w:rPr>
+        <w:drawing>
+          <wp:inline distT="0" distB="0" distL="0" distR="0">
+            <wp:extent cx="1679122" cy="2921626"/>
+            <wp:effectExtent l="19050" t="0" r="0" b="0"/>
+            <wp:docPr id="20" name="Picture 20" descr="C:\Users\Lau\AppData\Local\Microsoft\Windows\INetCache\Content.Word\Screenshot_2015-01-15-23-41-01.png"/>
+            <wp:cNvGraphicFramePr>
+              <a:graphicFrameLocks xmlns:a="http://schemas.openxmlformats.org/drawingml/2006/main" noChangeAspect="1"/>
+            </wp:cNvGraphicFramePr>
+            <a:graphic xmlns:a="http://schemas.openxmlformats.org/drawingml/2006/main">
+              <a:graphicData uri="http://schemas.openxmlformats.org/drawingml/2006/picture">
+                <pic:pic xmlns:pic="http://schemas.openxmlformats.org/drawingml/2006/picture">
+                  <pic:nvPicPr>
+                    <pic:cNvPr id="0" name="Picture 20" descr="C:\Users\Lau\AppData\Local\Microsoft\Windows\INetCache\Content.Word\Screenshot_2015-01-15-23-41-01.png"/>
+                    <pic:cNvPicPr>
+                      <a:picLocks noChangeAspect="1" noChangeArrowheads="1"/>
+                    </pic:cNvPicPr>
+                  </pic:nvPicPr>
+                  <pic:blipFill>
+                    <a:blip r:embed="rId16" cstate="print"/>
+                    <a:srcRect/>
+                    <a:stretch>
+                      <a:fillRect/>
+                    </a:stretch>
+                  </pic:blipFill>
+                  <pic:spPr bwMode="auto">
+                    <a:xfrm>
+                      <a:off x="0" y="0"/>
+                      <a:ext cx="1679085" cy="2921561"/>
+                    </a:xfrm>
+                    <a:prstGeom prst="rect">
+                      <a:avLst/>
+                    </a:prstGeom>
+                    <a:noFill/>
+                    <a:ln w="9525">
+                      <a:noFill/>
+                      <a:miter lim="800000"/>
+                      <a:headEnd/>
+                      <a:tailEnd/>
+                    </a:ln>
+                  </pic:spPr>
+                </pic:pic>
+              </a:graphicData>
+            </a:graphic>
+          </wp:inline>
+        </w:drawing>
+      </w:r>
+      <w:r>
+        <w:rPr>
+          <w:b/>
+          <w:noProof/>
+          <w:sz w:val="28"/>
+          <w:szCs w:val="28"/>
+          <w:lang w:val="ro-RO" w:eastAsia="ro-RO"/>
+        </w:rPr>
+        <w:drawing>
+          <wp:inline distT="0" distB="0" distL="0" distR="0">
+            <wp:extent cx="1655370" cy="2939467"/>
+            <wp:effectExtent l="19050" t="0" r="1980" b="0"/>
+            <wp:docPr id="22" name="Picture 22" descr="C:\Users\Lau\AppData\Local\Microsoft\Windows\INetCache\Content.Word\Screenshot_2015-01-15-23-41-08.png"/>
+            <wp:cNvGraphicFramePr>
+              <a:graphicFrameLocks xmlns:a="http://schemas.openxmlformats.org/drawingml/2006/main" noChangeAspect="1"/>
+            </wp:cNvGraphicFramePr>
+            <a:graphic xmlns:a="http://schemas.openxmlformats.org/drawingml/2006/main">
+              <a:graphicData uri="http://schemas.openxmlformats.org/drawingml/2006/picture">
+                <pic:pic xmlns:pic="http://schemas.openxmlformats.org/drawingml/2006/picture">
+                  <pic:nvPicPr>
+                    <pic:cNvPr id="0" name="Picture 22" descr="C:\Users\Lau\AppData\Local\Microsoft\Windows\INetCache\Content.Word\Screenshot_2015-01-15-23-41-08.png"/>
+                    <pic:cNvPicPr>
+                      <a:picLocks noChangeAspect="1" noChangeArrowheads="1"/>
+                    </pic:cNvPicPr>
+                  </pic:nvPicPr>
+                  <pic:blipFill>
+                    <a:blip r:embed="rId17" cstate="print"/>
+                    <a:srcRect/>
+                    <a:stretch>
+                      <a:fillRect/>
+                    </a:stretch>
+                  </pic:blipFill>
+                  <pic:spPr bwMode="auto">
+                    <a:xfrm>
+                      <a:off x="0" y="0"/>
+                      <a:ext cx="1655357" cy="2939444"/>
+                    </a:xfrm>
+                    <a:prstGeom prst="rect">
+                      <a:avLst/>
+                    </a:prstGeom>
+                    <a:noFill/>
+                    <a:ln w="9525">
+                      <a:noFill/>
+                      <a:miter lim="800000"/>
+                      <a:headEnd/>
+                      <a:tailEnd/>
+                    </a:ln>
+                  </pic:spPr>
+                </pic:pic>
+              </a:graphicData>
+            </a:graphic>
+          </wp:inline>
+        </w:drawing>
+      </w:r>
+    </w:p>
+    <w:p>
+      <w:pPr>
+        <w:ind w:firstLine="567"/>
+        <w:jc w:val="both"/>
+        <w:rPr>
+          <w:sz w:val="28"/>
+          <w:szCs w:val="28"/>
+        </w:rPr>
+      </w:pPr>
+      <w:r>
+        <w:rPr>
+          <w:sz w:val="28"/>
+          <w:szCs w:val="28"/>
+        </w:rPr>
         <w:t xml:space="preserve"> </w:t>
       </w:r>
       <w:r>
@@ -2553,87 +1723,7 @@
           <w:sz w:val="28"/>
           <w:szCs w:val="28"/>
         </w:rPr>
-        <w:t xml:space="preserve">When the SAVE INTERESTS button is clicked, the </w:t>
-      </w:r>
-      <w:proofErr w:type="spellStart"/>
-      <w:r>
-        <w:rPr>
-          <w:sz w:val="28"/>
-          <w:szCs w:val="28"/>
-        </w:rPr>
-        <w:t>onSave</w:t>
-      </w:r>
-      <w:proofErr w:type="spellEnd"/>
-      <w:r>
-        <w:rPr>
-          <w:sz w:val="28"/>
-          <w:szCs w:val="28"/>
-        </w:rPr>
-        <w:t xml:space="preserve"> method is called and it checks if either of the checkboxes is clicked. When one is clicked a new </w:t>
-      </w:r>
-      <w:proofErr w:type="spellStart"/>
-      <w:r>
-        <w:rPr>
-          <w:sz w:val="28"/>
-          <w:szCs w:val="28"/>
-        </w:rPr>
-        <w:t>JSONObject</w:t>
-      </w:r>
-      <w:proofErr w:type="spellEnd"/>
-      <w:r>
-        <w:rPr>
-          <w:sz w:val="28"/>
-          <w:szCs w:val="28"/>
-        </w:rPr>
-        <w:t xml:space="preserve"> of type X is created and it receives the required information. For instance if Hunger Games is clicked we find out because </w:t>
-      </w:r>
-      <w:proofErr w:type="gramStart"/>
-      <w:r>
-        <w:rPr>
-          <w:sz w:val="28"/>
-          <w:szCs w:val="28"/>
-        </w:rPr>
-        <w:t>movies.2ischkec(</w:t>
-      </w:r>
-      <w:proofErr w:type="gramEnd"/>
-      <w:r>
-        <w:rPr>
-          <w:sz w:val="28"/>
-          <w:szCs w:val="28"/>
-        </w:rPr>
-        <w:t xml:space="preserve">) will return true and we create a </w:t>
-      </w:r>
-      <w:proofErr w:type="spellStart"/>
-      <w:r>
-        <w:rPr>
-          <w:sz w:val="28"/>
-          <w:szCs w:val="28"/>
-        </w:rPr>
-        <w:t>JSONObject</w:t>
-      </w:r>
-      <w:proofErr w:type="spellEnd"/>
-      <w:r>
-        <w:rPr>
-          <w:sz w:val="28"/>
-          <w:szCs w:val="28"/>
-        </w:rPr>
-        <w:t xml:space="preserve"> movies where we put “Hunger Games”. If any change has made we create a </w:t>
-      </w:r>
-      <w:proofErr w:type="spellStart"/>
-      <w:r>
-        <w:rPr>
-          <w:sz w:val="28"/>
-          <w:szCs w:val="28"/>
-        </w:rPr>
-        <w:t>ParseObject</w:t>
-      </w:r>
-      <w:proofErr w:type="spellEnd"/>
-      <w:r>
-        <w:rPr>
-          <w:sz w:val="28"/>
-          <w:szCs w:val="28"/>
-        </w:rPr>
-        <w:t xml:space="preserve"> and for the current user we put in the “interest” column the new data. </w:t>
+        <w:t xml:space="preserve">When the SAVE INTERESTS button is clicked, the onSave method is called and it checks if either of the checkboxes is clicked. When one is clicked a new JSONObject of type X is created and it receives the required information. For instance if Hunger Games is clicked we find out because movies.2ischkec() will return true and we create a JSONObject movies where we put “Hunger Games”. If any change has made we create a ParseObject and for the current user we put in the “interest” column the new data. </w:t>
       </w:r>
     </w:p>
     <w:p>
@@ -2667,6 +1757,7 @@
           <w:sz w:val="28"/>
           <w:szCs w:val="28"/>
         </w:rPr>
+        <w:lastRenderedPageBreak/>
         <w:t>There is no need for a save profile button as the information stored on the homepage is generated dynamically (for the weather info) or saved previously (in the Interests activity).</w:t>
       </w:r>
     </w:p>
@@ -2717,7 +1808,6 @@
           <w:sz w:val="28"/>
           <w:szCs w:val="28"/>
         </w:rPr>
-        <w:lastRenderedPageBreak/>
         <w:t>We spend some time debugging several crashes of the homepage because we didn’t exactly understand the JSON response received from the external API. This led us to further improve some validation tests, like checking for the internet connection, and draw some awareness on throwing and catching exceptions in order to inform the user about what a possible cause of the problem might be. A conclusion would be that it can be tricky to process information received from third parties.</w:t>
       </w:r>
     </w:p>
@@ -2818,7 +1908,7 @@
           <w:szCs w:val="28"/>
         </w:rPr>
       </w:pPr>
-      <w:hyperlink r:id="rId19" w:history="1">
+      <w:hyperlink r:id="rId18" w:history="1">
         <w:r>
           <w:rPr>
             <w:rStyle w:val="Hyperlink"/>
@@ -2849,7 +1939,7 @@
           <w:szCs w:val="28"/>
         </w:rPr>
       </w:pPr>
-      <w:hyperlink r:id="rId20" w:history="1">
+      <w:hyperlink r:id="rId19" w:history="1">
         <w:r>
           <w:rPr>
             <w:rStyle w:val="Hyperlink"/>
@@ -2880,7 +1970,7 @@
           <w:szCs w:val="28"/>
         </w:rPr>
       </w:pPr>
-      <w:hyperlink r:id="rId21" w:history="1">
+      <w:hyperlink r:id="rId20" w:history="1">
         <w:r>
           <w:rPr>
             <w:rStyle w:val="Hyperlink"/>
@@ -2932,7 +2022,7 @@
           <w:szCs w:val="28"/>
         </w:rPr>
       </w:pPr>
-      <w:hyperlink r:id="rId22" w:history="1">
+      <w:hyperlink r:id="rId21" w:history="1">
         <w:r>
           <w:rPr>
             <w:rStyle w:val="Hyperlink"/>
@@ -2961,33 +2051,8 @@
           <w:sz w:val="28"/>
           <w:szCs w:val="28"/>
         </w:rPr>
-        <w:t xml:space="preserve">of the response received from the </w:t>
-      </w:r>
-      <w:proofErr w:type="spellStart"/>
-      <w:r>
-        <w:rPr>
-          <w:sz w:val="28"/>
-          <w:szCs w:val="28"/>
-        </w:rPr>
-        <w:t>OpenWeatherMap</w:t>
-      </w:r>
-      <w:proofErr w:type="spellEnd"/>
-      <w:r>
-        <w:rPr>
-          <w:sz w:val="28"/>
-          <w:szCs w:val="28"/>
-        </w:rPr>
-        <w:t xml:space="preserve"> </w:t>
-      </w:r>
-      <w:proofErr w:type="spellStart"/>
-      <w:r>
-        <w:rPr>
-          <w:sz w:val="28"/>
-          <w:szCs w:val="28"/>
-        </w:rPr>
-        <w:t>api</w:t>
-      </w:r>
-      <w:proofErr w:type="spellEnd"/>
+        <w:t>of the response received from the OpenWeatherMap api</w:t>
+      </w:r>
     </w:p>
     <w:sectPr>
       <w:pgSz w:w="12240" w:h="15840"/>
@@ -3827,7 +2892,7 @@
   <a:extraClrSchemeLst/>
   <a:extLst>
     <a:ext uri="{05A4C25C-085E-4340-85A3-A5531E510DB2}">
-      <thm15:themeFamily xmlns:thm15="http://schemas.microsoft.com/office/thememl/2012/main" xmlns="" name="Office Theme" id="{62F939B6-93AF-4DB8-9C6B-D6C7DFDC589F}" vid="{4A3C46E8-61CC-4603-A589-7422A47A8E4A}"/>
+      <thm15:themeFamily xmlns="" xmlns:thm15="http://schemas.microsoft.com/office/thememl/2012/main" name="Office Theme" id="{62F939B6-93AF-4DB8-9C6B-D6C7DFDC589F}" vid="{4A3C46E8-61CC-4603-A589-7422A47A8E4A}"/>
     </a:ext>
   </a:extLst>
 </a:theme>

</xml_diff>

<commit_message>
printscreen with parse dabatase
</commit_message>
<xml_diff>
--- a/Documentation.docx
+++ b/Documentation.docx
@@ -729,7 +729,7 @@
                     </pic:cNvPicPr>
                   </pic:nvPicPr>
                   <pic:blipFill>
-                    <a:blip r:embed="rId5" cstate="print"/>
+                    <a:blip r:embed="rId6" cstate="print"/>
                     <a:srcRect/>
                     <a:stretch>
                       <a:fillRect/>
@@ -785,7 +785,7 @@
             <o:lock v:ext="edit" aspectratio="t"/>
           </v:shapetype>
           <v:shape id="_x0000_i1025" type="#_x0000_t75" style="width:148.7pt;height:262.75pt">
-            <v:imagedata r:id="rId6" o:title="Screenshot_2015-01-14-14-12-24"/>
+            <v:imagedata r:id="rId7" o:title="Screenshot_2015-01-14-14-12-24"/>
           </v:shape>
         </w:pict>
       </w:r>
@@ -985,6 +985,104 @@
     <w:p>
       <w:pPr>
         <w:ind w:firstLine="567"/>
+        <w:jc w:val="both"/>
+        <w:rPr>
+          <w:sz w:val="28"/>
+          <w:szCs w:val="28"/>
+        </w:rPr>
+      </w:pPr>
+      <w:r>
+        <w:rPr>
+          <w:sz w:val="28"/>
+          <w:szCs w:val="28"/>
+        </w:rPr>
+        <w:t xml:space="preserve">Below we have a </w:t>
+      </w:r>
+      <w:proofErr w:type="spellStart"/>
+      <w:r>
+        <w:rPr>
+          <w:sz w:val="28"/>
+          <w:szCs w:val="28"/>
+        </w:rPr>
+        <w:t>printscreen</w:t>
+      </w:r>
+      <w:proofErr w:type="spellEnd"/>
+      <w:r>
+        <w:rPr>
+          <w:sz w:val="28"/>
+          <w:szCs w:val="28"/>
+        </w:rPr>
+        <w:t xml:space="preserve"> with the data stored in the database when a new user is created.</w:t>
+      </w:r>
+    </w:p>
+    <w:p>
+      <w:pPr>
+        <w:tabs>
+          <w:tab w:val="left" w:pos="-709"/>
+        </w:tabs>
+        <w:ind w:left="-709"/>
+        <w:jc w:val="both"/>
+        <w:rPr>
+          <w:sz w:val="28"/>
+          <w:szCs w:val="28"/>
+        </w:rPr>
+      </w:pPr>
+      <w:r>
+        <w:rPr>
+          <w:sz w:val="28"/>
+          <w:szCs w:val="28"/>
+        </w:rPr>
+        <w:lastRenderedPageBreak/>
+        <w:drawing>
+          <wp:inline distT="0" distB="0" distL="0" distR="0">
+            <wp:extent cx="7003267" cy="3644022"/>
+            <wp:effectExtent l="19050" t="0" r="7133" b="0"/>
+            <wp:docPr id="6" name="Picture 4"/>
+            <wp:cNvGraphicFramePr>
+              <a:graphicFrameLocks xmlns:a="http://schemas.openxmlformats.org/drawingml/2006/main" noChangeAspect="1"/>
+            </wp:cNvGraphicFramePr>
+            <a:graphic xmlns:a="http://schemas.openxmlformats.org/drawingml/2006/main">
+              <a:graphicData uri="http://schemas.openxmlformats.org/drawingml/2006/picture">
+                <pic:pic xmlns:pic="http://schemas.openxmlformats.org/drawingml/2006/picture">
+                  <pic:nvPicPr>
+                    <pic:cNvPr id="0" name="Picture 4"/>
+                    <pic:cNvPicPr>
+                      <a:picLocks noChangeAspect="1" noChangeArrowheads="1"/>
+                    </pic:cNvPicPr>
+                  </pic:nvPicPr>
+                  <pic:blipFill>
+                    <a:blip r:embed="rId8" cstate="print"/>
+                    <a:srcRect/>
+                    <a:stretch>
+                      <a:fillRect/>
+                    </a:stretch>
+                  </pic:blipFill>
+                  <pic:spPr bwMode="auto">
+                    <a:xfrm>
+                      <a:off x="0" y="0"/>
+                      <a:ext cx="7013964" cy="3649588"/>
+                    </a:xfrm>
+                    <a:prstGeom prst="rect">
+                      <a:avLst/>
+                    </a:prstGeom>
+                    <a:noFill/>
+                    <a:ln w="9525">
+                      <a:noFill/>
+                      <a:miter lim="800000"/>
+                      <a:headEnd/>
+                      <a:tailEnd/>
+                    </a:ln>
+                  </pic:spPr>
+                </pic:pic>
+              </a:graphicData>
+            </a:graphic>
+          </wp:inline>
+        </w:drawing>
+      </w:r>
+    </w:p>
+    <w:p>
+      <w:pPr>
+        <w:ind w:firstLine="567"/>
         <w:jc w:val="center"/>
         <w:rPr>
           <w:sz w:val="28"/>
@@ -998,7 +1096,6 @@
           <w:szCs w:val="28"/>
           <w:lang w:val="ro-RO" w:eastAsia="ro-RO"/>
         </w:rPr>
-        <w:lastRenderedPageBreak/>
         <w:drawing>
           <wp:inline distT="0" distB="0" distL="0" distR="0">
             <wp:extent cx="2045301" cy="3645725"/>
@@ -1017,7 +1114,7 @@
                     </pic:cNvPicPr>
                   </pic:nvPicPr>
                   <pic:blipFill>
-                    <a:blip r:embed="rId7" cstate="print"/>
+                    <a:blip r:embed="rId9" cstate="print"/>
                     <a:srcRect/>
                     <a:stretch>
                       <a:fillRect/>
@@ -1071,7 +1168,7 @@
                     </pic:cNvPicPr>
                   </pic:nvPicPr>
                   <pic:blipFill>
-                    <a:blip r:embed="rId8" cstate="print"/>
+                    <a:blip r:embed="rId10" cstate="print"/>
                     <a:srcRect/>
                     <a:stretch>
                       <a:fillRect/>
@@ -1146,7 +1243,15 @@
           <w:sz w:val="28"/>
           <w:szCs w:val="28"/>
         </w:rPr>
-        <w:t xml:space="preserve"> of the format “Welcome, {</w:t>
+        <w:t xml:space="preserve"> of the format “Welcome, </w:t>
+      </w:r>
+      <w:r>
+        <w:rPr>
+          <w:sz w:val="28"/>
+          <w:szCs w:val="28"/>
+        </w:rPr>
+        <w:lastRenderedPageBreak/>
+        <w:t>{</w:t>
       </w:r>
       <w:proofErr w:type="spellStart"/>
       <w:r>
@@ -1416,7 +1521,6 @@
           <w:sz w:val="28"/>
           <w:szCs w:val="28"/>
         </w:rPr>
-        <w:lastRenderedPageBreak/>
         <w:t xml:space="preserve">Back on the homepage, this information is processed and displayed using the local </w:t>
       </w:r>
       <w:proofErr w:type="spellStart"/>
@@ -1581,6 +1685,7 @@
           <w:szCs w:val="28"/>
           <w:lang w:val="ro-RO" w:eastAsia="ro-RO"/>
         </w:rPr>
+        <w:lastRenderedPageBreak/>
         <w:drawing>
           <wp:inline distT="0" distB="0" distL="0" distR="0">
             <wp:extent cx="1698171" cy="3316343"/>
@@ -1599,7 +1704,7 @@
                     </pic:cNvPicPr>
                   </pic:nvPicPr>
                   <pic:blipFill>
-                    <a:blip r:embed="rId9" cstate="print"/>
+                    <a:blip r:embed="rId11" cstate="print"/>
                     <a:srcRect/>
                     <a:stretch>
                       <a:fillRect/>
@@ -1690,15 +1795,7 @@
           <w:sz w:val="28"/>
           <w:szCs w:val="28"/>
         </w:rPr>
-        <w:t xml:space="preserve"> event to trigger the validation course. If the two passwords are null the user is prompted with a toast that says that the two passwords must not be null. Also the two passwords must match in order for them to be saved. If the passwords correspond to the regulation then the new </w:t>
-      </w:r>
-      <w:r>
-        <w:rPr>
-          <w:sz w:val="28"/>
-          <w:szCs w:val="28"/>
-        </w:rPr>
-        <w:lastRenderedPageBreak/>
-        <w:t>password is set and the user can continue with his normal activity in the homepage.</w:t>
+        <w:t xml:space="preserve"> event to trigger the validation course. If the two passwords are null the user is prompted with a toast that says that the two passwords must not be null. Also the two passwords must match in order for them to be saved. If the passwords correspond to the regulation then the new password is set and the user can continue with his normal activity in the homepage.</w:t>
       </w:r>
     </w:p>
     <w:p>
@@ -1814,6 +1911,7 @@
           <w:szCs w:val="28"/>
           <w:lang w:val="ro-RO" w:eastAsia="ro-RO"/>
         </w:rPr>
+        <w:lastRenderedPageBreak/>
         <w:drawing>
           <wp:inline distT="0" distB="0" distL="0" distR="0">
             <wp:extent cx="2220595" cy="3930650"/>
@@ -1832,7 +1930,7 @@
                     </pic:cNvPicPr>
                   </pic:nvPicPr>
                   <pic:blipFill>
-                    <a:blip r:embed="rId10" cstate="print"/>
+                    <a:blip r:embed="rId12" cstate="print"/>
                     <a:srcRect/>
                     <a:stretch>
                       <a:fillRect/>
@@ -1961,7 +2059,7 @@
         <w:lastRenderedPageBreak/>
         <w:pict>
           <v:shape id="_x0000_i1026" type="#_x0000_t75" style="width:163.65pt;height:289.85pt">
-            <v:imagedata r:id="rId11" o:title="Screenshot_2015-01-15-23-16-20"/>
+            <v:imagedata r:id="rId13" o:title="Screenshot_2015-01-15-23-16-20"/>
           </v:shape>
         </w:pict>
       </w:r>
@@ -1990,7 +2088,7 @@
                     </pic:cNvPicPr>
                   </pic:nvPicPr>
                   <pic:blipFill>
-                    <a:blip r:embed="rId12" cstate="print"/>
+                    <a:blip r:embed="rId14" cstate="print"/>
                     <a:srcRect/>
                     <a:stretch>
                       <a:fillRect/>
@@ -2080,6 +2178,101 @@
     <w:p>
       <w:pPr>
         <w:ind w:firstLine="567"/>
+        <w:jc w:val="both"/>
+        <w:rPr>
+          <w:sz w:val="28"/>
+          <w:szCs w:val="28"/>
+        </w:rPr>
+      </w:pPr>
+      <w:r>
+        <w:rPr>
+          <w:sz w:val="28"/>
+          <w:szCs w:val="28"/>
+        </w:rPr>
+        <w:t xml:space="preserve">Below we have a </w:t>
+      </w:r>
+      <w:proofErr w:type="spellStart"/>
+      <w:r>
+        <w:rPr>
+          <w:sz w:val="28"/>
+          <w:szCs w:val="28"/>
+        </w:rPr>
+        <w:t>printscreen</w:t>
+      </w:r>
+      <w:proofErr w:type="spellEnd"/>
+      <w:r>
+        <w:rPr>
+          <w:sz w:val="28"/>
+          <w:szCs w:val="28"/>
+        </w:rPr>
+        <w:t xml:space="preserve"> with how the table was modified when we tried to insert various data in the edit link section.</w:t>
+      </w:r>
+    </w:p>
+    <w:p>
+      <w:pPr>
+        <w:ind w:left="-567"/>
+        <w:jc w:val="both"/>
+        <w:rPr>
+          <w:sz w:val="28"/>
+          <w:szCs w:val="28"/>
+        </w:rPr>
+      </w:pPr>
+      <w:r>
+        <w:rPr>
+          <w:sz w:val="28"/>
+          <w:szCs w:val="28"/>
+        </w:rPr>
+        <w:lastRenderedPageBreak/>
+        <w:drawing>
+          <wp:inline distT="0" distB="0" distL="0" distR="0">
+            <wp:extent cx="6823917" cy="3835270"/>
+            <wp:effectExtent l="19050" t="0" r="0" b="0"/>
+            <wp:docPr id="8" name="Picture 7"/>
+            <wp:cNvGraphicFramePr>
+              <a:graphicFrameLocks xmlns:a="http://schemas.openxmlformats.org/drawingml/2006/main" noChangeAspect="1"/>
+            </wp:cNvGraphicFramePr>
+            <a:graphic xmlns:a="http://schemas.openxmlformats.org/drawingml/2006/main">
+              <a:graphicData uri="http://schemas.openxmlformats.org/drawingml/2006/picture">
+                <pic:pic xmlns:pic="http://schemas.openxmlformats.org/drawingml/2006/picture">
+                  <pic:nvPicPr>
+                    <pic:cNvPr id="0" name="Picture 7"/>
+                    <pic:cNvPicPr>
+                      <a:picLocks noChangeAspect="1" noChangeArrowheads="1"/>
+                    </pic:cNvPicPr>
+                  </pic:nvPicPr>
+                  <pic:blipFill>
+                    <a:blip r:embed="rId15" cstate="print"/>
+                    <a:srcRect/>
+                    <a:stretch>
+                      <a:fillRect/>
+                    </a:stretch>
+                  </pic:blipFill>
+                  <pic:spPr bwMode="auto">
+                    <a:xfrm>
+                      <a:off x="0" y="0"/>
+                      <a:ext cx="6823917" cy="3835270"/>
+                    </a:xfrm>
+                    <a:prstGeom prst="rect">
+                      <a:avLst/>
+                    </a:prstGeom>
+                    <a:noFill/>
+                    <a:ln w="9525">
+                      <a:noFill/>
+                      <a:miter lim="800000"/>
+                      <a:headEnd/>
+                      <a:tailEnd/>
+                    </a:ln>
+                  </pic:spPr>
+                </pic:pic>
+              </a:graphicData>
+            </a:graphic>
+          </wp:inline>
+        </w:drawing>
+      </w:r>
+    </w:p>
+    <w:p>
+      <w:pPr>
+        <w:ind w:firstLine="567"/>
         <w:jc w:val="center"/>
         <w:rPr>
           <w:sz w:val="28"/>
@@ -2091,10 +2284,9 @@
           <w:sz w:val="28"/>
           <w:szCs w:val="28"/>
         </w:rPr>
-        <w:lastRenderedPageBreak/>
         <w:pict>
           <v:shape id="_x0000_i1027" type="#_x0000_t75" style="width:161.75pt;height:288.95pt">
-            <v:imagedata r:id="rId13" o:title="Screenshot_2015-01-15-23-15-55"/>
+            <v:imagedata r:id="rId16" o:title="Screenshot_2015-01-15-23-15-55"/>
           </v:shape>
         </w:pict>
       </w:r>
@@ -2123,7 +2315,7 @@
                     </pic:cNvPicPr>
                   </pic:nvPicPr>
                   <pic:blipFill>
-                    <a:blip r:embed="rId14" cstate="print"/>
+                    <a:blip r:embed="rId17" cstate="print"/>
                     <a:srcRect/>
                     <a:stretch>
                       <a:fillRect/>
@@ -2182,7 +2374,15 @@
           <w:sz w:val="28"/>
           <w:szCs w:val="28"/>
         </w:rPr>
-        <w:t xml:space="preserve"> activity that prompts the user to an </w:t>
+        <w:t xml:space="preserve"> activity that prompts the </w:t>
+      </w:r>
+      <w:r>
+        <w:rPr>
+          <w:sz w:val="28"/>
+          <w:szCs w:val="28"/>
+        </w:rPr>
+        <w:lastRenderedPageBreak/>
+        <w:t xml:space="preserve">user to an </w:t>
       </w:r>
       <w:proofErr w:type="spellStart"/>
       <w:r>
@@ -2218,7 +2418,6 @@
           <w:szCs w:val="28"/>
           <w:lang w:val="ro-RO" w:eastAsia="ro-RO"/>
         </w:rPr>
-        <w:lastRenderedPageBreak/>
         <w:drawing>
           <wp:inline distT="0" distB="0" distL="0" distR="0">
             <wp:extent cx="2185427" cy="3880943"/>
@@ -2237,7 +2436,7 @@
                     </pic:cNvPicPr>
                   </pic:nvPicPr>
                   <pic:blipFill>
-                    <a:blip r:embed="rId15" cstate="print"/>
+                    <a:blip r:embed="rId18" cstate="print"/>
                     <a:srcRect/>
                     <a:stretch>
                       <a:fillRect/>
@@ -2535,6 +2734,7 @@
           <w:sz w:val="28"/>
           <w:szCs w:val="28"/>
         </w:rPr>
+        <w:lastRenderedPageBreak/>
         <w:t xml:space="preserve">After the layout is generated, the user can select his/her interests by using the </w:t>
       </w:r>
       <w:proofErr w:type="spellStart"/>
@@ -2567,15 +2767,7 @@
           <w:sz w:val="28"/>
           <w:szCs w:val="28"/>
         </w:rPr>
-        <w:t xml:space="preserve"> saves the choices the user made in the </w:t>
-      </w:r>
-      <w:r>
-        <w:rPr>
-          <w:sz w:val="28"/>
-          <w:szCs w:val="28"/>
-        </w:rPr>
-        <w:lastRenderedPageBreak/>
-        <w:t>“Interests” table on Parse in the column interests of type String</w:t>
+        <w:t xml:space="preserve"> saves the choices the user made in the “Interests” table on Parse in the column interests of type String</w:t>
       </w:r>
       <w:proofErr w:type="gramStart"/>
       <w:r>
@@ -2751,6 +2943,100 @@
     </w:p>
     <w:p>
       <w:pPr>
+        <w:ind w:firstLine="567"/>
+        <w:jc w:val="both"/>
+        <w:rPr>
+          <w:sz w:val="28"/>
+          <w:szCs w:val="28"/>
+        </w:rPr>
+      </w:pPr>
+      <w:r>
+        <w:rPr>
+          <w:sz w:val="28"/>
+          <w:szCs w:val="28"/>
+        </w:rPr>
+        <w:t xml:space="preserve">Below we have a </w:t>
+      </w:r>
+      <w:proofErr w:type="spellStart"/>
+      <w:r>
+        <w:rPr>
+          <w:sz w:val="28"/>
+          <w:szCs w:val="28"/>
+        </w:rPr>
+        <w:t>printscreen</w:t>
+      </w:r>
+      <w:proofErr w:type="spellEnd"/>
+      <w:r>
+        <w:rPr>
+          <w:sz w:val="28"/>
+          <w:szCs w:val="28"/>
+        </w:rPr>
+        <w:t xml:space="preserve"> with the data stored over time when we inserted new interests for several users.</w:t>
+      </w:r>
+    </w:p>
+    <w:p>
+      <w:pPr>
+        <w:ind w:left="-567"/>
+        <w:jc w:val="both"/>
+        <w:rPr>
+          <w:sz w:val="28"/>
+          <w:szCs w:val="28"/>
+        </w:rPr>
+      </w:pPr>
+      <w:r>
+        <w:rPr>
+          <w:sz w:val="28"/>
+          <w:szCs w:val="28"/>
+        </w:rPr>
+        <w:drawing>
+          <wp:inline distT="0" distB="0" distL="0" distR="0">
+            <wp:extent cx="6719090" cy="3776353"/>
+            <wp:effectExtent l="19050" t="0" r="5560" b="0"/>
+            <wp:docPr id="11" name="Picture 10"/>
+            <wp:cNvGraphicFramePr>
+              <a:graphicFrameLocks xmlns:a="http://schemas.openxmlformats.org/drawingml/2006/main" noChangeAspect="1"/>
+            </wp:cNvGraphicFramePr>
+            <a:graphic xmlns:a="http://schemas.openxmlformats.org/drawingml/2006/main">
+              <a:graphicData uri="http://schemas.openxmlformats.org/drawingml/2006/picture">
+                <pic:pic xmlns:pic="http://schemas.openxmlformats.org/drawingml/2006/picture">
+                  <pic:nvPicPr>
+                    <pic:cNvPr id="0" name="Picture 10"/>
+                    <pic:cNvPicPr>
+                      <a:picLocks noChangeAspect="1" noChangeArrowheads="1"/>
+                    </pic:cNvPicPr>
+                  </pic:nvPicPr>
+                  <pic:blipFill>
+                    <a:blip r:embed="rId19" cstate="print"/>
+                    <a:srcRect/>
+                    <a:stretch>
+                      <a:fillRect/>
+                    </a:stretch>
+                  </pic:blipFill>
+                  <pic:spPr bwMode="auto">
+                    <a:xfrm>
+                      <a:off x="0" y="0"/>
+                      <a:ext cx="6719090" cy="3776353"/>
+                    </a:xfrm>
+                    <a:prstGeom prst="rect">
+                      <a:avLst/>
+                    </a:prstGeom>
+                    <a:noFill/>
+                    <a:ln w="9525">
+                      <a:noFill/>
+                      <a:miter lim="800000"/>
+                      <a:headEnd/>
+                      <a:tailEnd/>
+                    </a:ln>
+                  </pic:spPr>
+                </pic:pic>
+              </a:graphicData>
+            </a:graphic>
+          </wp:inline>
+        </w:drawing>
+      </w:r>
+    </w:p>
+    <w:p>
+      <w:pPr>
         <w:ind w:firstLine="360"/>
         <w:jc w:val="both"/>
         <w:rPr>
@@ -2776,6 +3062,7 @@
           <w:szCs w:val="28"/>
           <w:lang w:val="ro-RO" w:eastAsia="ro-RO"/>
         </w:rPr>
+        <w:lastRenderedPageBreak/>
         <w:drawing>
           <wp:inline distT="0" distB="0" distL="0" distR="0">
             <wp:extent cx="1679122" cy="2921626"/>
@@ -2794,7 +3081,7 @@
                     </pic:cNvPicPr>
                   </pic:nvPicPr>
                   <pic:blipFill>
-                    <a:blip r:embed="rId16" cstate="print"/>
+                    <a:blip r:embed="rId20" cstate="print"/>
                     <a:srcRect/>
                     <a:stretch>
                       <a:fillRect/>
@@ -2848,7 +3135,7 @@
                     </pic:cNvPicPr>
                   </pic:nvPicPr>
                   <pic:blipFill>
-                    <a:blip r:embed="rId17" cstate="print"/>
+                    <a:blip r:embed="rId21" cstate="print"/>
                     <a:srcRect/>
                     <a:stretch>
                       <a:fillRect/>
@@ -3012,7 +3299,6 @@
           <w:sz w:val="28"/>
           <w:szCs w:val="28"/>
         </w:rPr>
-        <w:lastRenderedPageBreak/>
         <w:t>There is no need for a save profile button as the information stored on the homepage is generated dynamically (for the weather info) or saved previously (in the Interests activity).</w:t>
       </w:r>
     </w:p>
@@ -3063,7 +3349,15 @@
           <w:sz w:val="28"/>
           <w:szCs w:val="28"/>
         </w:rPr>
-        <w:t>We spend some time debugging several crashes of the homepage because we didn’t exactly understand the JSON response received from the external API. This led us to further improve some validation tests, like checking for the internet connection, and draw some awareness on throwing and catching exceptions in order to inform the user about what a possible cause of the problem might be. A conclusion would be that it can be tricky to process information received from third parties.</w:t>
+        <w:t xml:space="preserve">We spend some time debugging several crashes of the homepage because we didn’t exactly understand the JSON response received from the external API. This led us to further improve some validation tests, like checking for the internet connection, and draw some awareness on throwing and catching exceptions in order to inform the user about what a possible cause of the problem might be. A </w:t>
+      </w:r>
+      <w:r>
+        <w:rPr>
+          <w:sz w:val="28"/>
+          <w:szCs w:val="28"/>
+        </w:rPr>
+        <w:lastRenderedPageBreak/>
+        <w:t>conclusion would be that it can be tricky to process information received from third parties.</w:t>
       </w:r>
     </w:p>
     <w:p>
@@ -3179,7 +3473,7 @@
           <w:szCs w:val="28"/>
         </w:rPr>
       </w:pPr>
-      <w:hyperlink r:id="rId18" w:history="1">
+      <w:hyperlink r:id="rId22" w:history="1">
         <w:r>
           <w:rPr>
             <w:rStyle w:val="Hyperlink"/>
@@ -3210,7 +3504,7 @@
           <w:szCs w:val="28"/>
         </w:rPr>
       </w:pPr>
-      <w:hyperlink r:id="rId19" w:history="1">
+      <w:hyperlink r:id="rId23" w:history="1">
         <w:r>
           <w:rPr>
             <w:rStyle w:val="Hyperlink"/>
@@ -3241,7 +3535,7 @@
           <w:szCs w:val="28"/>
         </w:rPr>
       </w:pPr>
-      <w:hyperlink r:id="rId20" w:history="1">
+      <w:hyperlink r:id="rId24" w:history="1">
         <w:r>
           <w:rPr>
             <w:rStyle w:val="Hyperlink"/>
@@ -3293,7 +3587,7 @@
           <w:szCs w:val="28"/>
         </w:rPr>
       </w:pPr>
-      <w:hyperlink r:id="rId21" w:history="1">
+      <w:hyperlink r:id="rId25" w:history="1">
         <w:r>
           <w:rPr>
             <w:rStyle w:val="Hyperlink"/>
@@ -4188,8 +4482,20 @@
   <a:extraClrSchemeLst/>
   <a:extLst>
     <a:ext uri="{05A4C25C-085E-4340-85A3-A5531E510DB2}">
-      <thm15:themeFamily xmlns:thm15="http://schemas.microsoft.com/office/thememl/2012/main" xmlns="" name="Office Theme" id="{62F939B6-93AF-4DB8-9C6B-D6C7DFDC589F}" vid="{4A3C46E8-61CC-4603-A589-7422A47A8E4A}"/>
+      <thm15:themeFamily xmlns="" xmlns:thm15="http://schemas.microsoft.com/office/thememl/2012/main" name="Office Theme" id="{62F939B6-93AF-4DB8-9C6B-D6C7DFDC589F}" vid="{4A3C46E8-61CC-4603-A589-7422A47A8E4A}"/>
     </a:ext>
   </a:extLst>
 </a:theme>
+</file>
+
+<file path=customXml/item1.xml><?xml version="1.0" encoding="utf-8"?>
+<b:Sources xmlns:b="http://schemas.openxmlformats.org/officeDocument/2006/bibliography" xmlns="http://schemas.openxmlformats.org/officeDocument/2006/bibliography" SelectedStyle="\APA.XSL" StyleName="APA Fifth Edition"/>
+</file>
+
+<file path=customXml/itemProps1.xml><?xml version="1.0" encoding="utf-8"?>
+<ds:datastoreItem xmlns:ds="http://schemas.openxmlformats.org/officeDocument/2006/customXml" ds:itemID="{427645A5-0098-41C3-B864-07F67E63C485}">
+  <ds:schemaRefs>
+    <ds:schemaRef ds:uri="http://schemas.openxmlformats.org/officeDocument/2006/bibliography"/>
+  </ds:schemaRefs>
+</ds:datastoreItem>
 </file>
</xml_diff>

<commit_message>
added specifications for up button
</commit_message>
<xml_diff>
--- a/Documentation.docx
+++ b/Documentation.docx
@@ -62,85 +62,12 @@
           <w:szCs w:val="28"/>
         </w:rPr>
       </w:pPr>
-      <w:proofErr w:type="gramStart"/>
-      <w:r>
-        <w:rPr>
-          <w:sz w:val="28"/>
-          <w:szCs w:val="28"/>
-        </w:rPr>
-        <w:t>This  homework</w:t>
-      </w:r>
-      <w:proofErr w:type="gramEnd"/>
-      <w:r>
-        <w:rPr>
-          <w:sz w:val="28"/>
-          <w:szCs w:val="28"/>
-        </w:rPr>
-        <w:t xml:space="preserve"> was done by </w:t>
-      </w:r>
-      <w:proofErr w:type="spellStart"/>
-      <w:r>
-        <w:rPr>
-          <w:sz w:val="28"/>
-          <w:szCs w:val="28"/>
-        </w:rPr>
-        <w:t>Codreanu</w:t>
-      </w:r>
-      <w:proofErr w:type="spellEnd"/>
-      <w:r>
-        <w:rPr>
-          <w:sz w:val="28"/>
-          <w:szCs w:val="28"/>
-        </w:rPr>
-        <w:t xml:space="preserve"> Florin </w:t>
-      </w:r>
-      <w:proofErr w:type="spellStart"/>
-      <w:r>
-        <w:rPr>
-          <w:sz w:val="28"/>
-          <w:szCs w:val="28"/>
-        </w:rPr>
-        <w:t>Laurentiu</w:t>
-      </w:r>
-      <w:proofErr w:type="spellEnd"/>
-      <w:r>
-        <w:rPr>
-          <w:sz w:val="28"/>
-          <w:szCs w:val="28"/>
-        </w:rPr>
-        <w:t xml:space="preserve"> and </w:t>
-      </w:r>
-      <w:proofErr w:type="spellStart"/>
-      <w:r>
-        <w:rPr>
-          <w:sz w:val="28"/>
-          <w:szCs w:val="28"/>
-        </w:rPr>
-        <w:t>Pirjol</w:t>
-      </w:r>
-      <w:proofErr w:type="spellEnd"/>
-      <w:r>
-        <w:rPr>
-          <w:sz w:val="28"/>
-          <w:szCs w:val="28"/>
-        </w:rPr>
-        <w:t xml:space="preserve"> Adina-</w:t>
-      </w:r>
-      <w:proofErr w:type="spellStart"/>
-      <w:r>
-        <w:rPr>
-          <w:sz w:val="28"/>
-          <w:szCs w:val="28"/>
-        </w:rPr>
-        <w:t>Florina</w:t>
-      </w:r>
-      <w:proofErr w:type="spellEnd"/>
-      <w:r>
-        <w:rPr>
-          <w:sz w:val="28"/>
-          <w:szCs w:val="28"/>
-        </w:rPr>
-        <w:t xml:space="preserve">, from group 1231E. The implementation of the application was done for Android mobile devices, with </w:t>
+      <w:r>
+        <w:rPr>
+          <w:sz w:val="28"/>
+          <w:szCs w:val="28"/>
+        </w:rPr>
+        <w:t xml:space="preserve">This  homework was done by Codreanu Florin Laurentiu and Pirjol Adina-Florina, from group 1231E. The implementation of the application was done for Android mobile devices, with </w:t>
       </w:r>
       <w:r>
         <w:rPr>
@@ -175,17 +102,8 @@
           <w:sz w:val="28"/>
           <w:szCs w:val="28"/>
         </w:rPr>
-        <w:t xml:space="preserve"> </w:t>
-      </w:r>
-      <w:proofErr w:type="spellStart"/>
-      <w:r>
-        <w:rPr>
-          <w:sz w:val="28"/>
-          <w:szCs w:val="28"/>
-        </w:rPr>
-        <w:t>JellyBean</w:t>
-      </w:r>
-      <w:proofErr w:type="spellEnd"/>
+        <w:t xml:space="preserve"> JellyBean</w:t>
+      </w:r>
       <w:r>
         <w:rPr>
           <w:sz w:val="28"/>
@@ -198,46 +116,14 @@
           <w:sz w:val="28"/>
           <w:szCs w:val="28"/>
         </w:rPr>
-        <w:t xml:space="preserve">We chose this Android build version because, as of Android Studio, around 78% of the users currently using the </w:t>
-      </w:r>
-      <w:proofErr w:type="spellStart"/>
-      <w:r>
-        <w:rPr>
-          <w:sz w:val="28"/>
-          <w:szCs w:val="28"/>
-        </w:rPr>
-        <w:t>PlayStore</w:t>
-      </w:r>
-      <w:proofErr w:type="spellEnd"/>
-      <w:r>
-        <w:rPr>
-          <w:sz w:val="28"/>
-          <w:szCs w:val="28"/>
-        </w:rPr>
-        <w:t xml:space="preserve"> have this or an above version. </w:t>
-      </w:r>
-      <w:r>
-        <w:rPr>
-          <w:sz w:val="28"/>
-          <w:szCs w:val="28"/>
-        </w:rPr>
-        <w:t xml:space="preserve">The project was uploaded on a </w:t>
-      </w:r>
-      <w:proofErr w:type="spellStart"/>
-      <w:r>
-        <w:rPr>
-          <w:sz w:val="28"/>
-          <w:szCs w:val="28"/>
-        </w:rPr>
-        <w:t>Git</w:t>
-      </w:r>
-      <w:proofErr w:type="spellEnd"/>
-      <w:r>
-        <w:rPr>
-          <w:sz w:val="28"/>
-          <w:szCs w:val="28"/>
-        </w:rPr>
-        <w:t xml:space="preserve"> repository for better teamwork and an efficient sharing of ideas.</w:t>
+        <w:t xml:space="preserve">We chose this Android build version because, as of Android Studio, around 78% of the users currently using the PlayStore have this or an above version. </w:t>
+      </w:r>
+      <w:r>
+        <w:rPr>
+          <w:sz w:val="28"/>
+          <w:szCs w:val="28"/>
+        </w:rPr>
+        <w:t>The project was uploaded on a Git repository for better teamwork and an efficient sharing of ideas.</w:t>
       </w:r>
     </w:p>
     <w:p>
@@ -453,23 +339,7 @@
           <w:sz w:val="28"/>
           <w:szCs w:val="28"/>
         </w:rPr>
-        <w:t xml:space="preserve">On his homepage, user can </w:t>
-      </w:r>
-      <w:proofErr w:type="spellStart"/>
-      <w:r>
-        <w:rPr>
-          <w:sz w:val="28"/>
-          <w:szCs w:val="28"/>
-        </w:rPr>
-        <w:t>acces</w:t>
-      </w:r>
-      <w:proofErr w:type="spellEnd"/>
-      <w:r>
-        <w:rPr>
-          <w:sz w:val="28"/>
-          <w:szCs w:val="28"/>
-        </w:rPr>
-        <w:t>/ edit his Favorite links</w:t>
+        <w:t>On his homepage, user can acces/ edit his Favorite links</w:t>
       </w:r>
     </w:p>
     <w:p>
@@ -567,6 +437,27 @@
     </w:p>
     <w:p>
       <w:pPr>
+        <w:pStyle w:val="ListParagraph"/>
+        <w:numPr>
+          <w:ilvl w:val="0"/>
+          <w:numId w:val="3"/>
+        </w:numPr>
+        <w:jc w:val="both"/>
+        <w:rPr>
+          <w:sz w:val="28"/>
+          <w:szCs w:val="28"/>
+        </w:rPr>
+      </w:pPr>
+      <w:r>
+        <w:rPr>
+          <w:sz w:val="28"/>
+          <w:szCs w:val="28"/>
+        </w:rPr>
+        <w:t>When the user presses the back button he/she is redirected to the closest activity to the current one (the activity parent)</w:t>
+      </w:r>
+    </w:p>
+    <w:p>
+      <w:pPr>
         <w:jc w:val="both"/>
         <w:rPr>
           <w:sz w:val="28"/>
@@ -618,80 +509,7 @@
           <w:sz w:val="28"/>
           <w:szCs w:val="28"/>
         </w:rPr>
-        <w:t xml:space="preserve">Parse provides </w:t>
-      </w:r>
-      <w:proofErr w:type="spellStart"/>
-      <w:r>
-        <w:rPr>
-          <w:sz w:val="28"/>
-          <w:szCs w:val="28"/>
-        </w:rPr>
-        <w:t>prowerful</w:t>
-      </w:r>
-      <w:proofErr w:type="spellEnd"/>
-      <w:r>
-        <w:rPr>
-          <w:sz w:val="28"/>
-          <w:szCs w:val="28"/>
-        </w:rPr>
-        <w:t xml:space="preserve"> backend tools and services for developers. The Parse library was created and instantiated in the </w:t>
-      </w:r>
-      <w:proofErr w:type="spellStart"/>
-      <w:proofErr w:type="gramStart"/>
-      <w:r>
-        <w:rPr>
-          <w:sz w:val="28"/>
-          <w:szCs w:val="28"/>
-        </w:rPr>
-        <w:t>onCreate</w:t>
-      </w:r>
-      <w:proofErr w:type="spellEnd"/>
-      <w:r>
-        <w:rPr>
-          <w:sz w:val="28"/>
-          <w:szCs w:val="28"/>
-        </w:rPr>
-        <w:t>(</w:t>
-      </w:r>
-      <w:proofErr w:type="gramEnd"/>
-      <w:r>
-        <w:rPr>
-          <w:sz w:val="28"/>
-          <w:szCs w:val="28"/>
-        </w:rPr>
-        <w:t xml:space="preserve">) method of the </w:t>
-      </w:r>
-      <w:proofErr w:type="spellStart"/>
-      <w:r>
-        <w:rPr>
-          <w:sz w:val="28"/>
-          <w:szCs w:val="28"/>
-        </w:rPr>
-        <w:t>LoginActivity</w:t>
-      </w:r>
-      <w:proofErr w:type="spellEnd"/>
-      <w:r>
-        <w:rPr>
-          <w:sz w:val="28"/>
-          <w:szCs w:val="28"/>
-        </w:rPr>
-        <w:t xml:space="preserve">. In order to use Parse, we firstly needed to identify ourselves using the </w:t>
-      </w:r>
-      <w:proofErr w:type="spellStart"/>
-      <w:r>
-        <w:rPr>
-          <w:sz w:val="28"/>
-          <w:szCs w:val="28"/>
-        </w:rPr>
-        <w:t>clientId</w:t>
-      </w:r>
-      <w:proofErr w:type="spellEnd"/>
-      <w:r>
-        <w:rPr>
-          <w:sz w:val="28"/>
-          <w:szCs w:val="28"/>
-        </w:rPr>
-        <w:t xml:space="preserve"> and </w:t>
+        <w:t xml:space="preserve">Parse provides prowerful backend tools and services for developers. The Parse library was created and instantiated in the onCreate() method of the LoginActivity. In order to use Parse, we firstly needed to identify ourselves using the clientId and </w:t>
       </w:r>
     </w:p>
     <w:p>
@@ -798,23 +616,12 @@
           <w:szCs w:val="28"/>
         </w:rPr>
       </w:pPr>
-      <w:proofErr w:type="spellStart"/>
-      <w:proofErr w:type="gramStart"/>
-      <w:r>
-        <w:rPr>
-          <w:sz w:val="28"/>
-          <w:szCs w:val="28"/>
-        </w:rPr>
-        <w:t>applicationId</w:t>
-      </w:r>
-      <w:proofErr w:type="spellEnd"/>
-      <w:proofErr w:type="gramEnd"/>
-      <w:r>
-        <w:rPr>
-          <w:sz w:val="28"/>
-          <w:szCs w:val="28"/>
-        </w:rPr>
-        <w:t xml:space="preserve"> we received with the creation of our Parse account.</w:t>
+      <w:r>
+        <w:rPr>
+          <w:sz w:val="28"/>
+          <w:szCs w:val="28"/>
+        </w:rPr>
+        <w:t>applicationId we received with the creation of our Parse account.</w:t>
       </w:r>
     </w:p>
     <w:p>
@@ -873,23 +680,7 @@
           <w:sz w:val="28"/>
           <w:szCs w:val="28"/>
         </w:rPr>
-        <w:t xml:space="preserve"> a “</w:t>
-      </w:r>
-      <w:proofErr w:type="spellStart"/>
-      <w:r>
-        <w:rPr>
-          <w:sz w:val="28"/>
-          <w:szCs w:val="28"/>
-        </w:rPr>
-        <w:t>UserCredentials</w:t>
-      </w:r>
-      <w:proofErr w:type="spellEnd"/>
-      <w:r>
-        <w:rPr>
-          <w:sz w:val="28"/>
-          <w:szCs w:val="28"/>
-        </w:rPr>
-        <w:t xml:space="preserve">” class for storing the credentials on the cloud, </w:t>
+        <w:t xml:space="preserve"> a “UserCredentials” class for storing the credentials on the cloud, </w:t>
       </w:r>
       <w:r>
         <w:rPr>
@@ -919,7 +710,6 @@
         </w:rPr>
         <w:t xml:space="preserve"> a table with two columns for username and password. Then, we decided that it is better to use objects of type </w:t>
       </w:r>
-      <w:proofErr w:type="spellStart"/>
       <w:r>
         <w:rPr>
           <w:sz w:val="28"/>
@@ -927,7 +717,6 @@
         </w:rPr>
         <w:t>ParseUser</w:t>
       </w:r>
-      <w:proofErr w:type="spellEnd"/>
       <w:r>
         <w:rPr>
           <w:sz w:val="28"/>
@@ -947,39 +736,7 @@
           <w:sz w:val="28"/>
           <w:szCs w:val="28"/>
         </w:rPr>
-        <w:t xml:space="preserve"> To make sure we don’t store corrupted data we put a </w:t>
-      </w:r>
-      <w:proofErr w:type="spellStart"/>
-      <w:r>
-        <w:rPr>
-          <w:sz w:val="28"/>
-          <w:szCs w:val="28"/>
-        </w:rPr>
-        <w:t>validator</w:t>
-      </w:r>
-      <w:proofErr w:type="spellEnd"/>
-      <w:r>
-        <w:rPr>
-          <w:sz w:val="28"/>
-          <w:szCs w:val="28"/>
-        </w:rPr>
-        <w:t xml:space="preserve"> on the signup form to check if either the user or the </w:t>
-      </w:r>
-      <w:proofErr w:type="gramStart"/>
-      <w:r>
-        <w:rPr>
-          <w:sz w:val="28"/>
-          <w:szCs w:val="28"/>
-        </w:rPr>
-        <w:t>password are</w:t>
-      </w:r>
-      <w:proofErr w:type="gramEnd"/>
-      <w:r>
-        <w:rPr>
-          <w:sz w:val="28"/>
-          <w:szCs w:val="28"/>
-        </w:rPr>
-        <w:t xml:space="preserve"> null.</w:t>
+        <w:t xml:space="preserve"> To make sure we don’t store corrupted data we put a validator on the signup form to check if either the user or the password are null.</w:t>
       </w:r>
     </w:p>
     <w:p>
@@ -996,23 +753,7 @@
           <w:sz w:val="28"/>
           <w:szCs w:val="28"/>
         </w:rPr>
-        <w:t xml:space="preserve">Below we have a </w:t>
-      </w:r>
-      <w:proofErr w:type="spellStart"/>
-      <w:r>
-        <w:rPr>
-          <w:sz w:val="28"/>
-          <w:szCs w:val="28"/>
-        </w:rPr>
-        <w:t>printscreen</w:t>
-      </w:r>
-      <w:proofErr w:type="spellEnd"/>
-      <w:r>
-        <w:rPr>
-          <w:sz w:val="28"/>
-          <w:szCs w:val="28"/>
-        </w:rPr>
-        <w:t xml:space="preserve"> with the data stored in the database when a new user is created.</w:t>
+        <w:t>Below we have a printscreen with the data stored in the database when a new user is created.</w:t>
       </w:r>
     </w:p>
     <w:p>
@@ -1029,8 +770,10 @@
       </w:pPr>
       <w:r>
         <w:rPr>
-          <w:sz w:val="28"/>
-          <w:szCs w:val="28"/>
+          <w:noProof/>
+          <w:sz w:val="28"/>
+          <w:szCs w:val="28"/>
+          <w:lang w:val="ro-RO" w:eastAsia="ro-RO"/>
         </w:rPr>
         <w:lastRenderedPageBreak/>
         <w:drawing>
@@ -1211,39 +954,21 @@
           <w:sz w:val="28"/>
           <w:szCs w:val="28"/>
         </w:rPr>
-        <w:t xml:space="preserve">Once the user logs in successfully, he/she can see his homepage. In the top right corner, there is </w:t>
-      </w:r>
-      <w:proofErr w:type="gramStart"/>
-      <w:r>
-        <w:rPr>
-          <w:sz w:val="28"/>
-          <w:szCs w:val="28"/>
-        </w:rPr>
-        <w:t>an</w:t>
-      </w:r>
-      <w:proofErr w:type="gramEnd"/>
-      <w:r>
-        <w:rPr>
-          <w:sz w:val="28"/>
-          <w:szCs w:val="28"/>
-        </w:rPr>
-        <w:t xml:space="preserve"> welcome </w:t>
-      </w:r>
-      <w:proofErr w:type="spellStart"/>
-      <w:r>
-        <w:rPr>
-          <w:sz w:val="28"/>
-          <w:szCs w:val="28"/>
-        </w:rPr>
-        <w:t>TextView</w:t>
-      </w:r>
-      <w:proofErr w:type="spellEnd"/>
-      <w:r>
-        <w:rPr>
-          <w:sz w:val="28"/>
-          <w:szCs w:val="28"/>
-        </w:rPr>
-        <w:t xml:space="preserve"> of the format “Welcome, </w:t>
+        <w:t xml:space="preserve">Once the user logs in successfully, he/she can see his homepage. In the top </w:t>
+      </w:r>
+      <w:r>
+        <w:rPr>
+          <w:sz w:val="28"/>
+          <w:szCs w:val="28"/>
+        </w:rPr>
+        <w:t>left corner, there is a</w:t>
+      </w:r>
+      <w:r>
+        <w:rPr>
+          <w:sz w:val="28"/>
+          <w:szCs w:val="28"/>
+        </w:rPr>
+        <w:t xml:space="preserve"> welcome TextView of the format “Welcome, {currentUser}!” </w:t>
       </w:r>
       <w:r>
         <w:rPr>
@@ -1251,23 +976,7 @@
           <w:szCs w:val="28"/>
         </w:rPr>
         <w:lastRenderedPageBreak/>
-        <w:t>{</w:t>
-      </w:r>
-      <w:proofErr w:type="spellStart"/>
-      <w:r>
-        <w:rPr>
-          <w:sz w:val="28"/>
-          <w:szCs w:val="28"/>
-        </w:rPr>
-        <w:t>currentUser</w:t>
-      </w:r>
-      <w:proofErr w:type="spellEnd"/>
-      <w:r>
-        <w:rPr>
-          <w:sz w:val="28"/>
-          <w:szCs w:val="28"/>
-        </w:rPr>
-        <w:t>}!” for ensuring and remembering to the user that he/she logged in with the right username.</w:t>
+        <w:t>for ensuring and remembering to the user that he/she logged in with the right username.</w:t>
       </w:r>
     </w:p>
     <w:p>
@@ -1284,105 +993,21 @@
           <w:sz w:val="28"/>
           <w:szCs w:val="28"/>
         </w:rPr>
-        <w:t xml:space="preserve">Then, the is some weather information displayed, using the </w:t>
-      </w:r>
-      <w:proofErr w:type="spellStart"/>
-      <w:r>
-        <w:rPr>
-          <w:sz w:val="28"/>
-          <w:szCs w:val="28"/>
-        </w:rPr>
-        <w:t>OpenWeatherMap</w:t>
-      </w:r>
-      <w:proofErr w:type="spellEnd"/>
-      <w:r>
-        <w:rPr>
-          <w:sz w:val="28"/>
-          <w:szCs w:val="28"/>
-        </w:rPr>
-        <w:t xml:space="preserve"> </w:t>
-      </w:r>
-      <w:proofErr w:type="spellStart"/>
-      <w:proofErr w:type="gramStart"/>
-      <w:r>
-        <w:rPr>
-          <w:sz w:val="28"/>
-          <w:szCs w:val="28"/>
-        </w:rPr>
-        <w:t>api</w:t>
-      </w:r>
-      <w:proofErr w:type="spellEnd"/>
-      <w:proofErr w:type="gramEnd"/>
-      <w:r>
-        <w:rPr>
-          <w:sz w:val="28"/>
-          <w:szCs w:val="28"/>
-        </w:rPr>
-        <w:t xml:space="preserve">, available for free use online. </w:t>
-      </w:r>
-      <w:r>
-        <w:rPr>
-          <w:sz w:val="28"/>
-          <w:szCs w:val="28"/>
-        </w:rPr>
-        <w:t xml:space="preserve">All information regarding the </w:t>
-      </w:r>
-      <w:proofErr w:type="spellStart"/>
-      <w:proofErr w:type="gramStart"/>
-      <w:r>
-        <w:rPr>
-          <w:sz w:val="28"/>
-          <w:szCs w:val="28"/>
-        </w:rPr>
-        <w:t>api</w:t>
-      </w:r>
-      <w:proofErr w:type="spellEnd"/>
-      <w:proofErr w:type="gramEnd"/>
-      <w:r>
-        <w:rPr>
-          <w:sz w:val="28"/>
-          <w:szCs w:val="28"/>
-        </w:rPr>
-        <w:t xml:space="preserve">, weather parsing and weather info are in the package </w:t>
-      </w:r>
-      <w:proofErr w:type="spellStart"/>
-      <w:r>
-        <w:rPr>
-          <w:sz w:val="28"/>
-          <w:szCs w:val="28"/>
-        </w:rPr>
-        <w:t>com.app.md_hw.OpenWeatherMap</w:t>
-      </w:r>
-      <w:proofErr w:type="spellEnd"/>
-      <w:r>
-        <w:rPr>
-          <w:sz w:val="28"/>
-          <w:szCs w:val="28"/>
-        </w:rPr>
-        <w:t xml:space="preserve">. </w:t>
-      </w:r>
-      <w:r>
-        <w:rPr>
-          <w:sz w:val="28"/>
-          <w:szCs w:val="28"/>
-        </w:rPr>
-        <w:t xml:space="preserve">The connection to the weather </w:t>
-      </w:r>
-      <w:proofErr w:type="spellStart"/>
-      <w:r>
-        <w:rPr>
-          <w:sz w:val="28"/>
-          <w:szCs w:val="28"/>
-        </w:rPr>
-        <w:t>api</w:t>
-      </w:r>
-      <w:proofErr w:type="spellEnd"/>
-      <w:r>
-        <w:rPr>
-          <w:sz w:val="28"/>
-          <w:szCs w:val="28"/>
-        </w:rPr>
-        <w:t xml:space="preserve"> is done </w:t>
+        <w:t xml:space="preserve">Then, the is some weather information displayed, using the OpenWeatherMap api, available for free use online. </w:t>
+      </w:r>
+      <w:r>
+        <w:rPr>
+          <w:sz w:val="28"/>
+          <w:szCs w:val="28"/>
+        </w:rPr>
+        <w:t xml:space="preserve">All information regarding the api, weather parsing and weather info are in the package com.app.md_hw.OpenWeatherMap. </w:t>
+      </w:r>
+      <w:r>
+        <w:rPr>
+          <w:sz w:val="28"/>
+          <w:szCs w:val="28"/>
+        </w:rPr>
+        <w:t xml:space="preserve">The connection to the weather api is done </w:t>
       </w:r>
       <w:r>
         <w:rPr>
@@ -1398,7 +1023,6 @@
         </w:rPr>
         <w:t xml:space="preserve">via a </w:t>
       </w:r>
-      <w:proofErr w:type="spellStart"/>
       <w:r>
         <w:rPr>
           <w:sz w:val="28"/>
@@ -1406,7 +1030,6 @@
         </w:rPr>
         <w:t>HttpURLConnection</w:t>
       </w:r>
-      <w:proofErr w:type="spellEnd"/>
       <w:r>
         <w:rPr>
           <w:sz w:val="28"/>
@@ -1419,32 +1042,7 @@
           <w:sz w:val="28"/>
           <w:szCs w:val="28"/>
         </w:rPr>
-        <w:t>, from where a JSON response is read regarding weather information in “</w:t>
-      </w:r>
-      <w:proofErr w:type="spellStart"/>
-      <w:r>
-        <w:rPr>
-          <w:sz w:val="28"/>
-          <w:szCs w:val="28"/>
-        </w:rPr>
-        <w:t>Bucharest</w:t>
-      </w:r>
-      <w:proofErr w:type="gramStart"/>
-      <w:r>
-        <w:rPr>
-          <w:sz w:val="28"/>
-          <w:szCs w:val="28"/>
-        </w:rPr>
-        <w:t>,RO</w:t>
-      </w:r>
-      <w:proofErr w:type="spellEnd"/>
-      <w:proofErr w:type="gramEnd"/>
-      <w:r>
-        <w:rPr>
-          <w:sz w:val="28"/>
-          <w:szCs w:val="28"/>
-        </w:rPr>
-        <w:t xml:space="preserve">”. </w:t>
+        <w:t xml:space="preserve">, from where a JSON response is read regarding weather information in “Bucharest,RO”. </w:t>
       </w:r>
       <w:r>
         <w:rPr>
@@ -1458,46 +1056,14 @@
           <w:sz w:val="28"/>
           <w:szCs w:val="28"/>
         </w:rPr>
-        <w:t xml:space="preserve">converted into a </w:t>
-      </w:r>
-      <w:proofErr w:type="spellStart"/>
-      <w:r>
-        <w:rPr>
-          <w:sz w:val="28"/>
-          <w:szCs w:val="28"/>
-        </w:rPr>
-        <w:t>JSONObject</w:t>
-      </w:r>
-      <w:proofErr w:type="spellEnd"/>
-      <w:r>
-        <w:rPr>
-          <w:sz w:val="28"/>
-          <w:szCs w:val="28"/>
-        </w:rPr>
-        <w:t>,</w:t>
-      </w:r>
-      <w:r>
-        <w:rPr>
-          <w:sz w:val="28"/>
-          <w:szCs w:val="28"/>
-        </w:rPr>
-        <w:t xml:space="preserve"> the JSON is parsed accordingly and the needed information is extracted in the com.app.md_</w:t>
-      </w:r>
-      <w:proofErr w:type="gramStart"/>
-      <w:r>
-        <w:rPr>
-          <w:sz w:val="28"/>
-          <w:szCs w:val="28"/>
-        </w:rPr>
-        <w:t>hw.OpenWeatherMap.OpenWeatherMapClient.parseWeatherMessage(</w:t>
-      </w:r>
-      <w:proofErr w:type="gramEnd"/>
-      <w:r>
-        <w:rPr>
-          <w:sz w:val="28"/>
-          <w:szCs w:val="28"/>
-        </w:rPr>
-        <w:t>) method, which is then stored in an object of type Weather. The Weather class stores information regarding the location, date, temperature, weather conditions and description from the place/time the homepage was accessed</w:t>
+        <w:t>converted into a JSONObject,</w:t>
+      </w:r>
+      <w:r>
+        <w:rPr>
+          <w:sz w:val="28"/>
+          <w:szCs w:val="28"/>
+        </w:rPr>
+        <w:t xml:space="preserve"> the JSON is parsed accordingly and the needed information is extracted in the com.app.md_hw.OpenWeatherMap.OpenWeatherMapClient.parseWeatherMessage() method, which is then stored in an object of type Weather. The Weather class stores information regarding the location, date, temperature, weather conditions and description from the place/time the homepage was accessed</w:t>
       </w:r>
       <w:r>
         <w:rPr>
@@ -1521,119 +1087,7 @@
           <w:sz w:val="28"/>
           <w:szCs w:val="28"/>
         </w:rPr>
-        <w:t xml:space="preserve">Back on the homepage, this information is processed and displayed using the local </w:t>
-      </w:r>
-      <w:proofErr w:type="spellStart"/>
-      <w:r>
-        <w:rPr>
-          <w:sz w:val="28"/>
-          <w:szCs w:val="28"/>
-        </w:rPr>
-        <w:t>WeatherAsyncTask</w:t>
-      </w:r>
-      <w:proofErr w:type="spellEnd"/>
-      <w:r>
-        <w:rPr>
-          <w:sz w:val="28"/>
-          <w:szCs w:val="28"/>
-        </w:rPr>
-        <w:t xml:space="preserve"> class, of type </w:t>
-      </w:r>
-      <w:proofErr w:type="spellStart"/>
-      <w:r>
-        <w:rPr>
-          <w:sz w:val="28"/>
-          <w:szCs w:val="28"/>
-        </w:rPr>
-        <w:t>AsyncClass</w:t>
-      </w:r>
-      <w:proofErr w:type="spellEnd"/>
-      <w:r>
-        <w:rPr>
-          <w:sz w:val="28"/>
-          <w:szCs w:val="28"/>
-        </w:rPr>
-        <w:t xml:space="preserve">, that allows background operations to be performed and then displayed using the UI. Our class has three generic types, &lt;String, Void, Weather&gt;, where String is the return type of the data extracted from the local </w:t>
-      </w:r>
-      <w:proofErr w:type="spellStart"/>
-      <w:r>
-        <w:rPr>
-          <w:sz w:val="28"/>
-          <w:szCs w:val="28"/>
-        </w:rPr>
-        <w:t>api</w:t>
-      </w:r>
-      <w:proofErr w:type="spellEnd"/>
-      <w:r>
-        <w:rPr>
-          <w:sz w:val="28"/>
-          <w:szCs w:val="28"/>
-        </w:rPr>
-        <w:t xml:space="preserve"> using a location parameter, void is the progress result that does not affect the homepage layout, and Weather is the result returned by the </w:t>
-      </w:r>
-      <w:proofErr w:type="spellStart"/>
-      <w:r>
-        <w:rPr>
-          <w:sz w:val="28"/>
-          <w:szCs w:val="28"/>
-        </w:rPr>
-        <w:t>onPostExecute</w:t>
-      </w:r>
-      <w:proofErr w:type="spellEnd"/>
-      <w:r>
-        <w:rPr>
-          <w:sz w:val="28"/>
-          <w:szCs w:val="28"/>
-        </w:rPr>
-        <w:t xml:space="preserve"> overridden function, that sets the </w:t>
-      </w:r>
-      <w:proofErr w:type="spellStart"/>
-      <w:r>
-        <w:rPr>
-          <w:sz w:val="28"/>
-          <w:szCs w:val="28"/>
-        </w:rPr>
-        <w:t>TextViews</w:t>
-      </w:r>
-      <w:proofErr w:type="spellEnd"/>
-      <w:r>
-        <w:rPr>
-          <w:sz w:val="28"/>
-          <w:szCs w:val="28"/>
-        </w:rPr>
-        <w:t xml:space="preserve"> and the </w:t>
-      </w:r>
-      <w:proofErr w:type="spellStart"/>
-      <w:r>
-        <w:rPr>
-          <w:sz w:val="28"/>
-          <w:szCs w:val="28"/>
-        </w:rPr>
-        <w:t>ImageView</w:t>
-      </w:r>
-      <w:proofErr w:type="spellEnd"/>
-      <w:r>
-        <w:rPr>
-          <w:sz w:val="28"/>
-          <w:szCs w:val="28"/>
-        </w:rPr>
-        <w:t xml:space="preserve"> on the </w:t>
-      </w:r>
-      <w:proofErr w:type="spellStart"/>
-      <w:r>
-        <w:rPr>
-          <w:sz w:val="28"/>
-          <w:szCs w:val="28"/>
-        </w:rPr>
-        <w:t>home_activity</w:t>
-      </w:r>
-      <w:proofErr w:type="spellEnd"/>
-      <w:r>
-        <w:rPr>
-          <w:sz w:val="28"/>
-          <w:szCs w:val="28"/>
-        </w:rPr>
-        <w:t xml:space="preserve"> layout</w:t>
+        <w:t>Back on the homepage, this information is processed and displayed using the local WeatherAsyncTask class, of type AsyncClass, that allows background operations to be performed and then displayed using the UI. Our class has three generic types, &lt;String, Void, Weather&gt;, where String is the return type of the data extracted from the local api using a location parameter, void is the progress result that does not affect the homepage layout, and Weather is the result returned by the onPostExecute overridden function, that sets the TextViews and the ImageView on the home_activity layout</w:t>
       </w:r>
     </w:p>
     <w:p>
@@ -1650,23 +1104,14 @@
           <w:sz w:val="28"/>
           <w:szCs w:val="28"/>
         </w:rPr>
-        <w:t xml:space="preserve">The user interface also provides a change password button that calls a new </w:t>
-      </w:r>
-      <w:proofErr w:type="spellStart"/>
-      <w:r>
-        <w:rPr>
-          <w:sz w:val="28"/>
-          <w:szCs w:val="28"/>
-        </w:rPr>
-        <w:t>ChangePasswordActivity</w:t>
-      </w:r>
-      <w:proofErr w:type="spellEnd"/>
-      <w:r>
-        <w:rPr>
-          <w:sz w:val="28"/>
-          <w:szCs w:val="28"/>
-        </w:rPr>
-        <w:t xml:space="preserve"> to store the new Password. This prompts you to a new layout where the user can change the password if it passes the validations. After changing the password the user is prompted back to the homepage.</w:t>
+        <w:t>The user interface also provides a change password button that calls a new ChangePasswordActivity to store the new Password. This prompts you to a new layout where the user can change the password if it passes the validations. After changing the password the user is prompted back to the homepage.</w:t>
+      </w:r>
+      <w:r>
+        <w:rPr>
+          <w:sz w:val="28"/>
+          <w:szCs w:val="28"/>
+        </w:rPr>
+        <w:t xml:space="preserve"> The user can choose not to modify anything and go back to the homepage using the back button. This will prompt the user to the parent activity HomepageActivity.</w:t>
       </w:r>
     </w:p>
     <w:p>
@@ -1747,55 +1192,7 @@
           <w:sz w:val="28"/>
           <w:szCs w:val="28"/>
         </w:rPr>
-        <w:t xml:space="preserve">The layout consists of two </w:t>
-      </w:r>
-      <w:proofErr w:type="spellStart"/>
-      <w:r>
-        <w:rPr>
-          <w:sz w:val="28"/>
-          <w:szCs w:val="28"/>
-        </w:rPr>
-        <w:t>EditTexts</w:t>
-      </w:r>
-      <w:proofErr w:type="spellEnd"/>
-      <w:r>
-        <w:rPr>
-          <w:sz w:val="28"/>
-          <w:szCs w:val="28"/>
-        </w:rPr>
-        <w:t xml:space="preserve"> and two </w:t>
-      </w:r>
-      <w:proofErr w:type="spellStart"/>
-      <w:r>
-        <w:rPr>
-          <w:sz w:val="28"/>
-          <w:szCs w:val="28"/>
-        </w:rPr>
-        <w:t>TextViews</w:t>
-      </w:r>
-      <w:proofErr w:type="spellEnd"/>
-      <w:r>
-        <w:rPr>
-          <w:sz w:val="28"/>
-          <w:szCs w:val="28"/>
-        </w:rPr>
-        <w:t xml:space="preserve">; one to type the new password and one to retype it. On top of that, there is a save new password button that has an </w:t>
-      </w:r>
-      <w:proofErr w:type="spellStart"/>
-      <w:r>
-        <w:rPr>
-          <w:sz w:val="28"/>
-          <w:szCs w:val="28"/>
-        </w:rPr>
-        <w:t>onClick</w:t>
-      </w:r>
-      <w:proofErr w:type="spellEnd"/>
-      <w:r>
-        <w:rPr>
-          <w:sz w:val="28"/>
-          <w:szCs w:val="28"/>
-        </w:rPr>
-        <w:t xml:space="preserve"> event to trigger the validation course. If the two passwords are null the user is prompted with a toast that says that the two passwords must not be null. Also the two passwords must match in order for them to be saved. If the passwords correspond to the regulation then the new password is set and the user can continue with his normal activity in the homepage.</w:t>
+        <w:t>The layout consists of two EditTexts and two TextViews; one to type the new password and one to retype it. On top of that, there is a save new password button that has an onClick event to trigger the validation course. If the two passwords are null the user is prompted with a toast that says that the two passwords must not be null. Also the two passwords must match in order for them to be saved. If the passwords correspond to the regulation then the new password is set and the user can continue with his normal activity in the homepage.</w:t>
       </w:r>
     </w:p>
     <w:p>
@@ -1812,87 +1209,7 @@
           <w:sz w:val="28"/>
           <w:szCs w:val="28"/>
         </w:rPr>
-        <w:t xml:space="preserve">Another implemented feature is </w:t>
-      </w:r>
-      <w:proofErr w:type="spellStart"/>
-      <w:r>
-        <w:rPr>
-          <w:sz w:val="28"/>
-          <w:szCs w:val="28"/>
-        </w:rPr>
-        <w:t>FavoriteLinks</w:t>
-      </w:r>
-      <w:proofErr w:type="spellEnd"/>
-      <w:r>
-        <w:rPr>
-          <w:sz w:val="28"/>
-          <w:szCs w:val="28"/>
-        </w:rPr>
-        <w:t xml:space="preserve"> section, where the user can edit 3 favorite links that he can access anytime he wants by a simple click on the URL. For the implementation we used a </w:t>
-      </w:r>
-      <w:proofErr w:type="spellStart"/>
-      <w:r>
-        <w:rPr>
-          <w:sz w:val="28"/>
-          <w:szCs w:val="28"/>
-        </w:rPr>
-        <w:t>FavoriteLinks</w:t>
-      </w:r>
-      <w:proofErr w:type="spellEnd"/>
-      <w:r>
-        <w:rPr>
-          <w:sz w:val="28"/>
-          <w:szCs w:val="28"/>
-        </w:rPr>
-        <w:t xml:space="preserve"> table where we stored the </w:t>
-      </w:r>
-      <w:proofErr w:type="spellStart"/>
-      <w:r>
-        <w:rPr>
-          <w:sz w:val="28"/>
-          <w:szCs w:val="28"/>
-        </w:rPr>
-        <w:t>currentUser</w:t>
-      </w:r>
-      <w:proofErr w:type="spellEnd"/>
-      <w:r>
-        <w:rPr>
-          <w:sz w:val="28"/>
-          <w:szCs w:val="28"/>
-        </w:rPr>
-        <w:t xml:space="preserve"> and the set of links he/she implements by querying the database. On the first iteration, the links section is empty and awaits the first iteration. On press of the Edit Links button, a new layout is opened. Here, we create a new pair of </w:t>
-      </w:r>
-      <w:proofErr w:type="spellStart"/>
-      <w:r>
-        <w:rPr>
-          <w:sz w:val="28"/>
-          <w:szCs w:val="28"/>
-        </w:rPr>
-        <w:t>ParseObjects</w:t>
-      </w:r>
-      <w:proofErr w:type="spellEnd"/>
-      <w:r>
-        <w:rPr>
-          <w:sz w:val="28"/>
-          <w:szCs w:val="28"/>
-        </w:rPr>
-        <w:t xml:space="preserve"> (username, </w:t>
-      </w:r>
-      <w:proofErr w:type="spellStart"/>
-      <w:r>
-        <w:rPr>
-          <w:sz w:val="28"/>
-          <w:szCs w:val="28"/>
-        </w:rPr>
-        <w:t>favorite_links</w:t>
-      </w:r>
-      <w:proofErr w:type="spellEnd"/>
-      <w:r>
-        <w:rPr>
-          <w:sz w:val="28"/>
-          <w:szCs w:val="28"/>
-        </w:rPr>
-        <w:t xml:space="preserve">) pair. </w:t>
+        <w:t xml:space="preserve">Another implemented feature is FavoriteLinks section, where the user can edit 3 favorite links that he can access anytime he wants by a simple click on the URL. For the implementation we used a FavoriteLinks table where we stored the currentUser and the set of links he/she implements by querying the database. On the first iteration, the links section is empty and awaits the first iteration. On press of the Edit Links button, a new layout is opened. Here, we create a new pair of ParseObjects (username, favorite_links) pair. </w:t>
       </w:r>
     </w:p>
     <w:p>
@@ -1980,64 +1297,21 @@
           <w:sz w:val="28"/>
           <w:szCs w:val="28"/>
         </w:rPr>
-        <w:t xml:space="preserve">links, the corresponding </w:t>
-      </w:r>
-      <w:proofErr w:type="spellStart"/>
-      <w:r>
-        <w:rPr>
-          <w:sz w:val="28"/>
-          <w:szCs w:val="28"/>
-        </w:rPr>
-        <w:t>editText</w:t>
-      </w:r>
-      <w:proofErr w:type="spellEnd"/>
-      <w:r>
-        <w:rPr>
-          <w:sz w:val="28"/>
-          <w:szCs w:val="28"/>
-        </w:rPr>
-        <w:t xml:space="preserve"> is filled with the information gained through a </w:t>
-      </w:r>
-      <w:proofErr w:type="spellStart"/>
-      <w:r>
-        <w:rPr>
-          <w:sz w:val="28"/>
-          <w:szCs w:val="28"/>
-        </w:rPr>
-        <w:t>ParseQuery</w:t>
-      </w:r>
-      <w:proofErr w:type="spellEnd"/>
-      <w:r>
-        <w:rPr>
-          <w:sz w:val="28"/>
-          <w:szCs w:val="28"/>
-        </w:rPr>
-        <w:t xml:space="preserve"> object that retrieves a String with all the previous links. If the database was empty then we put in it through the </w:t>
-      </w:r>
-      <w:proofErr w:type="spellStart"/>
-      <w:proofErr w:type="gramStart"/>
-      <w:r>
-        <w:rPr>
-          <w:sz w:val="28"/>
-          <w:szCs w:val="28"/>
-        </w:rPr>
-        <w:t>query.put</w:t>
-      </w:r>
-      <w:proofErr w:type="spellEnd"/>
-      <w:r>
-        <w:rPr>
-          <w:sz w:val="28"/>
-          <w:szCs w:val="28"/>
-        </w:rPr>
-        <w:t>(</w:t>
-      </w:r>
-      <w:proofErr w:type="gramEnd"/>
-      <w:r>
-        <w:rPr>
-          <w:sz w:val="28"/>
-          <w:szCs w:val="28"/>
-        </w:rPr>
-        <w:t>) objects in the database on the Save Links button click.</w:t>
+        <w:t>links, the corresponding editText is filled with the information gained through a ParseQuery object that retrieves a String with all the previous links. If the database was empty then we put in it through the query.put() objects in the database on the Save Links button click.</w:t>
+      </w:r>
+      <w:r>
+        <w:rPr>
+          <w:sz w:val="28"/>
+          <w:szCs w:val="28"/>
+        </w:rPr>
+        <w:t xml:space="preserve"> </w:t>
+      </w:r>
+      <w:r>
+        <w:rPr>
+          <w:sz w:val="28"/>
+          <w:szCs w:val="28"/>
+        </w:rPr>
+        <w:t>The user can choose not to modify anything and go back to the homepage using the back button. This will prompt the user to the parent activity HomepageActivity.</w:t>
       </w:r>
     </w:p>
     <w:p>
@@ -2131,41 +1405,7 @@
           <w:sz w:val="28"/>
           <w:szCs w:val="28"/>
         </w:rPr>
-        <w:t xml:space="preserve">After that, we prompt the user with a toast informing him/her that the links were saved and return to the homepage to update the fields through a new query to check for the database elements. Here after the array has been parsed we create the </w:t>
-      </w:r>
-      <w:proofErr w:type="spellStart"/>
-      <w:r>
-        <w:rPr>
-          <w:sz w:val="28"/>
-          <w:szCs w:val="28"/>
-        </w:rPr>
-        <w:t>ediTexts</w:t>
-      </w:r>
-      <w:proofErr w:type="spellEnd"/>
-      <w:r>
-        <w:rPr>
-          <w:sz w:val="28"/>
-          <w:szCs w:val="28"/>
-        </w:rPr>
-        <w:t xml:space="preserve"> dynamically by setting their text as the text received from the database. Afterwards we use a Pattern object to parse a new </w:t>
-      </w:r>
-      <w:proofErr w:type="spellStart"/>
-      <w:proofErr w:type="gramStart"/>
-      <w:r>
-        <w:rPr>
-          <w:sz w:val="28"/>
-          <w:szCs w:val="28"/>
-        </w:rPr>
-        <w:t>url</w:t>
-      </w:r>
-      <w:proofErr w:type="spellEnd"/>
-      <w:proofErr w:type="gramEnd"/>
-      <w:r>
-        <w:rPr>
-          <w:sz w:val="28"/>
-          <w:szCs w:val="28"/>
-        </w:rPr>
-        <w:t xml:space="preserve"> that will </w:t>
+        <w:t xml:space="preserve">After that, we prompt the user with a toast informing him/her that the links were saved and return to the homepage to update the fields through a new query to check for the database elements. Here after the array has been parsed we create the ediTexts dynamically by setting their text as the text received from the database. Afterwards we use a Pattern object to parse a new url that will </w:t>
       </w:r>
       <w:r>
         <w:rPr>
@@ -2189,23 +1429,7 @@
           <w:sz w:val="28"/>
           <w:szCs w:val="28"/>
         </w:rPr>
-        <w:t xml:space="preserve">Below we have a </w:t>
-      </w:r>
-      <w:proofErr w:type="spellStart"/>
-      <w:r>
-        <w:rPr>
-          <w:sz w:val="28"/>
-          <w:szCs w:val="28"/>
-        </w:rPr>
-        <w:t>printscreen</w:t>
-      </w:r>
-      <w:proofErr w:type="spellEnd"/>
-      <w:r>
-        <w:rPr>
-          <w:sz w:val="28"/>
-          <w:szCs w:val="28"/>
-        </w:rPr>
-        <w:t xml:space="preserve"> with how the table was modified when we tried to insert various data in the edit link section.</w:t>
+        <w:t>Below we have a printscreen with how the table was modified when we tried to insert various data in the edit link section.</w:t>
       </w:r>
     </w:p>
     <w:p>
@@ -2219,8 +1443,10 @@
       </w:pPr>
       <w:r>
         <w:rPr>
-          <w:sz w:val="28"/>
-          <w:szCs w:val="28"/>
+          <w:noProof/>
+          <w:sz w:val="28"/>
+          <w:szCs w:val="28"/>
+          <w:lang w:val="ro-RO" w:eastAsia="ro-RO"/>
         </w:rPr>
         <w:lastRenderedPageBreak/>
         <w:drawing>
@@ -2358,23 +1584,7 @@
           <w:sz w:val="28"/>
           <w:szCs w:val="28"/>
         </w:rPr>
-        <w:t xml:space="preserve">Another feature on the homepage is the “INTERESTS” section. On the first iteration the I’m interested in button has an </w:t>
-      </w:r>
-      <w:proofErr w:type="spellStart"/>
-      <w:r>
-        <w:rPr>
-          <w:sz w:val="28"/>
-          <w:szCs w:val="28"/>
-        </w:rPr>
-        <w:t>onClicked</w:t>
-      </w:r>
-      <w:proofErr w:type="spellEnd"/>
-      <w:r>
-        <w:rPr>
-          <w:sz w:val="28"/>
-          <w:szCs w:val="28"/>
-        </w:rPr>
-        <w:t xml:space="preserve"> activity that prompts the </w:t>
+        <w:t xml:space="preserve">Another feature on the homepage is the “INTERESTS” section. On the first iteration the I’m interested in button has an onClicked activity that prompts the </w:t>
       </w:r>
       <w:r>
         <w:rPr>
@@ -2382,23 +1592,7 @@
           <w:szCs w:val="28"/>
         </w:rPr>
         <w:lastRenderedPageBreak/>
-        <w:t xml:space="preserve">user to an </w:t>
-      </w:r>
-      <w:proofErr w:type="spellStart"/>
-      <w:r>
-        <w:rPr>
-          <w:sz w:val="28"/>
-          <w:szCs w:val="28"/>
-        </w:rPr>
-        <w:t>InterestsActivity</w:t>
-      </w:r>
-      <w:proofErr w:type="spellEnd"/>
-      <w:r>
-        <w:rPr>
-          <w:sz w:val="28"/>
-          <w:szCs w:val="28"/>
-        </w:rPr>
-        <w:t xml:space="preserve"> where he/she can set a list of things he/ she is interested in and would like to see on his/her homepage.</w:t>
+        <w:t>user to an InterestsActivity where he/she can set a list of things he/ she is interested in and would like to see on his/her homepage.</w:t>
       </w:r>
     </w:p>
     <w:p>
@@ -2479,100 +1673,130 @@
           <w:sz w:val="28"/>
           <w:szCs w:val="28"/>
         </w:rPr>
+        <w:t xml:space="preserve">The interests layout consists of 3 </w:t>
+      </w:r>
+      <w:r>
+        <w:rPr>
+          <w:sz w:val="28"/>
+          <w:szCs w:val="28"/>
+        </w:rPr>
+        <w:t>fragments</w:t>
+      </w:r>
+      <w:r>
+        <w:rPr>
+          <w:sz w:val="28"/>
+          <w:szCs w:val="28"/>
+        </w:rPr>
+        <w:t>: Movies</w:t>
+      </w:r>
+      <w:r>
+        <w:rPr>
+          <w:sz w:val="28"/>
+          <w:szCs w:val="28"/>
+        </w:rPr>
+        <w:t>Fragment</w:t>
+      </w:r>
+      <w:r>
+        <w:rPr>
+          <w:sz w:val="28"/>
+          <w:szCs w:val="28"/>
+        </w:rPr>
+        <w:t>, Music</w:t>
+      </w:r>
+      <w:r>
+        <w:rPr>
+          <w:sz w:val="28"/>
+          <w:szCs w:val="28"/>
+        </w:rPr>
+        <w:t>Fragment</w:t>
+      </w:r>
+      <w:r>
+        <w:rPr>
+          <w:sz w:val="28"/>
+          <w:szCs w:val="28"/>
+        </w:rPr>
+        <w:t xml:space="preserve"> and ProgrammingLanguages</w:t>
+      </w:r>
+      <w:r>
+        <w:rPr>
+          <w:sz w:val="28"/>
+          <w:szCs w:val="28"/>
+        </w:rPr>
+        <w:t>Fragment</w:t>
+      </w:r>
+      <w:r>
+        <w:rPr>
+          <w:sz w:val="28"/>
+          <w:szCs w:val="28"/>
+        </w:rPr>
+        <w:t xml:space="preserve">. </w:t>
+      </w:r>
+      <w:r>
+        <w:rPr>
+          <w:sz w:val="28"/>
+          <w:szCs w:val="28"/>
+        </w:rPr>
+        <w:t xml:space="preserve">Each of them has is connected to an individual layout and for each calss with a fragment there is a dynamical request to retrieve the users’ data from the database. </w:t>
+      </w:r>
+      <w:r>
+        <w:rPr>
+          <w:sz w:val="28"/>
+          <w:szCs w:val="28"/>
+        </w:rPr>
+        <w:t>These views offer a set of checkboxes with options such as: Titanic, Hunger Games, Casablanca or Hard Rock, R&amp;B, Dance and What is that?, C/C++/C#/anything C, Pything/Perl/Ruby/PHP/Web/web/WEB, Java?Java.JAVA . The options the user selects are then sent via a JSON back to the Homepage using the “SEND INTERESTS” button.</w:t>
+      </w:r>
+    </w:p>
+    <w:p>
+      <w:pPr>
+        <w:ind w:firstLine="567"/>
+        <w:jc w:val="both"/>
+        <w:rPr>
+          <w:sz w:val="28"/>
+          <w:szCs w:val="28"/>
+        </w:rPr>
+      </w:pPr>
+      <w:r>
+        <w:rPr>
+          <w:sz w:val="28"/>
+          <w:szCs w:val="28"/>
+        </w:rPr>
         <w:t xml:space="preserve">The </w:t>
       </w:r>
-      <w:proofErr w:type="gramStart"/>
-      <w:r>
-        <w:rPr>
-          <w:sz w:val="28"/>
-          <w:szCs w:val="28"/>
-        </w:rPr>
-        <w:t>interests</w:t>
-      </w:r>
-      <w:proofErr w:type="gramEnd"/>
-      <w:r>
-        <w:rPr>
-          <w:sz w:val="28"/>
-          <w:szCs w:val="28"/>
-        </w:rPr>
-        <w:t xml:space="preserve"> layout consists of 3 </w:t>
-      </w:r>
-      <w:r>
-        <w:rPr>
-          <w:sz w:val="28"/>
-          <w:szCs w:val="28"/>
-        </w:rPr>
-        <w:t>fragments</w:t>
-      </w:r>
-      <w:r>
-        <w:rPr>
-          <w:sz w:val="28"/>
-          <w:szCs w:val="28"/>
-        </w:rPr>
-        <w:t xml:space="preserve">: </w:t>
-      </w:r>
-      <w:proofErr w:type="spellStart"/>
-      <w:r>
-        <w:rPr>
-          <w:sz w:val="28"/>
-          <w:szCs w:val="28"/>
-        </w:rPr>
-        <w:t>Movies</w:t>
-      </w:r>
-      <w:r>
-        <w:rPr>
-          <w:sz w:val="28"/>
-          <w:szCs w:val="28"/>
-        </w:rPr>
-        <w:t>Fragment</w:t>
-      </w:r>
-      <w:proofErr w:type="spellEnd"/>
-      <w:r>
-        <w:rPr>
-          <w:sz w:val="28"/>
-          <w:szCs w:val="28"/>
-        </w:rPr>
-        <w:t xml:space="preserve">, </w:t>
-      </w:r>
-      <w:proofErr w:type="spellStart"/>
-      <w:r>
-        <w:rPr>
-          <w:sz w:val="28"/>
-          <w:szCs w:val="28"/>
-        </w:rPr>
-        <w:t>Music</w:t>
-      </w:r>
-      <w:r>
-        <w:rPr>
-          <w:sz w:val="28"/>
-          <w:szCs w:val="28"/>
-        </w:rPr>
-        <w:t>Fragment</w:t>
-      </w:r>
-      <w:proofErr w:type="spellEnd"/>
-      <w:r>
-        <w:rPr>
-          <w:sz w:val="28"/>
-          <w:szCs w:val="28"/>
-        </w:rPr>
-        <w:t xml:space="preserve"> and </w:t>
-      </w:r>
-      <w:proofErr w:type="spellStart"/>
-      <w:r>
-        <w:rPr>
-          <w:sz w:val="28"/>
-          <w:szCs w:val="28"/>
-        </w:rPr>
-        <w:t>ProgrammingLanguages</w:t>
-      </w:r>
-      <w:r>
-        <w:rPr>
-          <w:sz w:val="28"/>
-          <w:szCs w:val="28"/>
-        </w:rPr>
-        <w:t>Fragment</w:t>
-      </w:r>
-      <w:proofErr w:type="spellEnd"/>
+      <w:r>
+        <w:rPr>
+          <w:sz w:val="28"/>
+          <w:szCs w:val="28"/>
+        </w:rPr>
+        <w:t xml:space="preserve">ViewInterests </w:t>
+      </w:r>
+      <w:r>
+        <w:rPr>
+          <w:sz w:val="28"/>
+          <w:szCs w:val="28"/>
+        </w:rPr>
+        <w:t xml:space="preserve">layout is generated using a JSON stored internally in a text file named interests.txt in the assets folder. When the </w:t>
+      </w:r>
+      <w:r>
+        <w:rPr>
+          <w:sz w:val="28"/>
+          <w:szCs w:val="28"/>
+        </w:rPr>
+        <w:t>Change</w:t>
+      </w:r>
+      <w:r>
+        <w:rPr>
+          <w:sz w:val="28"/>
+          <w:szCs w:val="28"/>
+        </w:rPr>
+        <w:t>Interests activity is accessed, the layout is generated automatically based on the information found in that file. This way, the interest information can be changed easily</w:t>
+      </w:r>
+      <w:r>
+        <w:rPr>
+          <w:sz w:val="28"/>
+          <w:szCs w:val="28"/>
+        </w:rPr>
+        <w:t xml:space="preserve"> and stored dynamically in different fragments of the screen</w:t>
+      </w:r>
       <w:r>
         <w:rPr>
           <w:sz w:val="28"/>
@@ -2580,68 +1804,6 @@
         </w:rPr>
         <w:t xml:space="preserve">. </w:t>
       </w:r>
-      <w:r>
-        <w:rPr>
-          <w:sz w:val="28"/>
-          <w:szCs w:val="28"/>
-        </w:rPr>
-        <w:t xml:space="preserve">Each of them has is connected to an individual layout and for each </w:t>
-      </w:r>
-      <w:proofErr w:type="spellStart"/>
-      <w:r>
-        <w:rPr>
-          <w:sz w:val="28"/>
-          <w:szCs w:val="28"/>
-        </w:rPr>
-        <w:t>calss</w:t>
-      </w:r>
-      <w:proofErr w:type="spellEnd"/>
-      <w:r>
-        <w:rPr>
-          <w:sz w:val="28"/>
-          <w:szCs w:val="28"/>
-        </w:rPr>
-        <w:t xml:space="preserve"> with a fragment there is a dynamical request to retrieve the users’ data from the database. </w:t>
-      </w:r>
-      <w:r>
-        <w:rPr>
-          <w:sz w:val="28"/>
-          <w:szCs w:val="28"/>
-        </w:rPr>
-        <w:t xml:space="preserve">These views offer a set of checkboxes with options such as: Titanic, Hunger Games, Casablanca or Hard Rock, R&amp;B, Dance and What is that?, C/C++/C#/anything C, </w:t>
-      </w:r>
-      <w:proofErr w:type="spellStart"/>
-      <w:r>
-        <w:rPr>
-          <w:sz w:val="28"/>
-          <w:szCs w:val="28"/>
-        </w:rPr>
-        <w:t>Pything</w:t>
-      </w:r>
-      <w:proofErr w:type="spellEnd"/>
-      <w:r>
-        <w:rPr>
-          <w:sz w:val="28"/>
-          <w:szCs w:val="28"/>
-        </w:rPr>
-        <w:t xml:space="preserve">/Perl/Ruby/PHP/Web/web/WEB, </w:t>
-      </w:r>
-      <w:proofErr w:type="spellStart"/>
-      <w:r>
-        <w:rPr>
-          <w:sz w:val="28"/>
-          <w:szCs w:val="28"/>
-        </w:rPr>
-        <w:t>Java?Java.JAVA</w:t>
-      </w:r>
-      <w:proofErr w:type="spellEnd"/>
-      <w:r>
-        <w:rPr>
-          <w:sz w:val="28"/>
-          <w:szCs w:val="28"/>
-        </w:rPr>
-        <w:t xml:space="preserve"> . The options the user selects are then sent via a JSON back to the Homepage using the “SEND INTERESTS” button.</w:t>
-      </w:r>
     </w:p>
     <w:p>
       <w:pPr>
@@ -2657,17 +1819,9 @@
           <w:sz w:val="28"/>
           <w:szCs w:val="28"/>
         </w:rPr>
-        <w:t xml:space="preserve">The </w:t>
-      </w:r>
-      <w:proofErr w:type="spellStart"/>
-      <w:r>
-        <w:rPr>
-          <w:sz w:val="28"/>
-          <w:szCs w:val="28"/>
-        </w:rPr>
-        <w:t>ViewInterests</w:t>
-      </w:r>
-      <w:proofErr w:type="spellEnd"/>
+        <w:lastRenderedPageBreak/>
+        <w:t>After the layout is generated, the user can select his/her interests by using the CheckBoxes provided for each category. When the “Save Interests” button is pressed, the onClickButtonListener saves the choices the user made in the “Interests” table on Parse in the column interests of type String,  and is redirected back to the Home activity.</w:t>
+      </w:r>
       <w:r>
         <w:rPr>
           <w:sz w:val="28"/>
@@ -2680,44 +1834,7 @@
           <w:sz w:val="28"/>
           <w:szCs w:val="28"/>
         </w:rPr>
-        <w:t xml:space="preserve">layout is generated using a JSON stored internally in a text file named interests.txt in the assets folder. When the </w:t>
-      </w:r>
-      <w:proofErr w:type="spellStart"/>
-      <w:r>
-        <w:rPr>
-          <w:sz w:val="28"/>
-          <w:szCs w:val="28"/>
-        </w:rPr>
-        <w:t>Change</w:t>
-      </w:r>
-      <w:r>
-        <w:rPr>
-          <w:sz w:val="28"/>
-          <w:szCs w:val="28"/>
-        </w:rPr>
-        <w:t>Interests</w:t>
-      </w:r>
-      <w:proofErr w:type="spellEnd"/>
-      <w:r>
-        <w:rPr>
-          <w:sz w:val="28"/>
-          <w:szCs w:val="28"/>
-        </w:rPr>
-        <w:t xml:space="preserve"> activity is accessed, the layout is generated automatically based on the information found in that file. This way, the interest information can be changed easily</w:t>
-      </w:r>
-      <w:r>
-        <w:rPr>
-          <w:sz w:val="28"/>
-          <w:szCs w:val="28"/>
-        </w:rPr>
-        <w:t xml:space="preserve"> and stored dynamically in different fragments of the screen</w:t>
-      </w:r>
-      <w:r>
-        <w:rPr>
-          <w:sz w:val="28"/>
-          <w:szCs w:val="28"/>
-        </w:rPr>
-        <w:t xml:space="preserve">. </w:t>
+        <w:t>The user can choose not to modify anything and go back to the homepage using the back button. This will prompt the user to the parent activity HomepageActivity.</w:t>
       </w:r>
     </w:p>
     <w:p>
@@ -2734,99 +1851,8 @@
           <w:sz w:val="28"/>
           <w:szCs w:val="28"/>
         </w:rPr>
-        <w:lastRenderedPageBreak/>
-        <w:t xml:space="preserve">After the layout is generated, the user can select his/her interests by using the </w:t>
-      </w:r>
-      <w:proofErr w:type="spellStart"/>
-      <w:r>
-        <w:rPr>
-          <w:sz w:val="28"/>
-          <w:szCs w:val="28"/>
-        </w:rPr>
-        <w:t>CheckBoxes</w:t>
-      </w:r>
-      <w:proofErr w:type="spellEnd"/>
-      <w:r>
-        <w:rPr>
-          <w:sz w:val="28"/>
-          <w:szCs w:val="28"/>
-        </w:rPr>
-        <w:t xml:space="preserve"> provided for each category. When the “Save Interests” button is pressed, the </w:t>
-      </w:r>
-      <w:proofErr w:type="spellStart"/>
-      <w:r>
-        <w:rPr>
-          <w:sz w:val="28"/>
-          <w:szCs w:val="28"/>
-        </w:rPr>
-        <w:t>onClickButtonListener</w:t>
-      </w:r>
-      <w:proofErr w:type="spellEnd"/>
-      <w:r>
-        <w:rPr>
-          <w:sz w:val="28"/>
-          <w:szCs w:val="28"/>
-        </w:rPr>
-        <w:t xml:space="preserve"> saves the choices the user made in the “Interests” table on Parse in the column interests of type String</w:t>
-      </w:r>
-      <w:proofErr w:type="gramStart"/>
-      <w:r>
-        <w:rPr>
-          <w:sz w:val="28"/>
-          <w:szCs w:val="28"/>
-        </w:rPr>
-        <w:t>,  and</w:t>
-      </w:r>
-      <w:proofErr w:type="gramEnd"/>
-      <w:r>
-        <w:rPr>
-          <w:sz w:val="28"/>
-          <w:szCs w:val="28"/>
-        </w:rPr>
-        <w:t xml:space="preserve"> is redirected back to the Home activity.</w:t>
-      </w:r>
-    </w:p>
-    <w:p>
-      <w:pPr>
-        <w:ind w:firstLine="567"/>
-        <w:jc w:val="both"/>
-        <w:rPr>
-          <w:sz w:val="28"/>
-          <w:szCs w:val="28"/>
-        </w:rPr>
-      </w:pPr>
-      <w:r>
-        <w:rPr>
-          <w:sz w:val="28"/>
-          <w:szCs w:val="28"/>
-        </w:rPr>
-        <w:t xml:space="preserve">If there were changes made in the interests section, the </w:t>
-      </w:r>
-      <w:proofErr w:type="gramStart"/>
-      <w:r>
-        <w:rPr>
-          <w:sz w:val="28"/>
-          <w:szCs w:val="28"/>
-        </w:rPr>
-        <w:t>interests</w:t>
-      </w:r>
-      <w:proofErr w:type="gramEnd"/>
-      <w:r>
-        <w:rPr>
-          <w:sz w:val="28"/>
-          <w:szCs w:val="28"/>
-        </w:rPr>
-        <w:t xml:space="preserve"> data is retrieved from the Parse table using a </w:t>
-      </w:r>
-      <w:proofErr w:type="spellStart"/>
-      <w:r>
-        <w:rPr>
-          <w:sz w:val="28"/>
-          <w:szCs w:val="28"/>
-        </w:rPr>
-        <w:t>ParseQuery</w:t>
-      </w:r>
-      <w:proofErr w:type="spellEnd"/>
+        <w:t>If there were changes made in the interests section, the interests data is retrieved from the Parse table using a ParseQuery</w:t>
+      </w:r>
       <w:r>
         <w:rPr>
           <w:rFonts w:cs="Helvetica"/>
@@ -2842,103 +1868,7 @@
           <w:sz w:val="28"/>
           <w:szCs w:val="28"/>
         </w:rPr>
-        <w:t>The general pattern is to create a </w:t>
-      </w:r>
-      <w:proofErr w:type="spellStart"/>
-      <w:r>
-        <w:rPr>
-          <w:sz w:val="28"/>
-          <w:szCs w:val="28"/>
-        </w:rPr>
-        <w:t>ParseQuery</w:t>
-      </w:r>
-      <w:proofErr w:type="spellEnd"/>
-      <w:r>
-        <w:rPr>
-          <w:sz w:val="28"/>
-          <w:szCs w:val="28"/>
-        </w:rPr>
-        <w:t>, put conditions on it, and then retrieve a List of matching </w:t>
-      </w:r>
-      <w:proofErr w:type="spellStart"/>
-      <w:r>
-        <w:rPr>
-          <w:sz w:val="28"/>
-          <w:szCs w:val="28"/>
-        </w:rPr>
-        <w:t>ParseObjects</w:t>
-      </w:r>
-      <w:proofErr w:type="spellEnd"/>
-      <w:r>
-        <w:rPr>
-          <w:sz w:val="28"/>
-          <w:szCs w:val="28"/>
-        </w:rPr>
-        <w:t xml:space="preserve"> using the </w:t>
-      </w:r>
-      <w:proofErr w:type="spellStart"/>
-      <w:r>
-        <w:rPr>
-          <w:sz w:val="28"/>
-          <w:szCs w:val="28"/>
-        </w:rPr>
-        <w:t>findInBackground</w:t>
-      </w:r>
-      <w:proofErr w:type="spellEnd"/>
-      <w:r>
-        <w:rPr>
-          <w:sz w:val="28"/>
-          <w:szCs w:val="28"/>
-        </w:rPr>
-        <w:t> method with a </w:t>
-      </w:r>
-      <w:proofErr w:type="spellStart"/>
-      <w:r>
-        <w:rPr>
-          <w:sz w:val="28"/>
-          <w:szCs w:val="28"/>
-        </w:rPr>
-        <w:t>FindCallback</w:t>
-      </w:r>
-      <w:proofErr w:type="spellEnd"/>
-      <w:r>
-        <w:rPr>
-          <w:sz w:val="28"/>
-          <w:szCs w:val="28"/>
-        </w:rPr>
-        <w:t>. For example, we retrieved the interests column, by using the </w:t>
-      </w:r>
-      <w:proofErr w:type="spellStart"/>
-      <w:r>
-        <w:rPr>
-          <w:sz w:val="28"/>
-          <w:szCs w:val="28"/>
-        </w:rPr>
-        <w:t>whereEqualTo</w:t>
-      </w:r>
-      <w:proofErr w:type="spellEnd"/>
-      <w:r>
-        <w:rPr>
-          <w:sz w:val="28"/>
-          <w:szCs w:val="28"/>
-        </w:rPr>
-        <w:t xml:space="preserve"> method to constrain the value for </w:t>
-      </w:r>
-      <w:proofErr w:type="gramStart"/>
-      <w:r>
-        <w:rPr>
-          <w:sz w:val="28"/>
-          <w:szCs w:val="28"/>
-        </w:rPr>
-        <w:t>the  username</w:t>
-      </w:r>
-      <w:proofErr w:type="gramEnd"/>
-      <w:r>
-        <w:rPr>
-          <w:sz w:val="28"/>
-          <w:szCs w:val="28"/>
-        </w:rPr>
-        <w:t>.</w:t>
+        <w:t>The general pattern is to create a ParseQuery, put conditions on it, and then retrieve a List of matching ParseObjects using the findInBackground method with a FindCallback. For example, we retrieved the interests column, by using the whereEqualTo method to constrain the value for the  username.</w:t>
       </w:r>
     </w:p>
     <w:p>
@@ -2955,23 +1885,7 @@
           <w:sz w:val="28"/>
           <w:szCs w:val="28"/>
         </w:rPr>
-        <w:t xml:space="preserve">Below we have a </w:t>
-      </w:r>
-      <w:proofErr w:type="spellStart"/>
-      <w:r>
-        <w:rPr>
-          <w:sz w:val="28"/>
-          <w:szCs w:val="28"/>
-        </w:rPr>
-        <w:t>printscreen</w:t>
-      </w:r>
-      <w:proofErr w:type="spellEnd"/>
-      <w:r>
-        <w:rPr>
-          <w:sz w:val="28"/>
-          <w:szCs w:val="28"/>
-        </w:rPr>
-        <w:t xml:space="preserve"> with the data stored over time when we inserted new interests for several users.</w:t>
+        <w:t>Below we have a printscreen with the data stored over time when we inserted new interests for several users.</w:t>
       </w:r>
     </w:p>
     <w:p>
@@ -2985,8 +1899,10 @@
       </w:pPr>
       <w:r>
         <w:rPr>
-          <w:sz w:val="28"/>
-          <w:szCs w:val="28"/>
+          <w:noProof/>
+          <w:sz w:val="28"/>
+          <w:szCs w:val="28"/>
+          <w:lang w:val="ro-RO" w:eastAsia="ro-RO"/>
         </w:rPr>
         <w:drawing>
           <wp:inline distT="0" distB="0" distL="0" distR="0">
@@ -3185,87 +2101,14 @@
           <w:sz w:val="28"/>
           <w:szCs w:val="28"/>
         </w:rPr>
-        <w:t xml:space="preserve">When the SAVE INTERESTS button is clicked, the </w:t>
-      </w:r>
-      <w:proofErr w:type="spellStart"/>
-      <w:r>
-        <w:rPr>
-          <w:sz w:val="28"/>
-          <w:szCs w:val="28"/>
-        </w:rPr>
-        <w:t>onSave</w:t>
-      </w:r>
-      <w:proofErr w:type="spellEnd"/>
-      <w:r>
-        <w:rPr>
-          <w:sz w:val="28"/>
-          <w:szCs w:val="28"/>
-        </w:rPr>
-        <w:t xml:space="preserve"> method is called and it checks if either of the checkboxes is clicked. When one is clicked a new </w:t>
-      </w:r>
-      <w:proofErr w:type="spellStart"/>
-      <w:r>
-        <w:rPr>
-          <w:sz w:val="28"/>
-          <w:szCs w:val="28"/>
-        </w:rPr>
-        <w:t>JSONObject</w:t>
-      </w:r>
-      <w:proofErr w:type="spellEnd"/>
-      <w:r>
-        <w:rPr>
-          <w:sz w:val="28"/>
-          <w:szCs w:val="28"/>
-        </w:rPr>
-        <w:t xml:space="preserve"> of type X is created and it receives the required information. For instance if Hunger Games is clicked we find out because </w:t>
-      </w:r>
-      <w:proofErr w:type="gramStart"/>
-      <w:r>
-        <w:rPr>
-          <w:sz w:val="28"/>
-          <w:szCs w:val="28"/>
-        </w:rPr>
-        <w:t>movies.2ischkec(</w:t>
-      </w:r>
-      <w:proofErr w:type="gramEnd"/>
-      <w:r>
-        <w:rPr>
-          <w:sz w:val="28"/>
-          <w:szCs w:val="28"/>
-        </w:rPr>
-        <w:t xml:space="preserve">) will return true and we create a </w:t>
-      </w:r>
-      <w:proofErr w:type="spellStart"/>
-      <w:r>
-        <w:rPr>
-          <w:sz w:val="28"/>
-          <w:szCs w:val="28"/>
-        </w:rPr>
-        <w:t>JSONObject</w:t>
-      </w:r>
-      <w:proofErr w:type="spellEnd"/>
-      <w:r>
-        <w:rPr>
-          <w:sz w:val="28"/>
-          <w:szCs w:val="28"/>
-        </w:rPr>
-        <w:t xml:space="preserve"> movies where we put “Hunger Games”. If any change has made we create a </w:t>
-      </w:r>
-      <w:proofErr w:type="spellStart"/>
-      <w:r>
-        <w:rPr>
-          <w:sz w:val="28"/>
-          <w:szCs w:val="28"/>
-        </w:rPr>
-        <w:t>ParseObject</w:t>
-      </w:r>
-      <w:proofErr w:type="spellEnd"/>
-      <w:r>
-        <w:rPr>
-          <w:sz w:val="28"/>
-          <w:szCs w:val="28"/>
-        </w:rPr>
-        <w:t xml:space="preserve"> and for the current user we put in the “interest” column the new data. </w:t>
+        <w:t xml:space="preserve">When the SAVE INTERESTS button is clicked, the onSave method is called and it checks if either of the checkboxes is clicked. When one is clicked a new JSONObject of type X is created and it receives the required information. For instance if Hunger Games is clicked we find out because movies.2ischkec() will return true and we create a JSONObject movies where we put “Hunger Games”. If any change has made we create a ParseObject and for the current user we put in the “interest” column the new data. </w:t>
+      </w:r>
+      <w:r>
+        <w:rPr>
+          <w:sz w:val="28"/>
+          <w:szCs w:val="28"/>
+        </w:rPr>
+        <w:t>The user can choose not to modify anything and go back to the homepage using the back button. This will prompt the user to the parent activity ViewInterestActivity.</w:t>
       </w:r>
     </w:p>
     <w:p>
@@ -3349,7 +2192,7 @@
           <w:sz w:val="28"/>
           <w:szCs w:val="28"/>
         </w:rPr>
-        <w:t xml:space="preserve">We spend some time debugging several crashes of the homepage because we didn’t exactly understand the JSON response received from the external API. This led us to further improve some validation tests, like checking for the internet connection, and draw some awareness on throwing and catching exceptions in order to inform the user about what a possible cause of the problem might be. A </w:t>
+        <w:t xml:space="preserve">We spend some time debugging several crashes of the homepage because we didn’t exactly understand the JSON response received from the external API. This led us to further improve some validation tests, like checking for the internet </w:t>
       </w:r>
       <w:r>
         <w:rPr>
@@ -3357,7 +2200,7 @@
           <w:szCs w:val="28"/>
         </w:rPr>
         <w:lastRenderedPageBreak/>
-        <w:t>conclusion would be that it can be tricky to process information received from third parties.</w:t>
+        <w:t>connection, and draw some awareness on throwing and catching exceptions in order to inform the user about what a possible cause of the problem might be. A conclusion would be that it can be tricky to process information received from third parties.</w:t>
       </w:r>
     </w:p>
     <w:p>
@@ -3398,23 +2241,7 @@
           <w:sz w:val="28"/>
           <w:szCs w:val="28"/>
         </w:rPr>
-        <w:t xml:space="preserve"> can be used by a wide variety of people, from young students to seniors, because it provides functionalities that any human might need (anyone is interested in knowing the weather outside). Also, it has to be taken into consideration that popular web services like </w:t>
-      </w:r>
-      <w:proofErr w:type="spellStart"/>
-      <w:r>
-        <w:rPr>
-          <w:sz w:val="28"/>
-          <w:szCs w:val="28"/>
-        </w:rPr>
-        <w:t>Facebook</w:t>
-      </w:r>
-      <w:proofErr w:type="spellEnd"/>
-      <w:r>
-        <w:rPr>
-          <w:sz w:val="28"/>
-          <w:szCs w:val="28"/>
-        </w:rPr>
-        <w:t xml:space="preserve"> started from the idea of sharing for finding people with mutual interests, so the functionality of our application of saving interests can be a very powerful tool if further developed.</w:t>
+        <w:t xml:space="preserve"> can be used by a wide variety of people, from young students to seniors, because it provides functionalities that any human might need (anyone is interested in knowing the weather outside). Also, it has to be taken into consideration that popular web services like Facebook started from the idea of sharing for finding people with mutual interests, so the functionality of our application of saving interests can be a very powerful tool if further developed.</w:t>
       </w:r>
     </w:p>
     <w:p>
@@ -3616,33 +2443,8 @@
           <w:sz w:val="28"/>
           <w:szCs w:val="28"/>
         </w:rPr>
-        <w:t xml:space="preserve">of the response received from the </w:t>
-      </w:r>
-      <w:proofErr w:type="spellStart"/>
-      <w:r>
-        <w:rPr>
-          <w:sz w:val="28"/>
-          <w:szCs w:val="28"/>
-        </w:rPr>
-        <w:t>OpenWeatherMap</w:t>
-      </w:r>
-      <w:proofErr w:type="spellEnd"/>
-      <w:r>
-        <w:rPr>
-          <w:sz w:val="28"/>
-          <w:szCs w:val="28"/>
-        </w:rPr>
-        <w:t xml:space="preserve"> </w:t>
-      </w:r>
-      <w:proofErr w:type="spellStart"/>
-      <w:r>
-        <w:rPr>
-          <w:sz w:val="28"/>
-          <w:szCs w:val="28"/>
-        </w:rPr>
-        <w:t>api</w:t>
-      </w:r>
-      <w:proofErr w:type="spellEnd"/>
+        <w:t>of the response received from the OpenWeatherMap api</w:t>
+      </w:r>
     </w:p>
     <w:sectPr>
       <w:pgSz w:w="12240" w:h="15840"/>
@@ -4482,7 +3284,7 @@
   <a:extraClrSchemeLst/>
   <a:extLst>
     <a:ext uri="{05A4C25C-085E-4340-85A3-A5531E510DB2}">
-      <thm15:themeFamily xmlns="" xmlns:thm15="http://schemas.microsoft.com/office/thememl/2012/main" name="Office Theme" id="{62F939B6-93AF-4DB8-9C6B-D6C7DFDC589F}" vid="{4A3C46E8-61CC-4603-A589-7422A47A8E4A}"/>
+      <thm15:themeFamily xmlns:thm15="http://schemas.microsoft.com/office/thememl/2012/main" xmlns="" name="Office Theme" id="{62F939B6-93AF-4DB8-9C6B-D6C7DFDC589F}" vid="{4A3C46E8-61CC-4603-A589-7422A47A8E4A}"/>
     </a:ext>
   </a:extLst>
 </a:theme>
@@ -4493,7 +3295,7 @@
 </file>
 
 <file path=customXml/itemProps1.xml><?xml version="1.0" encoding="utf-8"?>
-<ds:datastoreItem xmlns:ds="http://schemas.openxmlformats.org/officeDocument/2006/customXml" ds:itemID="{427645A5-0098-41C3-B864-07F67E63C485}">
+<ds:datastoreItem xmlns:ds="http://schemas.openxmlformats.org/officeDocument/2006/customXml" ds:itemID="{6D07E5BF-8FBC-46A6-94F2-4B8E0886EF3E}">
   <ds:schemaRefs>
     <ds:schemaRef ds:uri="http://schemas.openxmlformats.org/officeDocument/2006/bibliography"/>
   </ds:schemaRefs>

</xml_diff>